<commit_message>
(+) wykrycie faz chodu - algorytm
</commit_message>
<xml_diff>
--- a/Final/Final report.docx
+++ b/Final/Final report.docx
@@ -4,7 +4,7 @@
   <w:body>
     <w:p>
       <w:pPr>
-        <w:pStyle w:val="BodyText"/>
+        <w:pStyle w:val="Tekstpodstawowy"/>
         <w:jc w:val="right"/>
         <w:rPr>
           <w:lang w:val="en-US"/>
@@ -27,7 +27,7 @@
     </w:p>
     <w:p>
       <w:pPr>
-        <w:pStyle w:val="BodyText"/>
+        <w:pStyle w:val="Tekstpodstawowy"/>
         <w:jc w:val="center"/>
         <w:rPr>
           <w:b/>
@@ -40,7 +40,7 @@
     </w:p>
     <w:p>
       <w:pPr>
-        <w:pStyle w:val="BodyText"/>
+        <w:pStyle w:val="Tekstpodstawowy"/>
         <w:jc w:val="center"/>
         <w:rPr>
           <w:b/>
@@ -53,7 +53,7 @@
     </w:p>
     <w:p>
       <w:pPr>
-        <w:pStyle w:val="BodyText"/>
+        <w:pStyle w:val="Tekstpodstawowy"/>
         <w:jc w:val="center"/>
         <w:rPr>
           <w:b/>
@@ -66,7 +66,7 @@
     </w:p>
     <w:p>
       <w:pPr>
-        <w:pStyle w:val="BodyText"/>
+        <w:pStyle w:val="Tekstpodstawowy"/>
         <w:jc w:val="center"/>
         <w:rPr>
           <w:b/>
@@ -79,7 +79,7 @@
     </w:p>
     <w:p>
       <w:pPr>
-        <w:pStyle w:val="BodyText"/>
+        <w:pStyle w:val="Tekstpodstawowy"/>
         <w:jc w:val="center"/>
         <w:rPr>
           <w:b/>
@@ -92,7 +92,7 @@
     </w:p>
     <w:p>
       <w:pPr>
-        <w:pStyle w:val="BodyText"/>
+        <w:pStyle w:val="Tekstpodstawowy"/>
         <w:jc w:val="center"/>
         <w:rPr>
           <w:b/>
@@ -105,7 +105,7 @@
     </w:p>
     <w:p>
       <w:pPr>
-        <w:pStyle w:val="BodyText"/>
+        <w:pStyle w:val="Tekstpodstawowy"/>
         <w:jc w:val="center"/>
         <w:rPr>
           <w:b/>
@@ -118,7 +118,7 @@
     </w:p>
     <w:p>
       <w:pPr>
-        <w:pStyle w:val="BodyText"/>
+        <w:pStyle w:val="Tekstpodstawowy"/>
         <w:jc w:val="center"/>
         <w:rPr>
           <w:b/>
@@ -131,7 +131,7 @@
     </w:p>
     <w:p>
       <w:pPr>
-        <w:pStyle w:val="BodyText"/>
+        <w:pStyle w:val="Tekstpodstawowy"/>
         <w:jc w:val="center"/>
         <w:rPr>
           <w:b/>
@@ -144,7 +144,7 @@
     </w:p>
     <w:p>
       <w:pPr>
-        <w:pStyle w:val="BodyText"/>
+        <w:pStyle w:val="Tekstpodstawowy"/>
         <w:jc w:val="center"/>
         <w:rPr>
           <w:b/>
@@ -157,7 +157,7 @@
     </w:p>
     <w:p>
       <w:pPr>
-        <w:pStyle w:val="BodyText"/>
+        <w:pStyle w:val="Tekstpodstawowy"/>
         <w:jc w:val="center"/>
         <w:rPr>
           <w:b/>
@@ -170,7 +170,7 @@
     </w:p>
     <w:p>
       <w:pPr>
-        <w:pStyle w:val="BodyText"/>
+        <w:pStyle w:val="Tekstpodstawowy"/>
         <w:jc w:val="center"/>
         <w:rPr>
           <w:b/>
@@ -183,7 +183,7 @@
     </w:p>
     <w:p>
       <w:pPr>
-        <w:pStyle w:val="BodyText"/>
+        <w:pStyle w:val="Tekstpodstawowy"/>
         <w:jc w:val="center"/>
         <w:rPr>
           <w:b/>
@@ -193,7 +193,6 @@
           <w:lang w:val="en-US"/>
         </w:rPr>
       </w:pPr>
-      <w:proofErr w:type="gramStart"/>
       <w:r>
         <w:rPr>
           <w:b/>
@@ -204,11 +203,10 @@
         </w:rPr>
         <w:t>PBL project – Kinect-based human movement analysis.</w:t>
       </w:r>
-      <w:proofErr w:type="gramEnd"/>
-    </w:p>
-    <w:p>
-      <w:pPr>
-        <w:pStyle w:val="BodyText"/>
+    </w:p>
+    <w:p>
+      <w:pPr>
+        <w:pStyle w:val="Tekstpodstawowy"/>
         <w:jc w:val="center"/>
       </w:pPr>
       <w:r>
@@ -217,67 +215,67 @@
     </w:p>
     <w:p>
       <w:pPr>
-        <w:pStyle w:val="BodyText"/>
+        <w:pStyle w:val="Tekstpodstawowy"/>
         <w:jc w:val="center"/>
       </w:pPr>
     </w:p>
     <w:p>
       <w:pPr>
-        <w:pStyle w:val="BodyText"/>
+        <w:pStyle w:val="Tekstpodstawowy"/>
         <w:jc w:val="center"/>
       </w:pPr>
     </w:p>
     <w:p>
       <w:pPr>
-        <w:pStyle w:val="BodyText"/>
+        <w:pStyle w:val="Tekstpodstawowy"/>
         <w:jc w:val="center"/>
       </w:pPr>
     </w:p>
     <w:p>
       <w:pPr>
-        <w:pStyle w:val="BodyText"/>
+        <w:pStyle w:val="Tekstpodstawowy"/>
         <w:jc w:val="center"/>
       </w:pPr>
     </w:p>
     <w:p>
       <w:pPr>
-        <w:pStyle w:val="BodyText"/>
+        <w:pStyle w:val="Tekstpodstawowy"/>
         <w:jc w:val="center"/>
       </w:pPr>
     </w:p>
     <w:p>
       <w:pPr>
-        <w:pStyle w:val="BodyText"/>
+        <w:pStyle w:val="Tekstpodstawowy"/>
         <w:jc w:val="center"/>
       </w:pPr>
     </w:p>
     <w:p>
       <w:pPr>
-        <w:pStyle w:val="BodyText"/>
+        <w:pStyle w:val="Tekstpodstawowy"/>
         <w:jc w:val="center"/>
       </w:pPr>
     </w:p>
     <w:p>
       <w:pPr>
-        <w:pStyle w:val="BodyText"/>
+        <w:pStyle w:val="Tekstpodstawowy"/>
         <w:jc w:val="center"/>
       </w:pPr>
     </w:p>
     <w:p>
       <w:pPr>
-        <w:pStyle w:val="BodyText"/>
+        <w:pStyle w:val="Tekstpodstawowy"/>
         <w:jc w:val="center"/>
       </w:pPr>
     </w:p>
     <w:p>
       <w:pPr>
-        <w:pStyle w:val="BodyText"/>
+        <w:pStyle w:val="Tekstpodstawowy"/>
         <w:jc w:val="center"/>
       </w:pPr>
     </w:p>
     <w:p>
       <w:pPr>
-        <w:pStyle w:val="BodyText"/>
+        <w:pStyle w:val="Tekstpodstawowy"/>
         <w:jc w:val="center"/>
         <w:rPr>
           <w:lang w:val="en-US"/>
@@ -292,7 +290,7 @@
     </w:p>
     <w:p>
       <w:pPr>
-        <w:pStyle w:val="BodyText"/>
+        <w:pStyle w:val="Tekstpodstawowy"/>
         <w:jc w:val="right"/>
         <w:rPr>
           <w:lang w:val="en-US"/>
@@ -315,7 +313,7 @@
     </w:p>
     <w:p>
       <w:pPr>
-        <w:pStyle w:val="BodyText"/>
+        <w:pStyle w:val="Tekstpodstawowy"/>
         <w:jc w:val="right"/>
       </w:pPr>
       <w:r>
@@ -324,7 +322,7 @@
     </w:p>
     <w:p>
       <w:pPr>
-        <w:pStyle w:val="BodyText"/>
+        <w:pStyle w:val="Tekstpodstawowy"/>
         <w:jc w:val="right"/>
       </w:pPr>
       <w:r>
@@ -333,7 +331,7 @@
     </w:p>
     <w:p>
       <w:pPr>
-        <w:pStyle w:val="BodyText"/>
+        <w:pStyle w:val="Tekstpodstawowy"/>
         <w:jc w:val="right"/>
       </w:pPr>
       <w:r>
@@ -348,7 +346,7 @@
     </w:p>
     <w:p>
       <w:pPr>
-        <w:pStyle w:val="BodyText"/>
+        <w:pStyle w:val="Tekstpodstawowy"/>
         <w:jc w:val="right"/>
       </w:pPr>
       <w:r>
@@ -360,7 +358,7 @@
     </w:p>
     <w:p>
       <w:pPr>
-        <w:pStyle w:val="BodyText"/>
+        <w:pStyle w:val="Tekstpodstawowy"/>
         <w:jc w:val="right"/>
       </w:pPr>
       <w:r>
@@ -369,7 +367,7 @@
     </w:p>
     <w:p>
       <w:pPr>
-        <w:pStyle w:val="BodyText"/>
+        <w:pStyle w:val="Tekstpodstawowy"/>
         <w:jc w:val="right"/>
       </w:pPr>
       <w:r>
@@ -378,7 +376,7 @@
     </w:p>
     <w:p>
       <w:pPr>
-        <w:pStyle w:val="BodyText"/>
+        <w:pStyle w:val="Tekstpodstawowy"/>
         <w:jc w:val="right"/>
       </w:pPr>
       <w:r>
@@ -387,7 +385,7 @@
     </w:p>
     <w:p>
       <w:pPr>
-        <w:pStyle w:val="Heading1"/>
+        <w:pStyle w:val="Nagwek1"/>
         <w:rPr>
           <w:lang w:val="en-US"/>
         </w:rPr>
@@ -402,7 +400,7 @@
     </w:p>
     <w:p>
       <w:pPr>
-        <w:pStyle w:val="BodyText"/>
+        <w:pStyle w:val="Tekstpodstawowy"/>
         <w:jc w:val="both"/>
         <w:rPr>
           <w:lang w:val="en-US"/>
@@ -417,7 +415,7 @@
     </w:p>
     <w:p>
       <w:pPr>
-        <w:pStyle w:val="BodyText"/>
+        <w:pStyle w:val="Tekstpodstawowy"/>
         <w:jc w:val="center"/>
         <w:rPr>
           <w:i/>
@@ -437,15 +435,7 @@
           <w:lang w:val="en-US"/>
         </w:rPr>
         <w:br/>
-        <w:t>gait signatures that will be a reliable base for biometric human identification</w:t>
-      </w:r>
-      <w:proofErr w:type="gramStart"/>
-      <w:r>
-        <w:rPr>
-          <w:i/>
-          <w:lang w:val="en-US"/>
-        </w:rPr>
-        <w:t>.</w:t>
+        <w:t>gait signatures that will be a reliable base for biometric human identification.</w:t>
       </w:r>
       <w:r>
         <w:rPr>
@@ -456,11 +446,10 @@
         </w:rPr>
         <w:t>.</w:t>
       </w:r>
-      <w:proofErr w:type="gramEnd"/>
-    </w:p>
-    <w:p>
-      <w:pPr>
-        <w:pStyle w:val="BodyText"/>
+    </w:p>
+    <w:p>
+      <w:pPr>
+        <w:pStyle w:val="Tekstpodstawowy"/>
         <w:jc w:val="both"/>
         <w:rPr>
           <w:lang w:val="en-US"/>
@@ -533,7 +522,7 @@
     </w:p>
     <w:p>
       <w:pPr>
-        <w:pStyle w:val="BodyText"/>
+        <w:pStyle w:val="Tekstpodstawowy"/>
         <w:jc w:val="both"/>
         <w:rPr>
           <w:lang w:val="en-US"/>
@@ -615,26 +604,12 @@
         <w:rPr>
           <w:lang w:val="en-US"/>
         </w:rPr>
-        <w:t xml:space="preserve">makes it </w:t>
-      </w:r>
-      <w:proofErr w:type="gramStart"/>
-      <w:r>
-        <w:rPr>
-          <w:lang w:val="en-US"/>
-        </w:rPr>
-        <w:t>so</w:t>
-      </w:r>
-      <w:proofErr w:type="gramEnd"/>
-      <w:r>
-        <w:rPr>
-          <w:lang w:val="en-US"/>
-        </w:rPr>
-        <w:t xml:space="preserve"> attractive as a method of identification.</w:t>
-      </w:r>
-    </w:p>
-    <w:p>
-      <w:pPr>
-        <w:pStyle w:val="BodyText"/>
+        <w:t>makes it so attractive as a method of identification.</w:t>
+      </w:r>
+    </w:p>
+    <w:p>
+      <w:pPr>
+        <w:pStyle w:val="Tekstpodstawowy"/>
         <w:rPr>
           <w:lang w:val="en-US"/>
         </w:rPr>
@@ -666,7 +641,7 @@
     </w:p>
     <w:p>
       <w:pPr>
-        <w:pStyle w:val="Heading1"/>
+        <w:pStyle w:val="Nagwek1"/>
         <w:rPr>
           <w:lang w:val="en-US"/>
         </w:rPr>
@@ -680,7 +655,7 @@
     </w:p>
     <w:p>
       <w:pPr>
-        <w:pStyle w:val="BodyText"/>
+        <w:pStyle w:val="Tekstpodstawowy"/>
         <w:jc w:val="both"/>
         <w:rPr>
           <w:lang w:val="en-US"/>
@@ -695,7 +670,7 @@
     </w:p>
     <w:p>
       <w:pPr>
-        <w:pStyle w:val="BodyText"/>
+        <w:pStyle w:val="Tekstpodstawowy"/>
         <w:jc w:val="both"/>
         <w:rPr>
           <w:lang w:val="en-US"/>
@@ -710,7 +685,7 @@
     </w:p>
     <w:p>
       <w:pPr>
-        <w:pStyle w:val="Heading2"/>
+        <w:pStyle w:val="Nagwek2"/>
         <w:rPr>
           <w:lang w:val="en-US"/>
         </w:rPr>
@@ -724,7 +699,7 @@
     </w:p>
     <w:p>
       <w:pPr>
-        <w:pStyle w:val="BodyText"/>
+        <w:pStyle w:val="Tekstpodstawowy"/>
         <w:jc w:val="both"/>
         <w:rPr>
           <w:lang w:val="en-US"/>
@@ -739,7 +714,7 @@
     </w:p>
     <w:p>
       <w:pPr>
-        <w:pStyle w:val="BodyText"/>
+        <w:pStyle w:val="Tekstpodstawowy"/>
         <w:jc w:val="both"/>
         <w:rPr>
           <w:lang w:val="en-US"/>
@@ -754,7 +729,7 @@
     </w:p>
     <w:p>
       <w:pPr>
-        <w:pStyle w:val="BodyText"/>
+        <w:pStyle w:val="Tekstpodstawowy"/>
         <w:numPr>
           <w:ilvl w:val="0"/>
           <w:numId w:val="2"/>
@@ -768,26 +743,12 @@
         <w:rPr>
           <w:lang w:val="en-US"/>
         </w:rPr>
-        <w:t xml:space="preserve">1280x960 resolution RGB camera allowing </w:t>
-      </w:r>
-      <w:proofErr w:type="gramStart"/>
-      <w:r>
-        <w:rPr>
-          <w:lang w:val="en-US"/>
-        </w:rPr>
-        <w:t>to capture</w:t>
-      </w:r>
-      <w:proofErr w:type="gramEnd"/>
-      <w:r>
-        <w:rPr>
-          <w:lang w:val="en-US"/>
-        </w:rPr>
-        <w:t xml:space="preserve"> color images.</w:t>
-      </w:r>
-    </w:p>
-    <w:p>
-      <w:pPr>
-        <w:pStyle w:val="BodyText"/>
+        <w:t>1280x960 resolution RGB camera allowing to capture color images.</w:t>
+      </w:r>
+    </w:p>
+    <w:p>
+      <w:pPr>
+        <w:pStyle w:val="Tekstpodstawowy"/>
         <w:numPr>
           <w:ilvl w:val="0"/>
           <w:numId w:val="2"/>
@@ -806,7 +767,7 @@
     </w:p>
     <w:p>
       <w:pPr>
-        <w:pStyle w:val="BodyText"/>
+        <w:pStyle w:val="Tekstpodstawowy"/>
         <w:numPr>
           <w:ilvl w:val="0"/>
           <w:numId w:val="2"/>
@@ -825,7 +786,7 @@
     </w:p>
     <w:p>
       <w:pPr>
-        <w:pStyle w:val="BodyText"/>
+        <w:pStyle w:val="Tekstpodstawowy"/>
         <w:numPr>
           <w:ilvl w:val="0"/>
           <w:numId w:val="2"/>
@@ -844,7 +805,7 @@
     </w:p>
     <w:p>
       <w:pPr>
-        <w:pStyle w:val="BodyText"/>
+        <w:pStyle w:val="Tekstpodstawowy"/>
         <w:jc w:val="both"/>
         <w:rPr>
           <w:lang w:val="en-US"/>
@@ -920,7 +881,7 @@
     </w:p>
     <w:p>
       <w:pPr>
-        <w:pStyle w:val="BodyText"/>
+        <w:pStyle w:val="Tekstpodstawowy"/>
         <w:jc w:val="center"/>
         <w:rPr>
           <w:sz w:val="20"/>
@@ -928,60 +889,40 @@
           <w:lang w:val="en-US"/>
         </w:rPr>
       </w:pPr>
-      <w:proofErr w:type="gramStart"/>
       <w:r>
         <w:rPr>
           <w:sz w:val="20"/>
           <w:szCs w:val="20"/>
           <w:lang w:val="en-US"/>
         </w:rPr>
-        <w:t>Fig 1.</w:t>
-      </w:r>
-      <w:proofErr w:type="gramEnd"/>
-      <w:r>
+        <w:t>Fig 1. Kinect device sensors.</w:t>
+      </w:r>
+    </w:p>
+    <w:p>
+      <w:pPr>
+        <w:pStyle w:val="Tekstpodstawowy"/>
+        <w:jc w:val="center"/>
         <w:rPr>
           <w:sz w:val="20"/>
           <w:szCs w:val="20"/>
           <w:lang w:val="en-US"/>
         </w:rPr>
-        <w:t xml:space="preserve"> </w:t>
-      </w:r>
-      <w:proofErr w:type="gramStart"/>
-      <w:r>
+      </w:pPr>
+    </w:p>
+    <w:p>
+      <w:pPr>
+        <w:pStyle w:val="Tekstpodstawowy"/>
+        <w:jc w:val="center"/>
         <w:rPr>
           <w:sz w:val="20"/>
           <w:szCs w:val="20"/>
           <w:lang w:val="en-US"/>
         </w:rPr>
-        <w:t>Kinect device sensors.</w:t>
-      </w:r>
-      <w:proofErr w:type="gramEnd"/>
-    </w:p>
-    <w:p>
-      <w:pPr>
-        <w:pStyle w:val="BodyText"/>
-        <w:jc w:val="center"/>
-        <w:rPr>
-          <w:sz w:val="20"/>
-          <w:szCs w:val="20"/>
-          <w:lang w:val="en-US"/>
-        </w:rPr>
-      </w:pPr>
-    </w:p>
-    <w:p>
-      <w:pPr>
-        <w:pStyle w:val="BodyText"/>
-        <w:jc w:val="center"/>
-        <w:rPr>
-          <w:sz w:val="20"/>
-          <w:szCs w:val="20"/>
-          <w:lang w:val="en-US"/>
-        </w:rPr>
-      </w:pPr>
-    </w:p>
-    <w:p>
-      <w:pPr>
-        <w:pStyle w:val="BodyText"/>
+      </w:pPr>
+    </w:p>
+    <w:p>
+      <w:pPr>
+        <w:pStyle w:val="Tekstpodstawowy"/>
         <w:rPr>
           <w:lang w:val="en-US"/>
         </w:rPr>
@@ -1091,9 +1032,27 @@
             <w:pPr>
               <w:pStyle w:val="Zawartotabeli"/>
             </w:pPr>
+            <w:proofErr w:type="spellStart"/>
             <w:r>
-              <w:t>Vertical tilt range</w:t>
+              <w:t>Vertical</w:t>
             </w:r>
+            <w:proofErr w:type="spellEnd"/>
+            <w:r>
+              <w:t xml:space="preserve"> </w:t>
+            </w:r>
+            <w:proofErr w:type="spellStart"/>
+            <w:r>
+              <w:t>tilt</w:t>
+            </w:r>
+            <w:proofErr w:type="spellEnd"/>
+            <w:r>
+              <w:t xml:space="preserve"> </w:t>
+            </w:r>
+            <w:proofErr w:type="spellStart"/>
+            <w:r>
+              <w:t>range</w:t>
+            </w:r>
+            <w:proofErr w:type="spellEnd"/>
           </w:p>
         </w:tc>
         <w:tc>
@@ -1200,8 +1159,21 @@
               <w:pStyle w:val="Zawartotabeli"/>
             </w:pPr>
             <w:r>
-              <w:t>Audio input characteristics</w:t>
+              <w:t xml:space="preserve">Audio </w:t>
             </w:r>
+            <w:proofErr w:type="spellStart"/>
+            <w:r>
+              <w:t>input</w:t>
+            </w:r>
+            <w:proofErr w:type="spellEnd"/>
+            <w:r>
+              <w:t xml:space="preserve"> </w:t>
+            </w:r>
+            <w:proofErr w:type="spellStart"/>
+            <w:r>
+              <w:t>characteristics</w:t>
+            </w:r>
+            <w:proofErr w:type="spellEnd"/>
           </w:p>
         </w:tc>
         <w:tc>
@@ -1237,9 +1209,19 @@
             <w:pPr>
               <w:pStyle w:val="Zawartotabeli"/>
             </w:pPr>
+            <w:proofErr w:type="spellStart"/>
             <w:r>
-              <w:t>Accelerometer characteristics</w:t>
+              <w:t>Accelerometer</w:t>
             </w:r>
+            <w:proofErr w:type="spellEnd"/>
+            <w:r>
+              <w:t xml:space="preserve"> </w:t>
+            </w:r>
+            <w:proofErr w:type="spellStart"/>
+            <w:r>
+              <w:t>characteristics</w:t>
+            </w:r>
+            <w:proofErr w:type="spellEnd"/>
           </w:p>
         </w:tc>
         <w:tc>
@@ -1259,21 +1241,7 @@
               <w:rPr>
                 <w:lang w:val="en-US"/>
               </w:rPr>
-              <w:t>A 2G/4G/</w:t>
-            </w:r>
-            <w:proofErr w:type="gramStart"/>
-            <w:r>
-              <w:rPr>
-                <w:lang w:val="en-US"/>
-              </w:rPr>
-              <w:t>8G accelerometer</w:t>
-            </w:r>
-            <w:proofErr w:type="gramEnd"/>
-            <w:r>
-              <w:rPr>
-                <w:lang w:val="en-US"/>
-              </w:rPr>
-              <w:t xml:space="preserve"> configured for the 2G range, with a 1° accuracy upper limit. </w:t>
+              <w:t xml:space="preserve">A 2G/4G/8G accelerometer configured for the 2G range, with a 1° accuracy upper limit. </w:t>
             </w:r>
           </w:p>
         </w:tc>
@@ -1281,15 +1249,15 @@
     </w:tbl>
     <w:p>
       <w:pPr>
-        <w:pStyle w:val="BodyText"/>
-        <w:rPr>
-          <w:lang w:val="en-US"/>
-        </w:rPr>
-      </w:pPr>
-    </w:p>
-    <w:p>
-      <w:pPr>
-        <w:pStyle w:val="Heading2"/>
+        <w:pStyle w:val="Tekstpodstawowy"/>
+        <w:rPr>
+          <w:lang w:val="en-US"/>
+        </w:rPr>
+      </w:pPr>
+    </w:p>
+    <w:p>
+      <w:pPr>
+        <w:pStyle w:val="Nagwek2"/>
       </w:pPr>
       <w:r>
         <w:t>Interaction space</w:t>
@@ -1297,7 +1265,7 @@
     </w:p>
     <w:p>
       <w:pPr>
-        <w:pStyle w:val="BodyText"/>
+        <w:pStyle w:val="Tekstpodstawowy"/>
         <w:jc w:val="both"/>
         <w:rPr>
           <w:lang w:val="en-US"/>
@@ -1321,26 +1289,12 @@
         <w:rPr>
           <w:lang w:val="en-US"/>
         </w:rPr>
-        <w:t xml:space="preserve"> track the objects in front. It is a vital part of presented solution, since skeleton tracking is supported only for interaction space boundaries. Sensor </w:t>
-      </w:r>
-      <w:proofErr w:type="gramStart"/>
-      <w:r>
-        <w:rPr>
-          <w:lang w:val="en-US"/>
-        </w:rPr>
-        <w:t>itself,</w:t>
-      </w:r>
-      <w:proofErr w:type="gramEnd"/>
-      <w:r>
-        <w:rPr>
-          <w:lang w:val="en-US"/>
-        </w:rPr>
-        <w:t xml:space="preserve"> has a tilt extension enabling to increase the area of interaction.</w:t>
-      </w:r>
-    </w:p>
-    <w:p>
-      <w:pPr>
-        <w:pStyle w:val="BodyText"/>
+        <w:t xml:space="preserve"> track the objects in front. It is a vital part of presented solution, since skeleton tracking is supported only for interaction space boundaries. Sensor itself, has a tilt extension enabling to increase the area of interaction.</w:t>
+      </w:r>
+    </w:p>
+    <w:p>
+      <w:pPr>
+        <w:pStyle w:val="Tekstpodstawowy"/>
         <w:jc w:val="both"/>
         <w:rPr>
           <w:lang w:val="en-US"/>
@@ -1423,23 +1377,13 @@
           <w:lang w:val="en-US"/>
         </w:rPr>
       </w:pPr>
-      <w:proofErr w:type="gramStart"/>
       <w:r>
         <w:rPr>
           <w:sz w:val="20"/>
           <w:szCs w:val="20"/>
           <w:lang w:val="en-US"/>
         </w:rPr>
-        <w:t>Fig 2.</w:t>
-      </w:r>
-      <w:proofErr w:type="gramEnd"/>
-      <w:r>
-        <w:rPr>
-          <w:sz w:val="20"/>
-          <w:szCs w:val="20"/>
-          <w:lang w:val="en-US"/>
-        </w:rPr>
-        <w:t xml:space="preserve"> Tilt extension</w:t>
+        <w:t>Fig 2. Tilt extension</w:t>
       </w:r>
     </w:p>
     <w:p>
@@ -1551,34 +1495,14 @@
           <w:lang w:val="en-US"/>
         </w:rPr>
       </w:pPr>
-      <w:proofErr w:type="gramStart"/>
       <w:r>
         <w:rPr>
           <w:sz w:val="20"/>
           <w:szCs w:val="20"/>
           <w:lang w:val="en-US"/>
         </w:rPr>
-        <w:t>Fig 3.</w:t>
-      </w:r>
-      <w:proofErr w:type="gramEnd"/>
-      <w:r>
-        <w:rPr>
-          <w:sz w:val="20"/>
-          <w:szCs w:val="20"/>
-          <w:lang w:val="en-US"/>
-        </w:rPr>
-        <w:t xml:space="preserve"> </w:t>
-      </w:r>
-      <w:proofErr w:type="gramStart"/>
-      <w:r>
-        <w:rPr>
-          <w:sz w:val="20"/>
-          <w:szCs w:val="20"/>
-          <w:lang w:val="en-US"/>
-        </w:rPr>
-        <w:t>Horizontal field of view in default range.</w:t>
-      </w:r>
-      <w:proofErr w:type="gramEnd"/>
+        <w:t>Fig 3. Horizontal field of view in default range.</w:t>
+      </w:r>
     </w:p>
     <w:p>
       <w:pPr>
@@ -1660,73 +1584,54 @@
           <w:lang w:val="en-US"/>
         </w:rPr>
       </w:pPr>
-      <w:proofErr w:type="gramStart"/>
       <w:r>
         <w:rPr>
           <w:sz w:val="20"/>
           <w:szCs w:val="20"/>
           <w:lang w:val="en-US"/>
         </w:rPr>
-        <w:t>Fig 4.</w:t>
-      </w:r>
-      <w:proofErr w:type="gramEnd"/>
-      <w:r>
+        <w:t>Fig 4. Vertical field of view in default range.</w:t>
+      </w:r>
+    </w:p>
+    <w:p>
+      <w:pPr>
+        <w:jc w:val="center"/>
         <w:rPr>
           <w:sz w:val="20"/>
           <w:szCs w:val="20"/>
           <w:lang w:val="en-US"/>
         </w:rPr>
-        <w:t xml:space="preserve"> </w:t>
-      </w:r>
-      <w:proofErr w:type="gramStart"/>
-      <w:r>
+      </w:pPr>
+    </w:p>
+    <w:p>
+      <w:pPr>
+        <w:jc w:val="both"/>
+        <w:rPr>
+          <w:lang w:val="en-US"/>
+        </w:rPr>
+      </w:pPr>
+      <w:r>
+        <w:rPr>
+          <w:lang w:val="en-US"/>
+        </w:rPr>
+        <w:t xml:space="preserve">In near range mode, Kinect can see people standing between 0.4 meters (1.3 feet) and 3.0 meters (9.8 feet); it has a practical range of 0.8 to 2.5 meters. </w:t>
+      </w:r>
+    </w:p>
+    <w:p>
+      <w:pPr>
+        <w:jc w:val="both"/>
+        <w:rPr>
+          <w:lang w:val="en-US"/>
+        </w:rPr>
+      </w:pPr>
+    </w:p>
+    <w:p>
+      <w:pPr>
+        <w:jc w:val="center"/>
         <w:rPr>
           <w:sz w:val="20"/>
           <w:szCs w:val="20"/>
           <w:lang w:val="en-US"/>
-        </w:rPr>
-        <w:t>Vertical field of view in default range.</w:t>
-      </w:r>
-      <w:proofErr w:type="gramEnd"/>
-    </w:p>
-    <w:p>
-      <w:pPr>
-        <w:jc w:val="center"/>
-        <w:rPr>
-          <w:sz w:val="20"/>
-          <w:szCs w:val="20"/>
-          <w:lang w:val="en-US"/>
-        </w:rPr>
-      </w:pPr>
-    </w:p>
-    <w:p>
-      <w:pPr>
-        <w:jc w:val="both"/>
-        <w:rPr>
-          <w:lang w:val="en-US"/>
-        </w:rPr>
-      </w:pPr>
-      <w:r>
-        <w:rPr>
-          <w:lang w:val="en-US"/>
-        </w:rPr>
-        <w:t xml:space="preserve">In near range mode, Kinect can see people standing between 0.4 meters (1.3 feet) and 3.0 meters (9.8 feet); it has a practical range of 0.8 to 2.5 meters. </w:t>
-      </w:r>
-    </w:p>
-    <w:p>
-      <w:pPr>
-        <w:jc w:val="both"/>
-        <w:rPr>
-          <w:lang w:val="en-US"/>
-        </w:rPr>
-      </w:pPr>
-    </w:p>
-    <w:p>
-      <w:pPr>
-        <w:jc w:val="center"/>
-        <w:rPr>
-          <w:sz w:val="20"/>
-          <w:szCs w:val="20"/>
         </w:rPr>
       </w:pPr>
       <w:r>
@@ -1785,6 +1690,7 @@
         <w:rPr>
           <w:sz w:val="20"/>
           <w:szCs w:val="20"/>
+          <w:lang w:val="en-US"/>
         </w:rPr>
         <w:t xml:space="preserve"> </w:t>
       </w:r>
@@ -1798,45 +1704,25 @@
           <w:lang w:val="en-US"/>
         </w:rPr>
       </w:pPr>
-      <w:proofErr w:type="gramStart"/>
       <w:r>
         <w:rPr>
           <w:sz w:val="20"/>
           <w:szCs w:val="20"/>
           <w:lang w:val="en-US"/>
         </w:rPr>
-        <w:t>Fig 5.</w:t>
-      </w:r>
-      <w:proofErr w:type="gramEnd"/>
-      <w:r>
-        <w:rPr>
-          <w:sz w:val="20"/>
-          <w:szCs w:val="20"/>
-          <w:lang w:val="en-US"/>
-        </w:rPr>
-        <w:t xml:space="preserve"> </w:t>
-      </w:r>
-      <w:proofErr w:type="gramStart"/>
-      <w:r>
-        <w:rPr>
-          <w:sz w:val="20"/>
-          <w:szCs w:val="20"/>
-          <w:lang w:val="en-US"/>
-        </w:rPr>
-        <w:t>Horizontal field of view in near range mode.</w:t>
-      </w:r>
-      <w:proofErr w:type="gramEnd"/>
-    </w:p>
-    <w:p>
-      <w:pPr>
-        <w:rPr>
-          <w:lang w:val="en-US"/>
-        </w:rPr>
-      </w:pPr>
-    </w:p>
-    <w:p>
-      <w:pPr>
-        <w:pStyle w:val="Heading2"/>
+        <w:t>Fig 5. Horizontal field of view in near range mode.</w:t>
+      </w:r>
+    </w:p>
+    <w:p>
+      <w:pPr>
+        <w:rPr>
+          <w:lang w:val="en-US"/>
+        </w:rPr>
+      </w:pPr>
+    </w:p>
+    <w:p>
+      <w:pPr>
+        <w:pStyle w:val="Nagwek2"/>
       </w:pPr>
       <w:r>
         <w:t>Skeletal Tracking</w:t>
@@ -1844,7 +1730,7 @@
     </w:p>
     <w:p>
       <w:pPr>
-        <w:pStyle w:val="BodyText"/>
+        <w:pStyle w:val="Tekstpodstawowy"/>
         <w:jc w:val="both"/>
         <w:rPr>
           <w:lang w:val="en-US"/>
@@ -1859,7 +1745,7 @@
     </w:p>
     <w:p>
       <w:pPr>
-        <w:pStyle w:val="BodyText"/>
+        <w:pStyle w:val="Tekstpodstawowy"/>
         <w:jc w:val="both"/>
         <w:rPr>
           <w:lang w:val="en-US"/>
@@ -1961,24 +1847,24 @@
           <w:lang w:val="en-US"/>
         </w:rPr>
       </w:pPr>
-      <w:proofErr w:type="gramStart"/>
       <w:r>
         <w:rPr>
           <w:sz w:val="20"/>
           <w:szCs w:val="20"/>
           <w:lang w:val="en-US"/>
         </w:rPr>
-        <w:t>Fig 6.</w:t>
-      </w:r>
-      <w:proofErr w:type="gramEnd"/>
-      <w:r>
+        <w:t>Fig 6. Example of tracking 2 users, with 6 people recognized</w:t>
+      </w:r>
+    </w:p>
+    <w:p>
+      <w:pPr>
+        <w:jc w:val="center"/>
         <w:rPr>
           <w:sz w:val="20"/>
           <w:szCs w:val="20"/>
           <w:lang w:val="en-US"/>
         </w:rPr>
-        <w:t xml:space="preserve"> Example of tracking 2 users, with 6 people recognized</w:t>
-      </w:r>
+      </w:pPr>
     </w:p>
     <w:p>
       <w:pPr>
@@ -1992,16 +1878,6 @@
     </w:p>
     <w:p>
       <w:pPr>
-        <w:jc w:val="center"/>
-        <w:rPr>
-          <w:sz w:val="20"/>
-          <w:szCs w:val="20"/>
-          <w:lang w:val="en-US"/>
-        </w:rPr>
-      </w:pPr>
-    </w:p>
-    <w:p>
-      <w:pPr>
         <w:jc w:val="both"/>
         <w:rPr>
           <w:lang w:val="en-US"/>
@@ -2011,21 +1887,7 @@
         <w:rPr>
           <w:lang w:val="en-US"/>
         </w:rPr>
-        <w:t xml:space="preserve">In order to be recognized by the device user has to stand in front of the </w:t>
-      </w:r>
-      <w:proofErr w:type="gramStart"/>
-      <w:r>
-        <w:rPr>
-          <w:lang w:val="en-US"/>
-        </w:rPr>
-        <w:t>sensor,</w:t>
-      </w:r>
-      <w:proofErr w:type="gramEnd"/>
-      <w:r>
-        <w:rPr>
-          <w:lang w:val="en-US"/>
-        </w:rPr>
-        <w:t xml:space="preserve"> no additional calibration is required as long as all the body parts are visible for the device.</w:t>
+        <w:t>In order to be recognized by the device user has to stand in front of the sensor, no additional calibration is required as long as all the body parts are visible for the device.</w:t>
       </w:r>
     </w:p>
     <w:p>
@@ -2115,33 +1977,23 @@
           <w:lang w:val="en-US"/>
         </w:rPr>
       </w:pPr>
-      <w:proofErr w:type="gramStart"/>
       <w:r>
         <w:rPr>
           <w:sz w:val="20"/>
           <w:szCs w:val="20"/>
           <w:lang w:val="en-US"/>
         </w:rPr>
-        <w:t>Fig 7.</w:t>
-      </w:r>
-      <w:proofErr w:type="gramEnd"/>
-      <w:r>
+        <w:t>Fig 7. Skeleton tracking works only for users facing the sensor.</w:t>
+      </w:r>
+    </w:p>
+    <w:p>
+      <w:pPr>
+        <w:jc w:val="center"/>
         <w:rPr>
           <w:sz w:val="20"/>
           <w:szCs w:val="20"/>
           <w:lang w:val="en-US"/>
         </w:rPr>
-        <w:t xml:space="preserve"> Skeleton tracking works only for users facing the sensor.</w:t>
-      </w:r>
-    </w:p>
-    <w:p>
-      <w:pPr>
-        <w:jc w:val="center"/>
-        <w:rPr>
-          <w:sz w:val="20"/>
-          <w:szCs w:val="20"/>
-          <w:lang w:val="en-US"/>
-        </w:rPr>
       </w:pPr>
     </w:p>
     <w:p>
@@ -2182,7 +2034,7 @@
     </w:p>
     <w:p>
       <w:pPr>
-        <w:pStyle w:val="Heading1"/>
+        <w:pStyle w:val="Nagwek1"/>
         <w:rPr>
           <w:lang w:val="en-US"/>
         </w:rPr>
@@ -2203,7 +2055,7 @@
     </w:p>
     <w:p>
       <w:pPr>
-        <w:pStyle w:val="BodyText"/>
+        <w:pStyle w:val="Tekstpodstawowy"/>
         <w:rPr>
           <w:lang w:val="en-US"/>
         </w:rPr>
@@ -2261,7 +2113,7 @@
     </w:p>
     <w:p>
       <w:pPr>
-        <w:pStyle w:val="Heading2"/>
+        <w:pStyle w:val="Nagwek2"/>
         <w:rPr>
           <w:lang w:val="en-US"/>
         </w:rPr>
@@ -2275,7 +2127,7 @@
     </w:p>
     <w:p>
       <w:pPr>
-        <w:pStyle w:val="BodyText"/>
+        <w:pStyle w:val="Tekstpodstawowy"/>
         <w:rPr>
           <w:lang w:val="en-US"/>
         </w:rPr>
@@ -2289,7 +2141,7 @@
     </w:p>
     <w:p>
       <w:pPr>
-        <w:pStyle w:val="BodyText"/>
+        <w:pStyle w:val="Tekstpodstawowy"/>
         <w:numPr>
           <w:ilvl w:val="0"/>
           <w:numId w:val="4"/>
@@ -2307,7 +2159,7 @@
     </w:p>
     <w:p>
       <w:pPr>
-        <w:pStyle w:val="BodyText"/>
+        <w:pStyle w:val="Tekstpodstawowy"/>
         <w:numPr>
           <w:ilvl w:val="0"/>
           <w:numId w:val="4"/>
@@ -2325,7 +2177,7 @@
     </w:p>
     <w:p>
       <w:pPr>
-        <w:pStyle w:val="BodyText"/>
+        <w:pStyle w:val="Tekstpodstawowy"/>
         <w:numPr>
           <w:ilvl w:val="1"/>
           <w:numId w:val="4"/>
@@ -2343,7 +2195,7 @@
     </w:p>
     <w:p>
       <w:pPr>
-        <w:pStyle w:val="BodyText"/>
+        <w:pStyle w:val="Tekstpodstawowy"/>
         <w:numPr>
           <w:ilvl w:val="1"/>
           <w:numId w:val="4"/>
@@ -2361,7 +2213,7 @@
     </w:p>
     <w:p>
       <w:pPr>
-        <w:pStyle w:val="BodyText"/>
+        <w:pStyle w:val="Tekstpodstawowy"/>
         <w:numPr>
           <w:ilvl w:val="1"/>
           <w:numId w:val="4"/>
@@ -2379,7 +2231,7 @@
     </w:p>
     <w:p>
       <w:pPr>
-        <w:pStyle w:val="BodyText"/>
+        <w:pStyle w:val="Tekstpodstawowy"/>
         <w:numPr>
           <w:ilvl w:val="0"/>
           <w:numId w:val="4"/>
@@ -2397,30 +2249,16 @@
     </w:p>
     <w:p>
       <w:pPr>
-        <w:pStyle w:val="BodyText"/>
-        <w:rPr>
-          <w:lang w:val="en-US"/>
-        </w:rPr>
-      </w:pPr>
-      <w:r>
-        <w:rPr>
-          <w:lang w:val="en-US"/>
-        </w:rPr>
-        <w:t xml:space="preserve">Therefore, it would </w:t>
-      </w:r>
-      <w:proofErr w:type="gramStart"/>
-      <w:r>
-        <w:rPr>
-          <w:lang w:val="en-US"/>
-        </w:rPr>
-        <w:t>decided</w:t>
-      </w:r>
-      <w:proofErr w:type="gramEnd"/>
-      <w:r>
-        <w:rPr>
-          <w:lang w:val="en-US"/>
-        </w:rPr>
-        <w:t xml:space="preserve"> to subject the input sample a series of operations resulting in the set of points that would have all the above characteristics. Moreover, to make the </w:t>
+        <w:pStyle w:val="Tekstpodstawowy"/>
+        <w:rPr>
+          <w:lang w:val="en-US"/>
+        </w:rPr>
+      </w:pPr>
+      <w:r>
+        <w:rPr>
+          <w:lang w:val="en-US"/>
+        </w:rPr>
+        <w:t xml:space="preserve">Therefore, it would decided to subject the input sample a series of operations resulting in the set of points that would have all the above characteristics. Moreover, to make the </w:t>
       </w:r>
       <w:r>
         <w:rPr>
@@ -2431,7 +2269,7 @@
     </w:p>
     <w:p>
       <w:pPr>
-        <w:pStyle w:val="BodyText"/>
+        <w:pStyle w:val="Tekstpodstawowy"/>
         <w:rPr>
           <w:lang w:val="en-US"/>
         </w:rPr>
@@ -2457,7 +2295,7 @@
     </w:p>
     <w:p>
       <w:pPr>
-        <w:pStyle w:val="BodyText"/>
+        <w:pStyle w:val="Tekstpodstawowy"/>
         <w:jc w:val="both"/>
         <w:rPr>
           <w:lang w:val="en-US"/>
@@ -2515,7 +2353,7 @@
     </w:p>
     <w:p>
       <w:pPr>
-        <w:pStyle w:val="BodyText"/>
+        <w:pStyle w:val="Tekstpodstawowy"/>
         <w:jc w:val="both"/>
         <w:rPr>
           <w:lang w:val="en-US"/>
@@ -2524,7 +2362,7 @@
     </w:p>
     <w:p>
       <w:pPr>
-        <w:pStyle w:val="BodyText"/>
+        <w:pStyle w:val="Tekstpodstawowy"/>
         <w:jc w:val="center"/>
         <w:rPr>
           <w:lang w:val="en-US"/>
@@ -2654,7 +2492,7 @@
     </w:p>
     <w:p>
       <w:pPr>
-        <w:pStyle w:val="Heading2"/>
+        <w:pStyle w:val="Nagwek2"/>
         <w:rPr>
           <w:lang w:val="en-US"/>
         </w:rPr>
@@ -2668,7 +2506,7 @@
     </w:p>
     <w:p>
       <w:pPr>
-        <w:pStyle w:val="BodyText"/>
+        <w:pStyle w:val="Tekstpodstawowy"/>
         <w:jc w:val="both"/>
         <w:rPr>
           <w:lang w:val="en-US"/>
@@ -2678,26 +2516,12 @@
         <w:rPr>
           <w:lang w:val="en-US"/>
         </w:rPr>
-        <w:t xml:space="preserve">An important issue in gait recognition is proper feature </w:t>
-      </w:r>
-      <w:proofErr w:type="gramStart"/>
-      <w:r>
-        <w:rPr>
-          <w:lang w:val="en-US"/>
-        </w:rPr>
-        <w:t>selection, that</w:t>
-      </w:r>
-      <w:proofErr w:type="gramEnd"/>
-      <w:r>
-        <w:rPr>
-          <w:lang w:val="en-US"/>
-        </w:rPr>
-        <w:t xml:space="preserve"> will effectively represent all the gait characteristics. Feature has to be easy to calculate and process and is highly dependent on the hardware used and form of captured frames.</w:t>
-      </w:r>
-    </w:p>
-    <w:p>
-      <w:pPr>
-        <w:pStyle w:val="BodyText"/>
+        <w:t>An important issue in gait recognition is proper feature selection, that will effectively represent all the gait characteristics. Feature has to be easy to calculate and process and is highly dependent on the hardware used and form of captured frames.</w:t>
+      </w:r>
+    </w:p>
+    <w:p>
+      <w:pPr>
+        <w:pStyle w:val="Tekstpodstawowy"/>
         <w:jc w:val="both"/>
         <w:rPr>
           <w:lang w:val="en-US"/>
@@ -2726,7 +2550,7 @@
     </w:p>
     <w:p>
       <w:pPr>
-        <w:pStyle w:val="BodyText"/>
+        <w:pStyle w:val="Tekstpodstawowy"/>
         <w:numPr>
           <w:ilvl w:val="0"/>
           <w:numId w:val="3"/>
@@ -2740,12 +2564,24 @@
         <w:rPr>
           <w:lang w:val="en-US"/>
         </w:rPr>
-        <w:t xml:space="preserve">Frame A – left leg standing straight, right leg above the ground with knee bent </w:t>
-      </w:r>
-    </w:p>
-    <w:p>
-      <w:pPr>
-        <w:pStyle w:val="BodyText"/>
+        <w:t xml:space="preserve">Frame </w:t>
+      </w:r>
+      <w:r>
+        <w:rPr>
+          <w:lang w:val="en-US"/>
+        </w:rPr>
+        <w:t>A</w:t>
+      </w:r>
+      <w:r>
+        <w:rPr>
+          <w:lang w:val="en-US"/>
+        </w:rPr>
+        <w:t xml:space="preserve"> –  right leg straight behind, left leg straight in front, full stride</w:t>
+      </w:r>
+    </w:p>
+    <w:p>
+      <w:pPr>
+        <w:pStyle w:val="Tekstpodstawowy"/>
         <w:numPr>
           <w:ilvl w:val="0"/>
           <w:numId w:val="3"/>
@@ -2759,12 +2595,18 @@
         <w:rPr>
           <w:lang w:val="en-US"/>
         </w:rPr>
-        <w:t>Frame B – left leg straight behind, right leg straight in front, full stride</w:t>
-      </w:r>
-    </w:p>
-    <w:p>
-      <w:pPr>
-        <w:pStyle w:val="BodyText"/>
+        <w:t>Frame B</w:t>
+      </w:r>
+      <w:r>
+        <w:rPr>
+          <w:lang w:val="en-US"/>
+        </w:rPr>
+        <w:t xml:space="preserve"> – left leg standing straight, right leg above the ground with knee bent </w:t>
+      </w:r>
+    </w:p>
+    <w:p>
+      <w:pPr>
+        <w:pStyle w:val="Tekstpodstawowy"/>
         <w:numPr>
           <w:ilvl w:val="0"/>
           <w:numId w:val="3"/>
@@ -2778,12 +2620,24 @@
         <w:rPr>
           <w:lang w:val="en-US"/>
         </w:rPr>
-        <w:t>Frame C –  right leg straight behind, left leg straight in front, full stride</w:t>
-      </w:r>
-    </w:p>
-    <w:p>
-      <w:pPr>
-        <w:pStyle w:val="BodyText"/>
+        <w:t xml:space="preserve">Frame </w:t>
+      </w:r>
+      <w:r>
+        <w:rPr>
+          <w:lang w:val="en-US"/>
+        </w:rPr>
+        <w:t>C</w:t>
+      </w:r>
+      <w:r>
+        <w:rPr>
+          <w:lang w:val="en-US"/>
+        </w:rPr>
+        <w:t xml:space="preserve"> – left leg straight behind, right leg straight in front, full stride</w:t>
+      </w:r>
+    </w:p>
+    <w:p>
+      <w:pPr>
+        <w:pStyle w:val="Tekstpodstawowy"/>
         <w:numPr>
           <w:ilvl w:val="0"/>
           <w:numId w:val="3"/>
@@ -2797,12 +2651,24 @@
         <w:rPr>
           <w:lang w:val="en-US"/>
         </w:rPr>
-        <w:t xml:space="preserve">Frame D – right leg standing straight, left leg above the ground with knee bent </w:t>
-      </w:r>
-    </w:p>
-    <w:p>
-      <w:pPr>
-        <w:pStyle w:val="BodyText"/>
+        <w:t xml:space="preserve">Frame </w:t>
+      </w:r>
+      <w:r>
+        <w:rPr>
+          <w:lang w:val="en-US"/>
+        </w:rPr>
+        <w:t>D</w:t>
+      </w:r>
+      <w:r>
+        <w:rPr>
+          <w:lang w:val="en-US"/>
+        </w:rPr>
+        <w:t xml:space="preserve"> – right leg standing straight, left leg above the ground with knee bent </w:t>
+      </w:r>
+    </w:p>
+    <w:p>
+      <w:pPr>
+        <w:pStyle w:val="Tekstpodstawowy"/>
         <w:keepNext/>
         <w:numPr>
           <w:ilvl w:val="0"/>
@@ -2853,20 +2719,18 @@
     </w:p>
     <w:p>
       <w:pPr>
-        <w:pStyle w:val="Caption"/>
+        <w:pStyle w:val="Legenda"/>
         <w:jc w:val="center"/>
         <w:rPr>
           <w:lang w:val="en-US"/>
         </w:rPr>
       </w:pPr>
-      <w:proofErr w:type="spellStart"/>
-      <w:r>
-        <w:rPr>
-          <w:lang w:val="en-US"/>
-        </w:rPr>
-        <w:t>Rysunek</w:t>
-      </w:r>
-      <w:proofErr w:type="spellEnd"/>
+      <w:r>
+        <w:rPr>
+          <w:lang w:val="en-US"/>
+        </w:rPr>
+        <w:t>Figure</w:t>
+      </w:r>
       <w:r>
         <w:rPr>
           <w:lang w:val="en-US"/>
@@ -2907,7 +2771,1057 @@
     </w:p>
     <w:p>
       <w:pPr>
-        <w:pStyle w:val="BodyText"/>
+        <w:pStyle w:val="Tekstpodstawowy"/>
+        <w:jc w:val="both"/>
+        <w:rPr>
+          <w:lang w:val="en-US"/>
+        </w:rPr>
+      </w:pPr>
+    </w:p>
+    <w:p>
+      <w:pPr>
+        <w:pStyle w:val="Tekstpodstawowy"/>
+        <w:jc w:val="both"/>
+        <w:rPr>
+          <w:lang w:val="en-US"/>
+        </w:rPr>
+      </w:pPr>
+    </w:p>
+    <w:p>
+      <w:pPr>
+        <w:pStyle w:val="Tekstpodstawowy"/>
+        <w:jc w:val="both"/>
+        <w:rPr>
+          <w:lang w:val="en-US"/>
+        </w:rPr>
+      </w:pPr>
+      <w:r>
+        <w:rPr>
+          <w:lang w:val="en-US"/>
+        </w:rPr>
+        <w:lastRenderedPageBreak/>
+        <w:t xml:space="preserve">For the purposes of formulation of robust phase detection algorithm, the above presented conceptual phases </w:t>
+      </w:r>
+      <w:r>
+        <w:rPr>
+          <w:lang w:val="en-US"/>
+        </w:rPr>
+        <w:t xml:space="preserve">had to be slightly redefined. </w:t>
+      </w:r>
+      <w:r>
+        <w:rPr>
+          <w:lang w:val="en-US"/>
+        </w:rPr>
+        <w:t>In order to detect the key frames, the algorithm examines the distance</w:t>
+      </w:r>
+      <w:r>
+        <w:rPr>
+          <w:lang w:val="en-US"/>
+        </w:rPr>
+        <w:t xml:space="preserve"> </w:t>
+      </w:r>
+      <w:r>
+        <w:rPr>
+          <w:i/>
+          <w:lang w:val="en-US"/>
+        </w:rPr>
+        <w:t>d</w:t>
+      </w:r>
+      <w:r>
+        <w:rPr>
+          <w:lang w:val="en-US"/>
+        </w:rPr>
+        <w:t xml:space="preserve"> between</w:t>
+      </w:r>
+      <w:r>
+        <w:rPr>
+          <w:lang w:val="en-US"/>
+        </w:rPr>
+        <w:t xml:space="preserve"> feet</w:t>
+      </w:r>
+      <w:r>
+        <w:rPr>
+          <w:lang w:val="en-US"/>
+        </w:rPr>
+        <w:t xml:space="preserve"> along x-axis </w:t>
+      </w:r>
+      <w:r>
+        <w:rPr>
+          <w:lang w:val="en-US"/>
+        </w:rPr>
+        <w:t>(</w:t>
+      </w:r>
+      <w:r>
+        <w:rPr>
+          <w:lang w:val="en-US"/>
+        </w:rPr>
+        <w:t>horizontal axis</w:t>
+      </w:r>
+      <w:r>
+        <w:rPr>
+          <w:lang w:val="en-US"/>
+        </w:rPr>
+        <w:t>)</w:t>
+      </w:r>
+      <w:r>
+        <w:rPr>
+          <w:lang w:val="en-US"/>
+        </w:rPr>
+        <w:t xml:space="preserve">. </w:t>
+      </w:r>
+      <w:r>
+        <w:rPr>
+          <w:lang w:val="en-US"/>
+        </w:rPr>
+        <w:t>On this basis</w:t>
+      </w:r>
+      <w:r>
+        <w:rPr>
+          <w:lang w:val="en-US"/>
+        </w:rPr>
+        <w:t xml:space="preserve"> four phases of gait have been </w:t>
+      </w:r>
+      <w:r>
+        <w:rPr>
+          <w:lang w:val="en-US"/>
+        </w:rPr>
+        <w:t>distinguished and defined</w:t>
+      </w:r>
+      <w:r>
+        <w:rPr>
+          <w:lang w:val="en-US"/>
+        </w:rPr>
+        <w:t>:</w:t>
+      </w:r>
+    </w:p>
+    <w:p>
+      <w:pPr>
+        <w:pStyle w:val="Tekstpodstawowy"/>
+        <w:numPr>
+          <w:ilvl w:val="0"/>
+          <w:numId w:val="5"/>
+        </w:numPr>
+        <w:rPr>
+          <w:lang w:val="en-US"/>
+        </w:rPr>
+      </w:pPr>
+      <w:r>
+        <w:rPr>
+          <w:lang w:val="en-US"/>
+        </w:rPr>
+        <w:t xml:space="preserve">Phase 1 - </w:t>
+      </w:r>
+      <w:r>
+        <w:rPr>
+          <w:lang w:val="en-US"/>
+        </w:rPr>
+        <w:t>t</w:t>
+      </w:r>
+      <w:r>
+        <w:rPr>
+          <w:lang w:val="en-US"/>
+        </w:rPr>
+        <w:t>he maximum distance between left foot and right foot</w:t>
+      </w:r>
+      <w:r>
+        <w:rPr>
+          <w:lang w:val="en-US"/>
+        </w:rPr>
+        <w:t xml:space="preserve"> </w:t>
+      </w:r>
+      <w:r>
+        <w:rPr>
+          <w:lang w:val="en-US"/>
+        </w:rPr>
+        <w:tab/>
+      </w:r>
+      <w:r>
+        <w:rPr>
+          <w:lang w:val="en-US"/>
+        </w:rPr>
+        <w:tab/>
+      </w:r>
+      <w:r>
+        <w:rPr>
+          <w:lang w:val="en-US"/>
+        </w:rPr>
+        <w:t xml:space="preserve">– </w:t>
+      </w:r>
+      <w:r>
+        <w:rPr>
+          <w:lang w:val="en-US"/>
+        </w:rPr>
+        <w:tab/>
+      </w:r>
+      <w:r>
+        <w:rPr>
+          <w:lang w:val="en-US"/>
+        </w:rPr>
+        <w:t>Frame A</w:t>
+      </w:r>
+      <w:r>
+        <w:rPr>
+          <w:lang w:val="en-US"/>
+        </w:rPr>
+        <w:br/>
+      </w:r>
+      <m:oMathPara>
+        <m:oMath>
+          <m:r>
+            <w:rPr>
+              <w:rFonts w:ascii="Cambria Math" w:hAnsi="Cambria Math"/>
+              <w:lang w:val="en-US"/>
+            </w:rPr>
+            <m:t>d=</m:t>
+          </m:r>
+          <m:r>
+            <m:rPr>
+              <m:sty m:val="p"/>
+            </m:rPr>
+            <w:rPr>
+              <w:rFonts w:ascii="Cambria Math" w:hAnsi="Cambria Math"/>
+              <w:lang w:val="en-US"/>
+            </w:rPr>
+            <m:t>max⁡</m:t>
+          </m:r>
+          <m:r>
+            <w:rPr>
+              <w:rFonts w:ascii="Cambria Math" w:hAnsi="Cambria Math"/>
+              <w:lang w:val="en-US"/>
+            </w:rPr>
+            <m:t>(</m:t>
+          </m:r>
+          <m:sSub>
+            <m:sSubPr>
+              <m:ctrlPr>
+                <w:rPr>
+                  <w:rFonts w:ascii="Cambria Math" w:hAnsi="Cambria Math"/>
+                  <w:lang w:val="en-US"/>
+                </w:rPr>
+              </m:ctrlPr>
+            </m:sSubPr>
+            <m:e>
+              <m:r>
+                <w:rPr>
+                  <w:rFonts w:ascii="Cambria Math" w:hAnsi="Cambria Math"/>
+                  <w:lang w:val="en-US"/>
+                </w:rPr>
+                <m:t>x</m:t>
+              </m:r>
+            </m:e>
+            <m:sub>
+              <m:r>
+                <w:rPr>
+                  <w:rFonts w:ascii="Cambria Math" w:hAnsi="Cambria Math"/>
+                  <w:lang w:val="en-US"/>
+                </w:rPr>
+                <m:t xml:space="preserve">left foot </m:t>
+              </m:r>
+            </m:sub>
+          </m:sSub>
+          <m:r>
+            <w:rPr>
+              <w:rFonts w:ascii="Cambria Math" w:hAnsi="Cambria Math"/>
+              <w:lang w:val="en-US"/>
+            </w:rPr>
+            <m:t>-</m:t>
+          </m:r>
+          <m:sSub>
+            <m:sSubPr>
+              <m:ctrlPr>
+                <w:rPr>
+                  <w:rFonts w:ascii="Cambria Math" w:hAnsi="Cambria Math"/>
+                  <w:i/>
+                  <w:lang w:val="en-US"/>
+                </w:rPr>
+              </m:ctrlPr>
+            </m:sSubPr>
+            <m:e>
+              <m:r>
+                <w:rPr>
+                  <w:rFonts w:ascii="Cambria Math" w:hAnsi="Cambria Math"/>
+                  <w:lang w:val="en-US"/>
+                </w:rPr>
+                <m:t>x</m:t>
+              </m:r>
+            </m:e>
+            <m:sub>
+              <m:r>
+                <w:rPr>
+                  <w:rFonts w:ascii="Cambria Math" w:hAnsi="Cambria Math"/>
+                  <w:lang w:val="en-US"/>
+                </w:rPr>
+                <m:t>right foot</m:t>
+              </m:r>
+            </m:sub>
+          </m:sSub>
+          <m:r>
+            <w:rPr>
+              <w:rFonts w:ascii="Cambria Math" w:hAnsi="Cambria Math"/>
+              <w:lang w:val="en-US"/>
+            </w:rPr>
+            <m:t>)</m:t>
+          </m:r>
+        </m:oMath>
+      </m:oMathPara>
+    </w:p>
+    <w:p>
+      <w:pPr>
+        <w:pStyle w:val="Tekstpodstawowy"/>
+        <w:numPr>
+          <w:ilvl w:val="0"/>
+          <w:numId w:val="5"/>
+        </w:numPr>
+        <w:rPr>
+          <w:lang w:val="en-US"/>
+        </w:rPr>
+      </w:pPr>
+      <w:r>
+        <w:rPr>
+          <w:lang w:val="en-US"/>
+        </w:rPr>
+        <w:t xml:space="preserve">Phase 2 – </w:t>
+      </w:r>
+      <w:r>
+        <w:rPr>
+          <w:lang w:val="en-US"/>
+        </w:rPr>
+        <w:t>feet intersection</w:t>
+      </w:r>
+      <w:r>
+        <w:rPr>
+          <w:lang w:val="en-US"/>
+        </w:rPr>
+        <w:t xml:space="preserve"> in x-axis</w:t>
+      </w:r>
+      <w:r>
+        <w:rPr>
+          <w:lang w:val="en-US"/>
+        </w:rPr>
+        <w:t>, between phase 1 and phase 3</w:t>
+      </w:r>
+      <w:r>
+        <w:rPr>
+          <w:lang w:val="en-US"/>
+        </w:rPr>
+        <w:t xml:space="preserve"> </w:t>
+      </w:r>
+      <w:r>
+        <w:rPr>
+          <w:lang w:val="en-US"/>
+        </w:rPr>
+        <w:tab/>
+      </w:r>
+      <w:r>
+        <w:rPr>
+          <w:lang w:val="en-US"/>
+        </w:rPr>
+        <w:t xml:space="preserve">– </w:t>
+      </w:r>
+      <w:r>
+        <w:rPr>
+          <w:lang w:val="en-US"/>
+        </w:rPr>
+        <w:tab/>
+      </w:r>
+      <w:r>
+        <w:rPr>
+          <w:lang w:val="en-US"/>
+        </w:rPr>
+        <w:t>Frame B</w:t>
+      </w:r>
+      <w:r>
+        <w:rPr>
+          <w:lang w:val="en-US"/>
+        </w:rPr>
+        <w:br/>
+      </w:r>
+      <m:oMathPara>
+        <m:oMath>
+          <m:r>
+            <w:rPr>
+              <w:rFonts w:ascii="Cambria Math" w:hAnsi="Cambria Math"/>
+              <w:lang w:val="en-US"/>
+            </w:rPr>
+            <m:t>d=</m:t>
+          </m:r>
+          <m:d>
+            <m:dPr>
+              <m:begChr m:val="|"/>
+              <m:endChr m:val="|"/>
+              <m:ctrlPr>
+                <w:rPr>
+                  <w:rFonts w:ascii="Cambria Math" w:hAnsi="Cambria Math"/>
+                  <w:i/>
+                  <w:lang w:val="en-US"/>
+                </w:rPr>
+              </m:ctrlPr>
+            </m:dPr>
+            <m:e>
+              <m:sSub>
+                <m:sSubPr>
+                  <m:ctrlPr>
+                    <w:rPr>
+                      <w:rFonts w:ascii="Cambria Math" w:hAnsi="Cambria Math"/>
+                      <w:lang w:val="en-US"/>
+                    </w:rPr>
+                  </m:ctrlPr>
+                </m:sSubPr>
+                <m:e>
+                  <m:r>
+                    <w:rPr>
+                      <w:rFonts w:ascii="Cambria Math" w:hAnsi="Cambria Math"/>
+                      <w:lang w:val="en-US"/>
+                    </w:rPr>
+                    <m:t>x</m:t>
+                  </m:r>
+                </m:e>
+                <m:sub>
+                  <m:r>
+                    <w:rPr>
+                      <w:rFonts w:ascii="Cambria Math" w:hAnsi="Cambria Math"/>
+                      <w:lang w:val="en-US"/>
+                    </w:rPr>
+                    <m:t xml:space="preserve">left foot </m:t>
+                  </m:r>
+                </m:sub>
+              </m:sSub>
+              <m:r>
+                <w:rPr>
+                  <w:rFonts w:ascii="Cambria Math" w:hAnsi="Cambria Math"/>
+                  <w:lang w:val="en-US"/>
+                </w:rPr>
+                <m:t>-</m:t>
+              </m:r>
+              <m:sSub>
+                <m:sSubPr>
+                  <m:ctrlPr>
+                    <w:rPr>
+                      <w:rFonts w:ascii="Cambria Math" w:hAnsi="Cambria Math"/>
+                      <w:i/>
+                      <w:lang w:val="en-US"/>
+                    </w:rPr>
+                  </m:ctrlPr>
+                </m:sSubPr>
+                <m:e>
+                  <m:r>
+                    <w:rPr>
+                      <w:rFonts w:ascii="Cambria Math" w:hAnsi="Cambria Math"/>
+                      <w:lang w:val="en-US"/>
+                    </w:rPr>
+                    <m:t>x</m:t>
+                  </m:r>
+                </m:e>
+                <m:sub>
+                  <m:r>
+                    <w:rPr>
+                      <w:rFonts w:ascii="Cambria Math" w:hAnsi="Cambria Math"/>
+                      <w:lang w:val="en-US"/>
+                    </w:rPr>
+                    <m:t>right foot</m:t>
+                  </m:r>
+                </m:sub>
+              </m:sSub>
+            </m:e>
+          </m:d>
+          <m:r>
+            <w:rPr>
+              <w:rFonts w:ascii="Cambria Math" w:hAnsi="Cambria Math"/>
+              <w:lang w:val="en-US"/>
+            </w:rPr>
+            <m:t>≈0</m:t>
+          </m:r>
+        </m:oMath>
+      </m:oMathPara>
+      <w:bookmarkStart w:id="7" w:name="_GoBack"/>
+      <w:bookmarkEnd w:id="7"/>
+    </w:p>
+    <w:p>
+      <w:pPr>
+        <w:pStyle w:val="Tekstpodstawowy"/>
+        <w:numPr>
+          <w:ilvl w:val="0"/>
+          <w:numId w:val="5"/>
+        </w:numPr>
+        <w:rPr>
+          <w:lang w:val="en-US"/>
+        </w:rPr>
+      </w:pPr>
+      <w:r>
+        <w:rPr>
+          <w:lang w:val="en-US"/>
+        </w:rPr>
+        <w:t>Phase 3 –</w:t>
+      </w:r>
+      <w:r>
+        <w:rPr>
+          <w:lang w:val="en-US"/>
+        </w:rPr>
+        <w:t xml:space="preserve"> t</w:t>
+      </w:r>
+      <w:r>
+        <w:rPr>
+          <w:lang w:val="en-US"/>
+        </w:rPr>
+        <w:t>he maximum distance between right foot and left foot</w:t>
+      </w:r>
+      <w:r>
+        <w:rPr>
+          <w:lang w:val="en-US"/>
+        </w:rPr>
+        <w:t xml:space="preserve"> </w:t>
+      </w:r>
+      <w:r>
+        <w:rPr>
+          <w:lang w:val="en-US"/>
+        </w:rPr>
+        <w:tab/>
+      </w:r>
+      <w:r>
+        <w:rPr>
+          <w:lang w:val="en-US"/>
+        </w:rPr>
+        <w:tab/>
+      </w:r>
+      <w:r>
+        <w:rPr>
+          <w:lang w:val="en-US"/>
+        </w:rPr>
+        <w:t xml:space="preserve">– </w:t>
+      </w:r>
+      <w:r>
+        <w:rPr>
+          <w:lang w:val="en-US"/>
+        </w:rPr>
+        <w:tab/>
+      </w:r>
+      <w:r>
+        <w:rPr>
+          <w:lang w:val="en-US"/>
+        </w:rPr>
+        <w:t>Frame C</w:t>
+      </w:r>
+      <w:r>
+        <w:rPr>
+          <w:lang w:val="en-US"/>
+        </w:rPr>
+        <w:br/>
+      </w:r>
+      <m:oMathPara>
+        <m:oMath>
+          <m:r>
+            <w:rPr>
+              <w:rFonts w:ascii="Cambria Math" w:hAnsi="Cambria Math"/>
+              <w:lang w:val="en-US"/>
+            </w:rPr>
+            <m:t>d=</m:t>
+          </m:r>
+          <m:sSub>
+            <m:sSubPr>
+              <m:ctrlPr>
+                <w:rPr>
+                  <w:rFonts w:ascii="Cambria Math" w:hAnsi="Cambria Math"/>
+                  <w:lang w:val="en-US"/>
+                </w:rPr>
+              </m:ctrlPr>
+            </m:sSubPr>
+            <m:e>
+              <m:r>
+                <m:rPr>
+                  <m:sty m:val="p"/>
+                </m:rPr>
+                <w:rPr>
+                  <w:rFonts w:ascii="Cambria Math" w:hAnsi="Cambria Math"/>
+                  <w:lang w:val="en-US"/>
+                </w:rPr>
+                <m:t>max⁡</m:t>
+              </m:r>
+              <m:r>
+                <w:rPr>
+                  <w:rFonts w:ascii="Cambria Math" w:hAnsi="Cambria Math"/>
+                  <w:lang w:val="en-US"/>
+                </w:rPr>
+                <m:t>(x</m:t>
+              </m:r>
+            </m:e>
+            <m:sub>
+              <m:r>
+                <w:rPr>
+                  <w:rFonts w:ascii="Cambria Math" w:hAnsi="Cambria Math"/>
+                  <w:lang w:val="en-US"/>
+                </w:rPr>
+                <m:t xml:space="preserve">right foot </m:t>
+              </m:r>
+            </m:sub>
+          </m:sSub>
+          <m:r>
+            <w:rPr>
+              <w:rFonts w:ascii="Cambria Math" w:hAnsi="Cambria Math"/>
+              <w:lang w:val="en-US"/>
+            </w:rPr>
+            <m:t>-</m:t>
+          </m:r>
+          <m:sSub>
+            <m:sSubPr>
+              <m:ctrlPr>
+                <w:rPr>
+                  <w:rFonts w:ascii="Cambria Math" w:hAnsi="Cambria Math"/>
+                  <w:i/>
+                  <w:lang w:val="en-US"/>
+                </w:rPr>
+              </m:ctrlPr>
+            </m:sSubPr>
+            <m:e>
+              <m:r>
+                <w:rPr>
+                  <w:rFonts w:ascii="Cambria Math" w:hAnsi="Cambria Math"/>
+                  <w:lang w:val="en-US"/>
+                </w:rPr>
+                <m:t>x</m:t>
+              </m:r>
+            </m:e>
+            <m:sub>
+              <m:r>
+                <w:rPr>
+                  <w:rFonts w:ascii="Cambria Math" w:hAnsi="Cambria Math"/>
+                  <w:lang w:val="en-US"/>
+                </w:rPr>
+                <m:t>left fo</m:t>
+              </m:r>
+              <m:r>
+                <w:rPr>
+                  <w:rFonts w:ascii="Cambria Math" w:hAnsi="Cambria Math"/>
+                  <w:lang w:val="en-US"/>
+                </w:rPr>
+                <m:t>ot</m:t>
+              </m:r>
+            </m:sub>
+          </m:sSub>
+          <m:r>
+            <w:rPr>
+              <w:rFonts w:ascii="Cambria Math" w:hAnsi="Cambria Math"/>
+              <w:lang w:val="en-US"/>
+            </w:rPr>
+            <m:t>)</m:t>
+          </m:r>
+        </m:oMath>
+      </m:oMathPara>
+    </w:p>
+    <w:p>
+      <w:pPr>
+        <w:pStyle w:val="Tekstpodstawowy"/>
+        <w:numPr>
+          <w:ilvl w:val="0"/>
+          <w:numId w:val="5"/>
+        </w:numPr>
+        <w:rPr>
+          <w:lang w:val="en-US"/>
+        </w:rPr>
+      </w:pPr>
+      <w:r>
+        <w:rPr>
+          <w:lang w:val="en-US"/>
+        </w:rPr>
+        <w:t xml:space="preserve">Phase 4 </w:t>
+      </w:r>
+      <w:r>
+        <w:rPr>
+          <w:lang w:val="en-US"/>
+        </w:rPr>
+        <w:t>– feet intersection</w:t>
+      </w:r>
+      <w:r>
+        <w:rPr>
+          <w:lang w:val="en-US"/>
+        </w:rPr>
+        <w:t xml:space="preserve"> </w:t>
+      </w:r>
+      <w:r>
+        <w:rPr>
+          <w:lang w:val="en-US"/>
+        </w:rPr>
+        <w:t>in x-axis,</w:t>
+      </w:r>
+      <w:r>
+        <w:rPr>
+          <w:lang w:val="en-US"/>
+        </w:rPr>
+        <w:t>, between phase 3 and phase 1</w:t>
+      </w:r>
+      <w:r>
+        <w:rPr>
+          <w:lang w:val="en-US"/>
+        </w:rPr>
+        <w:t xml:space="preserve"> </w:t>
+      </w:r>
+      <w:r>
+        <w:rPr>
+          <w:lang w:val="en-US"/>
+        </w:rPr>
+        <w:tab/>
+      </w:r>
+      <w:r>
+        <w:rPr>
+          <w:lang w:val="en-US"/>
+        </w:rPr>
+        <w:t>–</w:t>
+      </w:r>
+      <w:r>
+        <w:rPr>
+          <w:lang w:val="en-US"/>
+        </w:rPr>
+        <w:tab/>
+      </w:r>
+      <w:r>
+        <w:rPr>
+          <w:lang w:val="en-US"/>
+        </w:rPr>
+        <w:t xml:space="preserve"> Frame D</w:t>
+      </w:r>
+      <w:r>
+        <w:rPr>
+          <w:lang w:val="en-US"/>
+        </w:rPr>
+        <w:br/>
+      </w:r>
+      <m:oMathPara>
+        <m:oMath>
+          <m:r>
+            <w:rPr>
+              <w:rFonts w:ascii="Cambria Math" w:hAnsi="Cambria Math"/>
+              <w:lang w:val="en-US"/>
+            </w:rPr>
+            <m:t>d=</m:t>
+          </m:r>
+          <m:d>
+            <m:dPr>
+              <m:begChr m:val="|"/>
+              <m:endChr m:val="|"/>
+              <m:ctrlPr>
+                <w:rPr>
+                  <w:rFonts w:ascii="Cambria Math" w:hAnsi="Cambria Math"/>
+                  <w:i/>
+                  <w:lang w:val="en-US"/>
+                </w:rPr>
+              </m:ctrlPr>
+            </m:dPr>
+            <m:e>
+              <m:sSub>
+                <m:sSubPr>
+                  <m:ctrlPr>
+                    <w:rPr>
+                      <w:rFonts w:ascii="Cambria Math" w:hAnsi="Cambria Math"/>
+                      <w:lang w:val="en-US"/>
+                    </w:rPr>
+                  </m:ctrlPr>
+                </m:sSubPr>
+                <m:e>
+                  <m:r>
+                    <w:rPr>
+                      <w:rFonts w:ascii="Cambria Math" w:hAnsi="Cambria Math"/>
+                      <w:lang w:val="en-US"/>
+                    </w:rPr>
+                    <m:t>x</m:t>
+                  </m:r>
+                </m:e>
+                <m:sub>
+                  <m:r>
+                    <w:rPr>
+                      <w:rFonts w:ascii="Cambria Math" w:hAnsi="Cambria Math"/>
+                      <w:lang w:val="en-US"/>
+                    </w:rPr>
+                    <m:t xml:space="preserve">left foot </m:t>
+                  </m:r>
+                </m:sub>
+              </m:sSub>
+              <m:r>
+                <w:rPr>
+                  <w:rFonts w:ascii="Cambria Math" w:hAnsi="Cambria Math"/>
+                  <w:lang w:val="en-US"/>
+                </w:rPr>
+                <m:t>-</m:t>
+              </m:r>
+              <m:sSub>
+                <m:sSubPr>
+                  <m:ctrlPr>
+                    <w:rPr>
+                      <w:rFonts w:ascii="Cambria Math" w:hAnsi="Cambria Math"/>
+                      <w:i/>
+                      <w:lang w:val="en-US"/>
+                    </w:rPr>
+                  </m:ctrlPr>
+                </m:sSubPr>
+                <m:e>
+                  <m:r>
+                    <w:rPr>
+                      <w:rFonts w:ascii="Cambria Math" w:hAnsi="Cambria Math"/>
+                      <w:lang w:val="en-US"/>
+                    </w:rPr>
+                    <m:t>x</m:t>
+                  </m:r>
+                </m:e>
+                <m:sub>
+                  <m:r>
+                    <w:rPr>
+                      <w:rFonts w:ascii="Cambria Math" w:hAnsi="Cambria Math"/>
+                      <w:lang w:val="en-US"/>
+                    </w:rPr>
+                    <m:t>right foot</m:t>
+                  </m:r>
+                </m:sub>
+              </m:sSub>
+            </m:e>
+          </m:d>
+          <m:r>
+            <w:rPr>
+              <w:rFonts w:ascii="Cambria Math" w:hAnsi="Cambria Math"/>
+              <w:lang w:val="en-US"/>
+            </w:rPr>
+            <m:t>≈0</m:t>
+          </m:r>
+        </m:oMath>
+      </m:oMathPara>
+    </w:p>
+    <w:p>
+      <w:pPr>
+        <w:pStyle w:val="Tekstpodstawowy"/>
+        <w:jc w:val="both"/>
+        <w:rPr>
+          <w:lang w:val="en-US"/>
+        </w:rPr>
+      </w:pPr>
+      <w:r>
+        <w:rPr>
+          <w:lang w:val="en-US"/>
+        </w:rPr>
+        <w:t>Since the algorithm for proper operation needs full gait sequences i.e. containing at least four consecutive phases</w:t>
+      </w:r>
+      <w:r>
+        <w:rPr>
+          <w:lang w:val="en-US"/>
+        </w:rPr>
+        <w:t xml:space="preserve"> (1,</w:t>
+      </w:r>
+      <w:r>
+        <w:rPr>
+          <w:lang w:val="en-US"/>
+        </w:rPr>
+        <w:t xml:space="preserve"> </w:t>
+      </w:r>
+      <w:r>
+        <w:rPr>
+          <w:lang w:val="en-US"/>
+        </w:rPr>
+        <w:t>2,</w:t>
+      </w:r>
+      <w:r>
+        <w:rPr>
+          <w:lang w:val="en-US"/>
+        </w:rPr>
+        <w:t xml:space="preserve"> </w:t>
+      </w:r>
+      <w:r>
+        <w:rPr>
+          <w:lang w:val="en-US"/>
+        </w:rPr>
+        <w:t>3,</w:t>
+      </w:r>
+      <w:r>
+        <w:rPr>
+          <w:lang w:val="en-US"/>
+        </w:rPr>
+        <w:t xml:space="preserve"> </w:t>
+      </w:r>
+      <w:r>
+        <w:rPr>
+          <w:lang w:val="en-US"/>
+        </w:rPr>
+        <w:t>4</w:t>
+      </w:r>
+      <w:r>
+        <w:rPr>
+          <w:lang w:val="en-US"/>
+        </w:rPr>
+        <w:t>)</w:t>
+      </w:r>
+      <w:r>
+        <w:rPr>
+          <w:lang w:val="en-US"/>
+        </w:rPr>
+        <w:t xml:space="preserve"> / </w:t>
+      </w:r>
+      <w:r>
+        <w:rPr>
+          <w:lang w:val="en-US"/>
+        </w:rPr>
+        <w:t>(</w:t>
+      </w:r>
+      <w:r>
+        <w:rPr>
+          <w:lang w:val="en-US"/>
+        </w:rPr>
+        <w:t>2,</w:t>
+      </w:r>
+      <w:r>
+        <w:rPr>
+          <w:lang w:val="en-US"/>
+        </w:rPr>
+        <w:t xml:space="preserve"> </w:t>
+      </w:r>
+      <w:r>
+        <w:rPr>
+          <w:lang w:val="en-US"/>
+        </w:rPr>
+        <w:t>3,</w:t>
+      </w:r>
+      <w:r>
+        <w:rPr>
+          <w:lang w:val="en-US"/>
+        </w:rPr>
+        <w:t xml:space="preserve"> </w:t>
+      </w:r>
+      <w:r>
+        <w:rPr>
+          <w:lang w:val="en-US"/>
+        </w:rPr>
+        <w:t>4,</w:t>
+      </w:r>
+      <w:r>
+        <w:rPr>
+          <w:lang w:val="en-US"/>
+        </w:rPr>
+        <w:t xml:space="preserve"> </w:t>
+      </w:r>
+      <w:r>
+        <w:rPr>
+          <w:lang w:val="en-US"/>
+        </w:rPr>
+        <w:t>1</w:t>
+      </w:r>
+      <w:r>
+        <w:rPr>
+          <w:lang w:val="en-US"/>
+        </w:rPr>
+        <w:t>)</w:t>
+      </w:r>
+      <w:r>
+        <w:rPr>
+          <w:lang w:val="en-US"/>
+        </w:rPr>
+        <w:t xml:space="preserve"> / </w:t>
+      </w:r>
+      <w:r>
+        <w:rPr>
+          <w:lang w:val="en-US"/>
+        </w:rPr>
+        <w:t>(</w:t>
+      </w:r>
+      <w:r>
+        <w:rPr>
+          <w:lang w:val="en-US"/>
+        </w:rPr>
+        <w:t>3,</w:t>
+      </w:r>
+      <w:r>
+        <w:rPr>
+          <w:lang w:val="en-US"/>
+        </w:rPr>
+        <w:t xml:space="preserve"> </w:t>
+      </w:r>
+      <w:r>
+        <w:rPr>
+          <w:lang w:val="en-US"/>
+        </w:rPr>
+        <w:t>4,</w:t>
+      </w:r>
+      <w:r>
+        <w:rPr>
+          <w:lang w:val="en-US"/>
+        </w:rPr>
+        <w:t xml:space="preserve"> </w:t>
+      </w:r>
+      <w:r>
+        <w:rPr>
+          <w:lang w:val="en-US"/>
+        </w:rPr>
+        <w:t>1,</w:t>
+      </w:r>
+      <w:r>
+        <w:rPr>
+          <w:lang w:val="en-US"/>
+        </w:rPr>
+        <w:t xml:space="preserve"> </w:t>
+      </w:r>
+      <w:r>
+        <w:rPr>
+          <w:lang w:val="en-US"/>
+        </w:rPr>
+        <w:t>2</w:t>
+      </w:r>
+      <w:r>
+        <w:rPr>
+          <w:lang w:val="en-US"/>
+        </w:rPr>
+        <w:t>)</w:t>
+      </w:r>
+      <w:r>
+        <w:rPr>
+          <w:lang w:val="en-US"/>
+        </w:rPr>
+        <w:t xml:space="preserve"> / </w:t>
+      </w:r>
+      <w:r>
+        <w:rPr>
+          <w:lang w:val="en-US"/>
+        </w:rPr>
+        <w:t>(</w:t>
+      </w:r>
+      <w:r>
+        <w:rPr>
+          <w:lang w:val="en-US"/>
+        </w:rPr>
+        <w:t>4,</w:t>
+      </w:r>
+      <w:r>
+        <w:rPr>
+          <w:lang w:val="en-US"/>
+        </w:rPr>
+        <w:t xml:space="preserve"> </w:t>
+      </w:r>
+      <w:r>
+        <w:rPr>
+          <w:lang w:val="en-US"/>
+        </w:rPr>
+        <w:t>1,</w:t>
+      </w:r>
+      <w:r>
+        <w:rPr>
+          <w:lang w:val="en-US"/>
+        </w:rPr>
+        <w:t xml:space="preserve"> </w:t>
+      </w:r>
+      <w:r>
+        <w:rPr>
+          <w:lang w:val="en-US"/>
+        </w:rPr>
+        <w:t>2,</w:t>
+      </w:r>
+      <w:r>
+        <w:rPr>
+          <w:lang w:val="en-US"/>
+        </w:rPr>
+        <w:t xml:space="preserve"> </w:t>
+      </w:r>
+      <w:r>
+        <w:rPr>
+          <w:lang w:val="en-US"/>
+        </w:rPr>
+        <w:t>3), it verifies if the recorded sequence satisfies this condition. In case the condition is not satisfied the algorithm rejects whole sequence.</w:t>
+      </w:r>
+    </w:p>
+    <w:p>
+      <w:pPr>
+        <w:pStyle w:val="Tekstpodstawowy"/>
         <w:jc w:val="both"/>
         <w:rPr>
           <w:lang w:val="en-US"/>
@@ -2988,34 +3902,34 @@
         <w:rPr>
           <w:lang w:val="en-US"/>
         </w:rPr>
+        <w:t>Therefore, s</w:t>
+      </w:r>
+      <w:r>
+        <w:rPr>
+          <w:lang w:val="en-US"/>
+        </w:rPr>
+        <w:t>elected control points are: left feet, left ankle, left hip, left shoulder, left hand, neck (since user was approaching the sensor from his/her left side). Bezier curves are generated by six order Bernstein polynomials.</w:t>
+      </w:r>
+      <w:r>
+        <w:rPr>
+          <w:lang w:val="en-US"/>
+        </w:rPr>
+        <w:t xml:space="preserve"> Exemplary Bezier curves for two different people are shown below. </w:t>
+      </w:r>
+    </w:p>
+    <w:p>
+      <w:pPr>
+        <w:pStyle w:val="Tekstpodstawowy"/>
+        <w:jc w:val="both"/>
+        <w:rPr>
+          <w:lang w:val="en-US"/>
+        </w:rPr>
+      </w:pPr>
+      <w:r>
+        <w:rPr>
+          <w:noProof/>
+        </w:rPr>
         <w:lastRenderedPageBreak/>
-        <w:t>Therefore, s</w:t>
-      </w:r>
-      <w:r>
-        <w:rPr>
-          <w:lang w:val="en-US"/>
-        </w:rPr>
-        <w:t>elected control points are: left feet, left ankle, left hip, left shoulder, left hand, neck (since user was approaching the sensor from his/her left side). Bezier curves are generated by six order Bernstein polynomials.</w:t>
-      </w:r>
-      <w:r>
-        <w:rPr>
-          <w:lang w:val="en-US"/>
-        </w:rPr>
-        <w:t xml:space="preserve"> Exemplary Bezier curves for two different people are shown below. </w:t>
-      </w:r>
-    </w:p>
-    <w:p>
-      <w:pPr>
-        <w:pStyle w:val="BodyText"/>
-        <w:jc w:val="both"/>
-        <w:rPr>
-          <w:lang w:val="en-US"/>
-        </w:rPr>
-      </w:pPr>
-      <w:r>
-        <w:rPr>
-          <w:noProof/>
-        </w:rPr>
         <w:drawing>
           <wp:inline distT="0" distB="0" distL="0" distR="0">
             <wp:extent cx="6120130" cy="5459095"/>
@@ -3055,7 +3969,7 @@
     </w:p>
     <w:p>
       <w:pPr>
-        <w:pStyle w:val="BodyText"/>
+        <w:pStyle w:val="Tekstpodstawowy"/>
         <w:jc w:val="both"/>
         <w:rPr>
           <w:lang w:val="en-US"/>
@@ -3100,7 +4014,7 @@
     </w:p>
     <w:p>
       <w:pPr>
-        <w:pStyle w:val="BodyText"/>
+        <w:pStyle w:val="Tekstpodstawowy"/>
         <w:jc w:val="both"/>
         <w:rPr>
           <w:lang w:val="en-US"/>
@@ -3134,7 +4048,7 @@
     </w:p>
     <w:p>
       <w:pPr>
-        <w:pStyle w:val="Heading1"/>
+        <w:pStyle w:val="Nagwek1"/>
         <w:rPr>
           <w:lang w:val="en-US"/>
         </w:rPr>
@@ -3148,7 +4062,7 @@
     </w:p>
     <w:p>
       <w:pPr>
-        <w:pStyle w:val="BodyText"/>
+        <w:pStyle w:val="Tekstpodstawowy"/>
         <w:jc w:val="both"/>
         <w:rPr>
           <w:lang w:val="en-US"/>
@@ -3158,19 +4072,7 @@
         <w:rPr>
           <w:lang w:val="en-US"/>
         </w:rPr>
-        <w:t xml:space="preserve">After completion of the whole algorithm, feature set was evaluated. Firstly, </w:t>
-      </w:r>
-      <w:r>
-        <w:rPr>
-          <w:lang w:val="en-US"/>
-        </w:rPr>
-        <w:t>feature was assessed</w:t>
-      </w:r>
-      <w:r>
-        <w:rPr>
-          <w:lang w:val="en-US"/>
-        </w:rPr>
-        <w:t xml:space="preserve"> for its contribution to identification of people. However, it turned out that a single feature could not be used to properly recognize more than one/two people</w:t>
+        <w:t>After completion of the whole algorithm, feature set was evaluated. Firstly, feature was assessed for its contribution to identification of people. However, it turned out that a single feature could not be used to properly recognize more than one/two people</w:t>
       </w:r>
       <w:r>
         <w:rPr>
@@ -3193,7 +4095,7 @@
     </w:p>
     <w:p>
       <w:pPr>
-        <w:pStyle w:val="BodyText"/>
+        <w:pStyle w:val="Tekstpodstawowy"/>
         <w:keepNext/>
         <w:jc w:val="both"/>
       </w:pPr>
@@ -3272,7 +4174,7 @@
               <w:txbxContent>
                 <w:p>
                   <w:pPr>
-                    <w:pStyle w:val="Caption"/>
+                    <w:pStyle w:val="Legenda"/>
                     <w:jc w:val="center"/>
                     <w:rPr>
                       <w:noProof/>
@@ -3297,21 +4199,7 @@
                     <w:rPr>
                       <w:lang w:val="en-US"/>
                     </w:rPr>
-                    <w:t xml:space="preserve"> dev. for y direction - 3rd key </w:t>
-                  </w:r>
-                  <w:proofErr w:type="gramStart"/>
-                  <w:r>
-                    <w:rPr>
-                      <w:lang w:val="en-US"/>
-                    </w:rPr>
-                    <w:t>frame</w:t>
-                  </w:r>
-                  <w:proofErr w:type="gramEnd"/>
-                  <w:r>
-                    <w:rPr>
-                      <w:lang w:val="en-US"/>
-                    </w:rPr>
-                    <w:t>.</w:t>
+                    <w:t xml:space="preserve"> dev. for y direction - 3rd key frame.</w:t>
                   </w:r>
                 </w:p>
               </w:txbxContent>
@@ -3363,7 +4251,7 @@
     </w:p>
     <w:p>
       <w:pPr>
-        <w:pStyle w:val="Caption"/>
+        <w:pStyle w:val="Legenda"/>
         <w:ind w:firstLine="708"/>
         <w:rPr>
           <w:lang w:val="en-US"/>
@@ -3378,7 +4266,7 @@
     </w:p>
     <w:p>
       <w:pPr>
-        <w:pStyle w:val="BodyText"/>
+        <w:pStyle w:val="Tekstpodstawowy"/>
         <w:jc w:val="both"/>
         <w:rPr>
           <w:lang w:val="en-US"/>
@@ -3390,12 +4278,10 @@
         </w:rPr>
         <w:t xml:space="preserve"> </w:t>
       </w:r>
-      <w:bookmarkStart w:id="7" w:name="_GoBack"/>
-      <w:bookmarkEnd w:id="7"/>
-    </w:p>
-    <w:p>
-      <w:pPr>
-        <w:pStyle w:val="Heading1"/>
+    </w:p>
+    <w:p>
+      <w:pPr>
+        <w:pStyle w:val="Nagwek1"/>
         <w:rPr>
           <w:lang w:val="en-US"/>
         </w:rPr>
@@ -3409,15 +4295,15 @@
     </w:p>
     <w:p>
       <w:pPr>
-        <w:pStyle w:val="BodyText"/>
-        <w:rPr>
-          <w:lang w:val="en-US"/>
-        </w:rPr>
-      </w:pPr>
-    </w:p>
-    <w:p>
-      <w:pPr>
-        <w:pStyle w:val="Heading1"/>
+        <w:pStyle w:val="Tekstpodstawowy"/>
+        <w:rPr>
+          <w:lang w:val="en-US"/>
+        </w:rPr>
+      </w:pPr>
+    </w:p>
+    <w:p>
+      <w:pPr>
+        <w:pStyle w:val="Nagwek1"/>
         <w:pageBreakBefore/>
         <w:rPr>
           <w:lang w:val="en-US"/>
@@ -3433,7 +4319,7 @@
     </w:p>
     <w:p>
       <w:pPr>
-        <w:pStyle w:val="BodyText"/>
+        <w:pStyle w:val="Tekstpodstawowy"/>
         <w:numPr>
           <w:ilvl w:val="0"/>
           <w:numId w:val="1"/>
@@ -3498,7 +4384,6 @@
         </w:rPr>
         <w:t>Jeffrey E. Boyd</w:t>
       </w:r>
-      <w:proofErr w:type="gramStart"/>
       <w:r>
         <w:rPr>
           <w:rFonts w:eastAsia="TimesNewRoman" w:cs="TimesNewRoman"/>
@@ -3511,21 +4396,27 @@
           <w:rFonts w:eastAsia="TimesNewRoman" w:cs="TimesNewRoman"/>
           <w:lang w:val="en-US"/>
         </w:rPr>
-        <w:t xml:space="preserve"> James</w:t>
-      </w:r>
-      <w:proofErr w:type="gramEnd"/>
+        <w:t xml:space="preserve"> James J. Little</w:t>
+      </w:r>
       <w:r>
         <w:rPr>
           <w:rFonts w:eastAsia="TimesNewRoman" w:cs="TimesNewRoman"/>
           <w:lang w:val="en-US"/>
         </w:rPr>
-        <w:t xml:space="preserve"> J. Little</w:t>
+        <w:t xml:space="preserve"> </w:t>
       </w:r>
       <w:r>
         <w:rPr>
           <w:rFonts w:eastAsia="TimesNewRoman" w:cs="TimesNewRoman"/>
           <w:lang w:val="en-US"/>
         </w:rPr>
+        <w:t>/</w:t>
+      </w:r>
+      <w:r>
+        <w:rPr>
+          <w:rFonts w:eastAsia="TimesNewRoman" w:cs="TimesNewRoman"/>
+          <w:lang w:val="en-US"/>
+        </w:rPr>
         <w:t xml:space="preserve"> </w:t>
       </w:r>
       <w:r>
@@ -3533,7 +4424,7 @@
           <w:rFonts w:eastAsia="TimesNewRoman" w:cs="TimesNewRoman"/>
           <w:lang w:val="en-US"/>
         </w:rPr>
-        <w:t>/</w:t>
+        <w:t>Department of Computer Science</w:t>
       </w:r>
       <w:r>
         <w:rPr>
@@ -3547,20 +4438,6 @@
           <w:rFonts w:eastAsia="TimesNewRoman" w:cs="TimesNewRoman"/>
           <w:lang w:val="en-US"/>
         </w:rPr>
-        <w:t>Department of Computer Science</w:t>
-      </w:r>
-      <w:r>
-        <w:rPr>
-          <w:rFonts w:eastAsia="TimesNewRoman" w:cs="TimesNewRoman"/>
-          <w:lang w:val="en-US"/>
-        </w:rPr>
-        <w:t xml:space="preserve"> </w:t>
-      </w:r>
-      <w:r>
-        <w:rPr>
-          <w:rFonts w:eastAsia="TimesNewRoman" w:cs="TimesNewRoman"/>
-          <w:lang w:val="en-US"/>
-        </w:rPr>
         <w:t>University of Calgary</w:t>
       </w:r>
       <w:r>
@@ -3573,7 +4450,7 @@
     </w:p>
     <w:p>
       <w:pPr>
-        <w:pStyle w:val="BodyText"/>
+        <w:pStyle w:val="Tekstpodstawowy"/>
         <w:rPr>
           <w:rFonts w:eastAsia="Times New Roman"/>
           <w:lang w:val="en-US"/>
@@ -3650,7 +4527,7 @@
     </w:p>
     <w:p>
       <w:pPr>
-        <w:pStyle w:val="BodyText"/>
+        <w:pStyle w:val="Tekstpodstawowy"/>
         <w:rPr>
           <w:rFonts w:eastAsia="Times New Roman"/>
           <w:lang w:val="en-US"/>
@@ -3696,7 +4573,7 @@
       <w:hyperlink r:id="rId26" w:history="1">
         <w:r>
           <w:rPr>
-            <w:rStyle w:val="Hyperlink"/>
+            <w:rStyle w:val="Hipercze"/>
             <w:rFonts w:eastAsia="Times New Roman"/>
             <w:lang w:val="en-US"/>
           </w:rPr>
@@ -3730,7 +4607,7 @@
     <w:lvl w:ilvl="0">
       <w:start w:val="1"/>
       <w:numFmt w:val="none"/>
-      <w:pStyle w:val="Heading1"/>
+      <w:pStyle w:val="Nagwek1"/>
       <w:suff w:val="nothing"/>
       <w:lvlText w:val=""/>
       <w:lvlJc w:val="left"/>
@@ -3744,7 +4621,7 @@
     <w:lvl w:ilvl="1">
       <w:start w:val="1"/>
       <w:numFmt w:val="none"/>
-      <w:pStyle w:val="Heading2"/>
+      <w:pStyle w:val="Nagwek2"/>
       <w:suff w:val="nothing"/>
       <w:lvlText w:val=""/>
       <w:lvlJc w:val="left"/>
@@ -3758,7 +4635,7 @@
     <w:lvl w:ilvl="2">
       <w:start w:val="1"/>
       <w:numFmt w:val="none"/>
-      <w:pStyle w:val="Heading3"/>
+      <w:pStyle w:val="Nagwek3"/>
       <w:suff w:val="nothing"/>
       <w:lvlText w:val=""/>
       <w:lvlJc w:val="left"/>
@@ -4129,6 +5006,119 @@
     </w:lvl>
   </w:abstractNum>
   <w:abstractNum w:abstractNumId="3">
+    <w:nsid w:val="08FB44DD"/>
+    <w:multiLevelType w:val="hybridMultilevel"/>
+    <w:tmpl w:val="4EF45382"/>
+    <w:lvl w:ilvl="0" w:tplc="04150001">
+      <w:start w:val="1"/>
+      <w:numFmt w:val="bullet"/>
+      <w:lvlText w:val=""/>
+      <w:lvlJc w:val="left"/>
+      <w:pPr>
+        <w:ind w:left="720" w:hanging="360"/>
+      </w:pPr>
+      <w:rPr>
+        <w:rFonts w:ascii="Symbol" w:hAnsi="Symbol" w:hint="default"/>
+      </w:rPr>
+    </w:lvl>
+    <w:lvl w:ilvl="1" w:tplc="04150003" w:tentative="1">
+      <w:start w:val="1"/>
+      <w:numFmt w:val="bullet"/>
+      <w:lvlText w:val="o"/>
+      <w:lvlJc w:val="left"/>
+      <w:pPr>
+        <w:ind w:left="1440" w:hanging="360"/>
+      </w:pPr>
+      <w:rPr>
+        <w:rFonts w:ascii="Courier New" w:hAnsi="Courier New" w:cs="Courier New" w:hint="default"/>
+      </w:rPr>
+    </w:lvl>
+    <w:lvl w:ilvl="2" w:tplc="04150005" w:tentative="1">
+      <w:start w:val="1"/>
+      <w:numFmt w:val="bullet"/>
+      <w:lvlText w:val=""/>
+      <w:lvlJc w:val="left"/>
+      <w:pPr>
+        <w:ind w:left="2160" w:hanging="360"/>
+      </w:pPr>
+      <w:rPr>
+        <w:rFonts w:ascii="Wingdings" w:hAnsi="Wingdings" w:hint="default"/>
+      </w:rPr>
+    </w:lvl>
+    <w:lvl w:ilvl="3" w:tplc="04150001" w:tentative="1">
+      <w:start w:val="1"/>
+      <w:numFmt w:val="bullet"/>
+      <w:lvlText w:val=""/>
+      <w:lvlJc w:val="left"/>
+      <w:pPr>
+        <w:ind w:left="2880" w:hanging="360"/>
+      </w:pPr>
+      <w:rPr>
+        <w:rFonts w:ascii="Symbol" w:hAnsi="Symbol" w:hint="default"/>
+      </w:rPr>
+    </w:lvl>
+    <w:lvl w:ilvl="4" w:tplc="04150003" w:tentative="1">
+      <w:start w:val="1"/>
+      <w:numFmt w:val="bullet"/>
+      <w:lvlText w:val="o"/>
+      <w:lvlJc w:val="left"/>
+      <w:pPr>
+        <w:ind w:left="3600" w:hanging="360"/>
+      </w:pPr>
+      <w:rPr>
+        <w:rFonts w:ascii="Courier New" w:hAnsi="Courier New" w:cs="Courier New" w:hint="default"/>
+      </w:rPr>
+    </w:lvl>
+    <w:lvl w:ilvl="5" w:tplc="04150005" w:tentative="1">
+      <w:start w:val="1"/>
+      <w:numFmt w:val="bullet"/>
+      <w:lvlText w:val=""/>
+      <w:lvlJc w:val="left"/>
+      <w:pPr>
+        <w:ind w:left="4320" w:hanging="360"/>
+      </w:pPr>
+      <w:rPr>
+        <w:rFonts w:ascii="Wingdings" w:hAnsi="Wingdings" w:hint="default"/>
+      </w:rPr>
+    </w:lvl>
+    <w:lvl w:ilvl="6" w:tplc="04150001" w:tentative="1">
+      <w:start w:val="1"/>
+      <w:numFmt w:val="bullet"/>
+      <w:lvlText w:val=""/>
+      <w:lvlJc w:val="left"/>
+      <w:pPr>
+        <w:ind w:left="5040" w:hanging="360"/>
+      </w:pPr>
+      <w:rPr>
+        <w:rFonts w:ascii="Symbol" w:hAnsi="Symbol" w:hint="default"/>
+      </w:rPr>
+    </w:lvl>
+    <w:lvl w:ilvl="7" w:tplc="04150003" w:tentative="1">
+      <w:start w:val="1"/>
+      <w:numFmt w:val="bullet"/>
+      <w:lvlText w:val="o"/>
+      <w:lvlJc w:val="left"/>
+      <w:pPr>
+        <w:ind w:left="5760" w:hanging="360"/>
+      </w:pPr>
+      <w:rPr>
+        <w:rFonts w:ascii="Courier New" w:hAnsi="Courier New" w:cs="Courier New" w:hint="default"/>
+      </w:rPr>
+    </w:lvl>
+    <w:lvl w:ilvl="8" w:tplc="04150005" w:tentative="1">
+      <w:start w:val="1"/>
+      <w:numFmt w:val="bullet"/>
+      <w:lvlText w:val=""/>
+      <w:lvlJc w:val="left"/>
+      <w:pPr>
+        <w:ind w:left="6480" w:hanging="360"/>
+      </w:pPr>
+      <w:rPr>
+        <w:rFonts w:ascii="Wingdings" w:hAnsi="Wingdings" w:hint="default"/>
+      </w:rPr>
+    </w:lvl>
+  </w:abstractNum>
+  <w:abstractNum w:abstractNumId="4">
     <w:nsid w:val="5AAB244F"/>
     <w:multiLevelType w:val="hybridMultilevel"/>
     <w:tmpl w:val="54E68144"/>
@@ -4251,6 +5241,9 @@
     <w:abstractNumId w:val="2"/>
   </w:num>
   <w:num w:numId="4">
+    <w:abstractNumId w:val="4"/>
+  </w:num>
+  <w:num w:numId="5">
     <w:abstractNumId w:val="3"/>
   </w:num>
 </w:numbering>
@@ -4407,7 +5400,7 @@
     <w:lsdException w:name="Bibliography" w:uiPriority="37"/>
     <w:lsdException w:name="TOC Heading" w:uiPriority="39" w:qFormat="1"/>
   </w:latentStyles>
-  <w:style w:type="paragraph" w:default="1" w:styleId="Normal">
+  <w:style w:type="paragraph" w:default="1" w:styleId="Normalny">
     <w:name w:val="Normal"/>
     <w:qFormat/>
     <w:rsid w:val="00145665"/>
@@ -4422,11 +5415,11 @@
       <w:szCs w:val="24"/>
     </w:rPr>
   </w:style>
-  <w:style w:type="paragraph" w:styleId="Heading1">
+  <w:style w:type="paragraph" w:styleId="Nagwek1">
     <w:name w:val="heading 1"/>
-    <w:basedOn w:val="Header"/>
-    <w:next w:val="BodyText"/>
-    <w:link w:val="Heading1Char"/>
+    <w:basedOn w:val="Nagwek"/>
+    <w:next w:val="Tekstpodstawowy"/>
+    <w:link w:val="Nagwek1Znak"/>
     <w:qFormat/>
     <w:rsid w:val="00145665"/>
     <w:pPr>
@@ -4449,11 +5442,11 @@
       <w:szCs w:val="32"/>
     </w:rPr>
   </w:style>
-  <w:style w:type="paragraph" w:styleId="Heading2">
+  <w:style w:type="paragraph" w:styleId="Nagwek2">
     <w:name w:val="heading 2"/>
-    <w:basedOn w:val="Header"/>
-    <w:next w:val="BodyText"/>
-    <w:link w:val="Heading2Char"/>
+    <w:basedOn w:val="Nagwek"/>
+    <w:next w:val="Tekstpodstawowy"/>
+    <w:link w:val="Nagwek2Znak"/>
     <w:qFormat/>
     <w:rsid w:val="00145665"/>
     <w:pPr>
@@ -4479,11 +5472,11 @@
       <w:szCs w:val="28"/>
     </w:rPr>
   </w:style>
-  <w:style w:type="paragraph" w:styleId="Heading3">
+  <w:style w:type="paragraph" w:styleId="Nagwek3">
     <w:name w:val="heading 3"/>
-    <w:basedOn w:val="Header"/>
-    <w:next w:val="BodyText"/>
-    <w:link w:val="Heading3Char"/>
+    <w:basedOn w:val="Nagwek"/>
+    <w:next w:val="Tekstpodstawowy"/>
+    <w:link w:val="Nagwek3Znak"/>
     <w:qFormat/>
     <w:rsid w:val="00145665"/>
     <w:pPr>
@@ -4507,13 +5500,13 @@
       <w:szCs w:val="28"/>
     </w:rPr>
   </w:style>
-  <w:style w:type="character" w:default="1" w:styleId="DefaultParagraphFont">
+  <w:style w:type="character" w:default="1" w:styleId="Domylnaczcionkaakapitu">
     <w:name w:val="Default Paragraph Font"/>
     <w:uiPriority w:val="1"/>
     <w:semiHidden/>
     <w:unhideWhenUsed/>
   </w:style>
-  <w:style w:type="table" w:default="1" w:styleId="TableNormal">
+  <w:style w:type="table" w:default="1" w:styleId="Standardowy">
     <w:name w:val="Normal Table"/>
     <w:uiPriority w:val="99"/>
     <w:semiHidden/>
@@ -4528,16 +5521,16 @@
       </w:tblCellMar>
     </w:tblPr>
   </w:style>
-  <w:style w:type="numbering" w:default="1" w:styleId="NoList">
+  <w:style w:type="numbering" w:default="1" w:styleId="Bezlisty">
     <w:name w:val="No List"/>
     <w:uiPriority w:val="99"/>
     <w:semiHidden/>
     <w:unhideWhenUsed/>
   </w:style>
-  <w:style w:type="character" w:customStyle="1" w:styleId="Heading1Char">
-    <w:name w:val="Heading 1 Char"/>
-    <w:basedOn w:val="DefaultParagraphFont"/>
-    <w:link w:val="Heading1"/>
+  <w:style w:type="character" w:customStyle="1" w:styleId="Nagwek1Znak">
+    <w:name w:val="Nagłówek 1 Znak"/>
+    <w:basedOn w:val="Domylnaczcionkaakapitu"/>
+    <w:link w:val="Nagwek1"/>
     <w:rsid w:val="00145665"/>
     <w:rPr>
       <w:rFonts w:ascii="Arial" w:eastAsia="Andale Sans UI" w:hAnsi="Arial" w:cs="Tahoma"/>
@@ -4548,10 +5541,10 @@
       <w:szCs w:val="32"/>
     </w:rPr>
   </w:style>
-  <w:style w:type="character" w:customStyle="1" w:styleId="Heading2Char">
-    <w:name w:val="Heading 2 Char"/>
-    <w:basedOn w:val="DefaultParagraphFont"/>
-    <w:link w:val="Heading2"/>
+  <w:style w:type="character" w:customStyle="1" w:styleId="Nagwek2Znak">
+    <w:name w:val="Nagłówek 2 Znak"/>
+    <w:basedOn w:val="Domylnaczcionkaakapitu"/>
+    <w:link w:val="Nagwek2"/>
     <w:rsid w:val="00145665"/>
     <w:rPr>
       <w:rFonts w:ascii="Arial" w:eastAsia="Andale Sans UI" w:hAnsi="Arial" w:cs="Tahoma"/>
@@ -4564,10 +5557,10 @@
       <w:szCs w:val="28"/>
     </w:rPr>
   </w:style>
-  <w:style w:type="character" w:customStyle="1" w:styleId="Heading3Char">
-    <w:name w:val="Heading 3 Char"/>
-    <w:basedOn w:val="DefaultParagraphFont"/>
-    <w:link w:val="Heading3"/>
+  <w:style w:type="character" w:customStyle="1" w:styleId="Nagwek3Znak">
+    <w:name w:val="Nagłówek 3 Znak"/>
+    <w:basedOn w:val="Domylnaczcionkaakapitu"/>
+    <w:link w:val="Nagwek3"/>
     <w:rsid w:val="00145665"/>
     <w:rPr>
       <w:rFonts w:ascii="Arial" w:eastAsia="Andale Sans UI" w:hAnsi="Arial" w:cs="Tahoma"/>
@@ -4578,19 +5571,19 @@
       <w:szCs w:val="28"/>
     </w:rPr>
   </w:style>
-  <w:style w:type="paragraph" w:styleId="BodyText">
+  <w:style w:type="paragraph" w:styleId="Tekstpodstawowy">
     <w:name w:val="Body Text"/>
-    <w:basedOn w:val="Normal"/>
-    <w:link w:val="BodyTextChar"/>
+    <w:basedOn w:val="Normalny"/>
+    <w:link w:val="TekstpodstawowyZnak"/>
     <w:rsid w:val="00145665"/>
     <w:pPr>
       <w:spacing w:after="120"/>
     </w:pPr>
   </w:style>
-  <w:style w:type="character" w:customStyle="1" w:styleId="BodyTextChar">
-    <w:name w:val="Body Text Char"/>
-    <w:basedOn w:val="DefaultParagraphFont"/>
-    <w:link w:val="BodyText"/>
+  <w:style w:type="character" w:customStyle="1" w:styleId="TekstpodstawowyZnak">
+    <w:name w:val="Tekst podstawowy Znak"/>
+    <w:basedOn w:val="Domylnaczcionkaakapitu"/>
+    <w:link w:val="Tekstpodstawowy"/>
     <w:rsid w:val="00145665"/>
     <w:rPr>
       <w:rFonts w:eastAsia="Andale Sans UI"/>
@@ -4601,7 +5594,7 @@
   </w:style>
   <w:style w:type="paragraph" w:customStyle="1" w:styleId="Zawartotabeli">
     <w:name w:val="Zawartość tabeli"/>
-    <w:basedOn w:val="Normal"/>
+    <w:basedOn w:val="Normalny"/>
     <w:rsid w:val="00145665"/>
     <w:pPr>
       <w:suppressLineNumbers/>
@@ -4619,10 +5612,10 @@
       <w:bCs/>
     </w:rPr>
   </w:style>
-  <w:style w:type="paragraph" w:styleId="Header">
+  <w:style w:type="paragraph" w:styleId="Nagwek">
     <w:name w:val="header"/>
-    <w:basedOn w:val="Normal"/>
-    <w:link w:val="HeaderChar"/>
+    <w:basedOn w:val="Normalny"/>
+    <w:link w:val="NagwekZnak"/>
     <w:uiPriority w:val="99"/>
     <w:semiHidden/>
     <w:unhideWhenUsed/>
@@ -4634,10 +5627,10 @@
       </w:tabs>
     </w:pPr>
   </w:style>
-  <w:style w:type="character" w:customStyle="1" w:styleId="HeaderChar">
-    <w:name w:val="Header Char"/>
-    <w:basedOn w:val="DefaultParagraphFont"/>
-    <w:link w:val="Header"/>
+  <w:style w:type="character" w:customStyle="1" w:styleId="NagwekZnak">
+    <w:name w:val="Nagłówek Znak"/>
+    <w:basedOn w:val="Domylnaczcionkaakapitu"/>
+    <w:link w:val="Nagwek"/>
     <w:uiPriority w:val="99"/>
     <w:semiHidden/>
     <w:rsid w:val="00145665"/>
@@ -4648,10 +5641,10 @@
       <w:szCs w:val="24"/>
     </w:rPr>
   </w:style>
-  <w:style w:type="paragraph" w:styleId="BalloonText">
+  <w:style w:type="paragraph" w:styleId="Tekstdymka">
     <w:name w:val="Balloon Text"/>
-    <w:basedOn w:val="Normal"/>
-    <w:link w:val="BalloonTextChar"/>
+    <w:basedOn w:val="Normalny"/>
+    <w:link w:val="TekstdymkaZnak"/>
     <w:uiPriority w:val="99"/>
     <w:semiHidden/>
     <w:unhideWhenUsed/>
@@ -4662,10 +5655,10 @@
       <w:szCs w:val="16"/>
     </w:rPr>
   </w:style>
-  <w:style w:type="character" w:customStyle="1" w:styleId="BalloonTextChar">
-    <w:name w:val="Balloon Text Char"/>
-    <w:basedOn w:val="DefaultParagraphFont"/>
-    <w:link w:val="BalloonText"/>
+  <w:style w:type="character" w:customStyle="1" w:styleId="TekstdymkaZnak">
+    <w:name w:val="Tekst dymka Znak"/>
+    <w:basedOn w:val="Domylnaczcionkaakapitu"/>
+    <w:link w:val="Tekstdymka"/>
     <w:uiPriority w:val="99"/>
     <w:semiHidden/>
     <w:rsid w:val="00145665"/>
@@ -4676,10 +5669,10 @@
       <w:szCs w:val="16"/>
     </w:rPr>
   </w:style>
-  <w:style w:type="paragraph" w:styleId="Caption">
+  <w:style w:type="paragraph" w:styleId="Legenda">
     <w:name w:val="caption"/>
-    <w:basedOn w:val="Normal"/>
-    <w:next w:val="Normal"/>
+    <w:basedOn w:val="Normalny"/>
+    <w:next w:val="Normalny"/>
     <w:uiPriority w:val="35"/>
     <w:unhideWhenUsed/>
     <w:qFormat/>
@@ -4695,15 +5688,25 @@
       <w:szCs w:val="18"/>
     </w:rPr>
   </w:style>
-  <w:style w:type="character" w:styleId="Hyperlink">
+  <w:style w:type="character" w:styleId="Hipercze">
     <w:name w:val="Hyperlink"/>
-    <w:basedOn w:val="DefaultParagraphFont"/>
+    <w:basedOn w:val="Domylnaczcionkaakapitu"/>
     <w:uiPriority w:val="99"/>
     <w:unhideWhenUsed/>
     <w:rsid w:val="00900C6B"/>
     <w:rPr>
       <w:color w:val="0000FF" w:themeColor="hyperlink"/>
       <w:u w:val="single"/>
+    </w:rPr>
+  </w:style>
+  <w:style w:type="character" w:styleId="Tekstzastpczy">
+    <w:name w:val="Placeholder Text"/>
+    <w:basedOn w:val="Domylnaczcionkaakapitu"/>
+    <w:uiPriority w:val="99"/>
+    <w:semiHidden/>
+    <w:rsid w:val="001B2E58"/>
+    <w:rPr>
+      <w:color w:val="808080"/>
     </w:rPr>
   </w:style>
 </w:styles>
@@ -4865,17 +5868,17 @@
     <w:lsdException w:name="Bibliography" w:uiPriority="37"/>
     <w:lsdException w:name="TOC Heading" w:uiPriority="39" w:qFormat="1"/>
   </w:latentStyles>
-  <w:style w:type="paragraph" w:default="1" w:styleId="Normal">
+  <w:style w:type="paragraph" w:default="1" w:styleId="Normalny">
     <w:name w:val="Normal"/>
     <w:qFormat/>
   </w:style>
-  <w:style w:type="character" w:default="1" w:styleId="DefaultParagraphFont">
+  <w:style w:type="character" w:default="1" w:styleId="Domylnaczcionkaakapitu">
     <w:name w:val="Default Paragraph Font"/>
     <w:uiPriority w:val="1"/>
     <w:semiHidden/>
     <w:unhideWhenUsed/>
   </w:style>
-  <w:style w:type="table" w:default="1" w:styleId="TableNormal">
+  <w:style w:type="table" w:default="1" w:styleId="Standardowy">
     <w:name w:val="Normal Table"/>
     <w:uiPriority w:val="99"/>
     <w:semiHidden/>
@@ -4890,7 +5893,7 @@
       </w:tblCellMar>
     </w:tblPr>
   </w:style>
-  <w:style w:type="numbering" w:default="1" w:styleId="NoList">
+  <w:style w:type="numbering" w:default="1" w:styleId="Bezlisty">
     <w:name w:val="No List"/>
     <w:uiPriority w:val="99"/>
     <w:semiHidden/>
@@ -6101,44 +7104,44 @@
   </dgm:ptLst>
   <dgm:cxnLst>
     <dgm:cxn modelId="{A2771FEE-9650-46B2-80CB-4BDEF1135059}" srcId="{9A2F8BBC-E965-4B40-9300-687A2CB00759}" destId="{A1DBD4AD-3320-4972-9131-6EFCD5AC62D5}" srcOrd="0" destOrd="0" parTransId="{30B9D61F-CBE5-40AB-A2D5-E3A7CB0CC365}" sibTransId="{F0609D13-2B49-4D5B-959B-FFAD9EC2144A}"/>
-    <dgm:cxn modelId="{2CD8BB25-5E7F-405B-92F6-735D2B96F470}" type="presOf" srcId="{57CF2094-68BA-462A-B0D6-2611FCCEAE64}" destId="{7053BAA9-A7AF-4241-8D17-F5DFFE0B51BC}" srcOrd="0" destOrd="0" presId="urn:microsoft.com/office/officeart/2005/8/layout/process1"/>
-    <dgm:cxn modelId="{4F142A7D-8AF5-421E-8B1D-2BA90EE8C0D2}" type="presOf" srcId="{7EB309BF-BC59-45EF-8775-0884F79100A2}" destId="{88E62069-67B0-4FE2-9763-2F5862CEBEC5}" srcOrd="0" destOrd="0" presId="urn:microsoft.com/office/officeart/2005/8/layout/process1"/>
+    <dgm:cxn modelId="{ADBCA819-D888-456D-8B8F-8C0CE01172DB}" type="presOf" srcId="{812FE32B-871A-4D3F-AE52-66BCDD210B31}" destId="{B1B7DAB7-5339-42CB-B094-8F1715C936FC}" srcOrd="0" destOrd="0" presId="urn:microsoft.com/office/officeart/2005/8/layout/process1"/>
+    <dgm:cxn modelId="{BB973003-FFC6-49EE-B31D-8F2C7735A838}" type="presOf" srcId="{117A989E-60C2-464D-9FCB-E8D72EA850F7}" destId="{8DAF240E-DBA7-4FFF-9E85-0357BE462F7B}" srcOrd="0" destOrd="0" presId="urn:microsoft.com/office/officeart/2005/8/layout/process1"/>
+    <dgm:cxn modelId="{D6832871-3E9D-4090-A7A4-F3361B1F8FFA}" type="presOf" srcId="{F0609D13-2B49-4D5B-959B-FFAD9EC2144A}" destId="{DE771E82-41C5-42E3-BD92-458EE9D946F3}" srcOrd="0" destOrd="0" presId="urn:microsoft.com/office/officeart/2005/8/layout/process1"/>
     <dgm:cxn modelId="{D64DA2E5-19B0-454A-A2E7-9307EE1E0910}" srcId="{9A2F8BBC-E965-4B40-9300-687A2CB00759}" destId="{7EB309BF-BC59-45EF-8775-0884F79100A2}" srcOrd="2" destOrd="0" parTransId="{91A58156-EFE4-4BDA-9B93-36EA776C864C}" sibTransId="{812FE32B-871A-4D3F-AE52-66BCDD210B31}"/>
-    <dgm:cxn modelId="{6CAD2F90-4D4B-40E5-BAE0-E5058551AE5F}" type="presOf" srcId="{B0BD487C-3F8B-4F84-983B-7EEFA6CDF9C4}" destId="{9DAE3945-B60B-4D01-B39B-F212B60A421C}" srcOrd="1" destOrd="0" presId="urn:microsoft.com/office/officeart/2005/8/layout/process1"/>
-    <dgm:cxn modelId="{41C3038E-4956-4454-A1E2-EED5A30114BF}" type="presOf" srcId="{F0609D13-2B49-4D5B-959B-FFAD9EC2144A}" destId="{DE771E82-41C5-42E3-BD92-458EE9D946F3}" srcOrd="0" destOrd="0" presId="urn:microsoft.com/office/officeart/2005/8/layout/process1"/>
+    <dgm:cxn modelId="{4D325DE1-C750-428F-AE47-4D1874EF100A}" type="presOf" srcId="{B0BD487C-3F8B-4F84-983B-7EEFA6CDF9C4}" destId="{30B71AF2-C594-4641-9C95-8794243FC231}" srcOrd="0" destOrd="0" presId="urn:microsoft.com/office/officeart/2005/8/layout/process1"/>
     <dgm:cxn modelId="{D0EF63BC-E397-4C21-A473-98C61917CC16}" srcId="{9A2F8BBC-E965-4B40-9300-687A2CB00759}" destId="{85FA17D3-D005-49E0-91B9-75CFE18010BB}" srcOrd="4" destOrd="0" parTransId="{B495674E-C005-4A4C-8CEC-B1FCFE74F064}" sibTransId="{B0BD487C-3F8B-4F84-983B-7EEFA6CDF9C4}"/>
-    <dgm:cxn modelId="{B126526C-CD1F-4877-895E-6AFD6B4622D6}" type="presOf" srcId="{85FA17D3-D005-49E0-91B9-75CFE18010BB}" destId="{27087C29-108D-400C-B9B9-BE1ACC4F1AC0}" srcOrd="0" destOrd="0" presId="urn:microsoft.com/office/officeart/2005/8/layout/process1"/>
-    <dgm:cxn modelId="{7A2F5BA7-DCD2-4C57-A193-C44DBBD5265B}" type="presOf" srcId="{DF76E551-E27C-4357-A709-A9984100ECB4}" destId="{96905E32-CB89-4E6B-ACC6-C73F785975B0}" srcOrd="1" destOrd="0" presId="urn:microsoft.com/office/officeart/2005/8/layout/process1"/>
-    <dgm:cxn modelId="{52D01867-5334-4B01-9951-960F12791E58}" type="presOf" srcId="{A1DBD4AD-3320-4972-9131-6EFCD5AC62D5}" destId="{FD354787-FB5D-4EC2-92C7-1E0A55D91E6C}" srcOrd="0" destOrd="0" presId="urn:microsoft.com/office/officeart/2005/8/layout/process1"/>
+    <dgm:cxn modelId="{194E3E71-9A03-4F5B-AF7A-D8B833E3F161}" type="presOf" srcId="{DF76E551-E27C-4357-A709-A9984100ECB4}" destId="{60D8E7B3-93AC-4B1E-A3D4-9064ACF00F73}" srcOrd="0" destOrd="0" presId="urn:microsoft.com/office/officeart/2005/8/layout/process1"/>
+    <dgm:cxn modelId="{46BDC4A8-6440-4231-A3F0-9E63038698D5}" type="presOf" srcId="{23464860-824F-4C68-8C15-EF0BA730E17A}" destId="{313D8168-69A7-4327-B7EB-06457D1C20C6}" srcOrd="1" destOrd="0" presId="urn:microsoft.com/office/officeart/2005/8/layout/process1"/>
+    <dgm:cxn modelId="{279CEA2B-F4F7-48AB-9455-58598AFA2C3D}" type="presOf" srcId="{A1DBD4AD-3320-4972-9131-6EFCD5AC62D5}" destId="{FD354787-FB5D-4EC2-92C7-1E0A55D91E6C}" srcOrd="0" destOrd="0" presId="urn:microsoft.com/office/officeart/2005/8/layout/process1"/>
     <dgm:cxn modelId="{124A9098-FE3E-4785-B440-6B9C7EC3863D}" srcId="{9A2F8BBC-E965-4B40-9300-687A2CB00759}" destId="{117A989E-60C2-464D-9FCB-E8D72EA850F7}" srcOrd="3" destOrd="0" parTransId="{F77E666D-878D-4F84-BAC7-A10878699A17}" sibTransId="{DF76E551-E27C-4357-A709-A9984100ECB4}"/>
-    <dgm:cxn modelId="{48988F64-C7FB-471D-B848-541E7BBF4024}" type="presOf" srcId="{B0BD487C-3F8B-4F84-983B-7EEFA6CDF9C4}" destId="{30B71AF2-C594-4641-9C95-8794243FC231}" srcOrd="0" destOrd="0" presId="urn:microsoft.com/office/officeart/2005/8/layout/process1"/>
-    <dgm:cxn modelId="{E0C2244C-248D-417B-BD8C-D2D18C2BDCA9}" type="presOf" srcId="{F0609D13-2B49-4D5B-959B-FFAD9EC2144A}" destId="{F1300446-1692-48F1-B97C-B2E91B718291}" srcOrd="1" destOrd="0" presId="urn:microsoft.com/office/officeart/2005/8/layout/process1"/>
-    <dgm:cxn modelId="{79737C58-EA19-4D13-9C56-45A26607F1B8}" type="presOf" srcId="{9A2F8BBC-E965-4B40-9300-687A2CB00759}" destId="{BBBC7EB2-69BE-4D46-91AF-E9AFD0C86999}" srcOrd="0" destOrd="0" presId="urn:microsoft.com/office/officeart/2005/8/layout/process1"/>
-    <dgm:cxn modelId="{38F9B60F-8F76-4749-A19D-CEFF91569436}" type="presOf" srcId="{812FE32B-871A-4D3F-AE52-66BCDD210B31}" destId="{B1B7DAB7-5339-42CB-B094-8F1715C936FC}" srcOrd="0" destOrd="0" presId="urn:microsoft.com/office/officeart/2005/8/layout/process1"/>
-    <dgm:cxn modelId="{D9E468C9-8550-48D3-B4D2-D24633D93ACF}" type="presOf" srcId="{117A989E-60C2-464D-9FCB-E8D72EA850F7}" destId="{8DAF240E-DBA7-4FFF-9E85-0357BE462F7B}" srcOrd="0" destOrd="0" presId="urn:microsoft.com/office/officeart/2005/8/layout/process1"/>
-    <dgm:cxn modelId="{4620C930-2BE0-4A08-B0DA-9909E627B3E0}" type="presOf" srcId="{23464860-824F-4C68-8C15-EF0BA730E17A}" destId="{313D8168-69A7-4327-B7EB-06457D1C20C6}" srcOrd="1" destOrd="0" presId="urn:microsoft.com/office/officeart/2005/8/layout/process1"/>
-    <dgm:cxn modelId="{F276CC8D-3C40-41C5-A041-73DFC3EC5FCB}" type="presOf" srcId="{23464860-824F-4C68-8C15-EF0BA730E17A}" destId="{2BD4C1EC-7ADD-4493-B121-BD6A40ED24A7}" srcOrd="0" destOrd="0" presId="urn:microsoft.com/office/officeart/2005/8/layout/process1"/>
-    <dgm:cxn modelId="{E5CFF9F5-425A-48FC-A31D-0D12A0EEFF66}" type="presOf" srcId="{DF76E551-E27C-4357-A709-A9984100ECB4}" destId="{60D8E7B3-93AC-4B1E-A3D4-9064ACF00F73}" srcOrd="0" destOrd="0" presId="urn:microsoft.com/office/officeart/2005/8/layout/process1"/>
-    <dgm:cxn modelId="{16F14246-3CF9-4F04-A132-65F1402FDDD9}" type="presOf" srcId="{C1C09286-2D85-461F-9D35-252F8DFE27E9}" destId="{BEB95BD3-C3C7-4CB6-AF24-797C1FA51A03}" srcOrd="0" destOrd="0" presId="urn:microsoft.com/office/officeart/2005/8/layout/process1"/>
-    <dgm:cxn modelId="{D389B5CF-3D77-4E5D-BB98-78819E812A8C}" type="presOf" srcId="{812FE32B-871A-4D3F-AE52-66BCDD210B31}" destId="{D4A46E1F-C29B-4998-B96B-98248F5084B0}" srcOrd="1" destOrd="0" presId="urn:microsoft.com/office/officeart/2005/8/layout/process1"/>
+    <dgm:cxn modelId="{E2F8CED5-C06A-4AEE-BD5F-925799A71F13}" type="presOf" srcId="{57CF2094-68BA-462A-B0D6-2611FCCEAE64}" destId="{7053BAA9-A7AF-4241-8D17-F5DFFE0B51BC}" srcOrd="0" destOrd="0" presId="urn:microsoft.com/office/officeart/2005/8/layout/process1"/>
+    <dgm:cxn modelId="{E4FF2930-A9E7-4A16-86D9-663A0542D861}" type="presOf" srcId="{DF76E551-E27C-4357-A709-A9984100ECB4}" destId="{96905E32-CB89-4E6B-ACC6-C73F785975B0}" srcOrd="1" destOrd="0" presId="urn:microsoft.com/office/officeart/2005/8/layout/process1"/>
+    <dgm:cxn modelId="{D45DA3D3-7A02-442D-8297-C9326B7906B7}" type="presOf" srcId="{B0BD487C-3F8B-4F84-983B-7EEFA6CDF9C4}" destId="{9DAE3945-B60B-4D01-B39B-F212B60A421C}" srcOrd="1" destOrd="0" presId="urn:microsoft.com/office/officeart/2005/8/layout/process1"/>
+    <dgm:cxn modelId="{4415DD16-E428-486E-92D9-4A3F09EED3B5}" type="presOf" srcId="{23464860-824F-4C68-8C15-EF0BA730E17A}" destId="{2BD4C1EC-7ADD-4493-B121-BD6A40ED24A7}" srcOrd="0" destOrd="0" presId="urn:microsoft.com/office/officeart/2005/8/layout/process1"/>
+    <dgm:cxn modelId="{5323DF05-6017-40A4-B378-7E29B3DB1411}" type="presOf" srcId="{9A2F8BBC-E965-4B40-9300-687A2CB00759}" destId="{BBBC7EB2-69BE-4D46-91AF-E9AFD0C86999}" srcOrd="0" destOrd="0" presId="urn:microsoft.com/office/officeart/2005/8/layout/process1"/>
+    <dgm:cxn modelId="{BEB3275C-2525-4AB3-AA1F-61C326B8E19C}" type="presOf" srcId="{F0609D13-2B49-4D5B-959B-FFAD9EC2144A}" destId="{F1300446-1692-48F1-B97C-B2E91B718291}" srcOrd="1" destOrd="0" presId="urn:microsoft.com/office/officeart/2005/8/layout/process1"/>
+    <dgm:cxn modelId="{C6169261-C4ED-40CF-A503-38FDD4B27A5F}" type="presOf" srcId="{C1C09286-2D85-461F-9D35-252F8DFE27E9}" destId="{BEB95BD3-C3C7-4CB6-AF24-797C1FA51A03}" srcOrd="0" destOrd="0" presId="urn:microsoft.com/office/officeart/2005/8/layout/process1"/>
+    <dgm:cxn modelId="{82B5C6B7-559A-4DB0-A460-31E82ABCAB73}" type="presOf" srcId="{812FE32B-871A-4D3F-AE52-66BCDD210B31}" destId="{D4A46E1F-C29B-4998-B96B-98248F5084B0}" srcOrd="1" destOrd="0" presId="urn:microsoft.com/office/officeart/2005/8/layout/process1"/>
+    <dgm:cxn modelId="{14CD6C3F-E13D-4664-86A7-F669917871F3}" type="presOf" srcId="{7EB309BF-BC59-45EF-8775-0884F79100A2}" destId="{88E62069-67B0-4FE2-9763-2F5862CEBEC5}" srcOrd="0" destOrd="0" presId="urn:microsoft.com/office/officeart/2005/8/layout/process1"/>
+    <dgm:cxn modelId="{2C8288E4-7421-4ED0-A61A-082A4AA1476C}" type="presOf" srcId="{85FA17D3-D005-49E0-91B9-75CFE18010BB}" destId="{27087C29-108D-400C-B9B9-BE1ACC4F1AC0}" srcOrd="0" destOrd="0" presId="urn:microsoft.com/office/officeart/2005/8/layout/process1"/>
     <dgm:cxn modelId="{A85EFF8D-8F65-4204-B029-DCEAC1E2B970}" srcId="{9A2F8BBC-E965-4B40-9300-687A2CB00759}" destId="{57CF2094-68BA-462A-B0D6-2611FCCEAE64}" srcOrd="1" destOrd="0" parTransId="{1570ECD8-F054-4A74-8DE2-7D75F6E957C8}" sibTransId="{23464860-824F-4C68-8C15-EF0BA730E17A}"/>
     <dgm:cxn modelId="{E6E9C68C-B9E9-4F80-B021-AC80FB40F8E3}" srcId="{9A2F8BBC-E965-4B40-9300-687A2CB00759}" destId="{C1C09286-2D85-461F-9D35-252F8DFE27E9}" srcOrd="5" destOrd="0" parTransId="{C91D4A4D-385C-4744-BFD4-F4EDF325CE1F}" sibTransId="{ED2134FE-2A91-42B6-A7EE-C8A6AB194C87}"/>
-    <dgm:cxn modelId="{F2EC9D0B-904F-4914-B9C9-F6042510A420}" type="presParOf" srcId="{BBBC7EB2-69BE-4D46-91AF-E9AFD0C86999}" destId="{FD354787-FB5D-4EC2-92C7-1E0A55D91E6C}" srcOrd="0" destOrd="0" presId="urn:microsoft.com/office/officeart/2005/8/layout/process1"/>
-    <dgm:cxn modelId="{4547764E-F24C-4E0B-887B-9A6D4626676E}" type="presParOf" srcId="{BBBC7EB2-69BE-4D46-91AF-E9AFD0C86999}" destId="{DE771E82-41C5-42E3-BD92-458EE9D946F3}" srcOrd="1" destOrd="0" presId="urn:microsoft.com/office/officeart/2005/8/layout/process1"/>
-    <dgm:cxn modelId="{58DC834D-0997-4C48-B1F8-4B71CC2AC938}" type="presParOf" srcId="{DE771E82-41C5-42E3-BD92-458EE9D946F3}" destId="{F1300446-1692-48F1-B97C-B2E91B718291}" srcOrd="0" destOrd="0" presId="urn:microsoft.com/office/officeart/2005/8/layout/process1"/>
-    <dgm:cxn modelId="{603C15F2-4BE1-4139-BCF1-BDF4BFD84629}" type="presParOf" srcId="{BBBC7EB2-69BE-4D46-91AF-E9AFD0C86999}" destId="{7053BAA9-A7AF-4241-8D17-F5DFFE0B51BC}" srcOrd="2" destOrd="0" presId="urn:microsoft.com/office/officeart/2005/8/layout/process1"/>
-    <dgm:cxn modelId="{A1F8F736-D9AE-47D0-89E5-1A67238DED78}" type="presParOf" srcId="{BBBC7EB2-69BE-4D46-91AF-E9AFD0C86999}" destId="{2BD4C1EC-7ADD-4493-B121-BD6A40ED24A7}" srcOrd="3" destOrd="0" presId="urn:microsoft.com/office/officeart/2005/8/layout/process1"/>
-    <dgm:cxn modelId="{F3D43A8B-A4C6-427C-B106-973AEEBD006D}" type="presParOf" srcId="{2BD4C1EC-7ADD-4493-B121-BD6A40ED24A7}" destId="{313D8168-69A7-4327-B7EB-06457D1C20C6}" srcOrd="0" destOrd="0" presId="urn:microsoft.com/office/officeart/2005/8/layout/process1"/>
-    <dgm:cxn modelId="{7DEE8D90-B64C-4F6D-9AD6-80C2E1E38401}" type="presParOf" srcId="{BBBC7EB2-69BE-4D46-91AF-E9AFD0C86999}" destId="{88E62069-67B0-4FE2-9763-2F5862CEBEC5}" srcOrd="4" destOrd="0" presId="urn:microsoft.com/office/officeart/2005/8/layout/process1"/>
-    <dgm:cxn modelId="{F4E9A0E2-C668-44D0-A192-82EFB31BF860}" type="presParOf" srcId="{BBBC7EB2-69BE-4D46-91AF-E9AFD0C86999}" destId="{B1B7DAB7-5339-42CB-B094-8F1715C936FC}" srcOrd="5" destOrd="0" presId="urn:microsoft.com/office/officeart/2005/8/layout/process1"/>
-    <dgm:cxn modelId="{46E402F7-4D7B-4601-8010-B9B30B6299CB}" type="presParOf" srcId="{B1B7DAB7-5339-42CB-B094-8F1715C936FC}" destId="{D4A46E1F-C29B-4998-B96B-98248F5084B0}" srcOrd="0" destOrd="0" presId="urn:microsoft.com/office/officeart/2005/8/layout/process1"/>
-    <dgm:cxn modelId="{E08083BA-4028-46EE-91D7-7DFDC72A912F}" type="presParOf" srcId="{BBBC7EB2-69BE-4D46-91AF-E9AFD0C86999}" destId="{8DAF240E-DBA7-4FFF-9E85-0357BE462F7B}" srcOrd="6" destOrd="0" presId="urn:microsoft.com/office/officeart/2005/8/layout/process1"/>
-    <dgm:cxn modelId="{A6BA965C-A0B0-44BB-BB9B-28A158B31BC9}" type="presParOf" srcId="{BBBC7EB2-69BE-4D46-91AF-E9AFD0C86999}" destId="{60D8E7B3-93AC-4B1E-A3D4-9064ACF00F73}" srcOrd="7" destOrd="0" presId="urn:microsoft.com/office/officeart/2005/8/layout/process1"/>
-    <dgm:cxn modelId="{0E9B4EEF-F1EB-4B61-B25D-0FC688919FAA}" type="presParOf" srcId="{60D8E7B3-93AC-4B1E-A3D4-9064ACF00F73}" destId="{96905E32-CB89-4E6B-ACC6-C73F785975B0}" srcOrd="0" destOrd="0" presId="urn:microsoft.com/office/officeart/2005/8/layout/process1"/>
-    <dgm:cxn modelId="{68CEAFC3-6787-44D9-BCF4-DD4632F7B1D7}" type="presParOf" srcId="{BBBC7EB2-69BE-4D46-91AF-E9AFD0C86999}" destId="{27087C29-108D-400C-B9B9-BE1ACC4F1AC0}" srcOrd="8" destOrd="0" presId="urn:microsoft.com/office/officeart/2005/8/layout/process1"/>
-    <dgm:cxn modelId="{8BD66083-2B0F-4BA7-BE6D-1435FD08E603}" type="presParOf" srcId="{BBBC7EB2-69BE-4D46-91AF-E9AFD0C86999}" destId="{30B71AF2-C594-4641-9C95-8794243FC231}" srcOrd="9" destOrd="0" presId="urn:microsoft.com/office/officeart/2005/8/layout/process1"/>
-    <dgm:cxn modelId="{F1F7E400-7A10-4232-9E46-CBA086638415}" type="presParOf" srcId="{30B71AF2-C594-4641-9C95-8794243FC231}" destId="{9DAE3945-B60B-4D01-B39B-F212B60A421C}" srcOrd="0" destOrd="0" presId="urn:microsoft.com/office/officeart/2005/8/layout/process1"/>
-    <dgm:cxn modelId="{3FB07B0D-CF6C-4CF2-B5E6-15D9E7425B53}" type="presParOf" srcId="{BBBC7EB2-69BE-4D46-91AF-E9AFD0C86999}" destId="{BEB95BD3-C3C7-4CB6-AF24-797C1FA51A03}" srcOrd="10" destOrd="0" presId="urn:microsoft.com/office/officeart/2005/8/layout/process1"/>
+    <dgm:cxn modelId="{4032531B-86DA-48CD-84D8-7F9F7F517D18}" type="presParOf" srcId="{BBBC7EB2-69BE-4D46-91AF-E9AFD0C86999}" destId="{FD354787-FB5D-4EC2-92C7-1E0A55D91E6C}" srcOrd="0" destOrd="0" presId="urn:microsoft.com/office/officeart/2005/8/layout/process1"/>
+    <dgm:cxn modelId="{B18027E7-B0AF-4317-BDB2-F0C07CF269D9}" type="presParOf" srcId="{BBBC7EB2-69BE-4D46-91AF-E9AFD0C86999}" destId="{DE771E82-41C5-42E3-BD92-458EE9D946F3}" srcOrd="1" destOrd="0" presId="urn:microsoft.com/office/officeart/2005/8/layout/process1"/>
+    <dgm:cxn modelId="{EEF2A120-47AF-4D69-96FE-69B885F5BE1C}" type="presParOf" srcId="{DE771E82-41C5-42E3-BD92-458EE9D946F3}" destId="{F1300446-1692-48F1-B97C-B2E91B718291}" srcOrd="0" destOrd="0" presId="urn:microsoft.com/office/officeart/2005/8/layout/process1"/>
+    <dgm:cxn modelId="{F0B043C0-6B4F-47BD-8998-F3FA089EDE49}" type="presParOf" srcId="{BBBC7EB2-69BE-4D46-91AF-E9AFD0C86999}" destId="{7053BAA9-A7AF-4241-8D17-F5DFFE0B51BC}" srcOrd="2" destOrd="0" presId="urn:microsoft.com/office/officeart/2005/8/layout/process1"/>
+    <dgm:cxn modelId="{FE270911-2722-4778-95C8-AC28F3BEA642}" type="presParOf" srcId="{BBBC7EB2-69BE-4D46-91AF-E9AFD0C86999}" destId="{2BD4C1EC-7ADD-4493-B121-BD6A40ED24A7}" srcOrd="3" destOrd="0" presId="urn:microsoft.com/office/officeart/2005/8/layout/process1"/>
+    <dgm:cxn modelId="{2B1A1CC0-8BEA-4D11-96E6-09918692EB4B}" type="presParOf" srcId="{2BD4C1EC-7ADD-4493-B121-BD6A40ED24A7}" destId="{313D8168-69A7-4327-B7EB-06457D1C20C6}" srcOrd="0" destOrd="0" presId="urn:microsoft.com/office/officeart/2005/8/layout/process1"/>
+    <dgm:cxn modelId="{EF94A94B-8F80-4D46-9CBE-2D661B7E50F0}" type="presParOf" srcId="{BBBC7EB2-69BE-4D46-91AF-E9AFD0C86999}" destId="{88E62069-67B0-4FE2-9763-2F5862CEBEC5}" srcOrd="4" destOrd="0" presId="urn:microsoft.com/office/officeart/2005/8/layout/process1"/>
+    <dgm:cxn modelId="{CB75963F-1053-4929-BE2F-FF7D563740AB}" type="presParOf" srcId="{BBBC7EB2-69BE-4D46-91AF-E9AFD0C86999}" destId="{B1B7DAB7-5339-42CB-B094-8F1715C936FC}" srcOrd="5" destOrd="0" presId="urn:microsoft.com/office/officeart/2005/8/layout/process1"/>
+    <dgm:cxn modelId="{606C66C3-F863-472D-BCDA-F6B678420079}" type="presParOf" srcId="{B1B7DAB7-5339-42CB-B094-8F1715C936FC}" destId="{D4A46E1F-C29B-4998-B96B-98248F5084B0}" srcOrd="0" destOrd="0" presId="urn:microsoft.com/office/officeart/2005/8/layout/process1"/>
+    <dgm:cxn modelId="{BF1DD908-452C-43AB-AA78-0DD3812E380B}" type="presParOf" srcId="{BBBC7EB2-69BE-4D46-91AF-E9AFD0C86999}" destId="{8DAF240E-DBA7-4FFF-9E85-0357BE462F7B}" srcOrd="6" destOrd="0" presId="urn:microsoft.com/office/officeart/2005/8/layout/process1"/>
+    <dgm:cxn modelId="{2A523862-90FA-450A-AB0E-065047A60F8E}" type="presParOf" srcId="{BBBC7EB2-69BE-4D46-91AF-E9AFD0C86999}" destId="{60D8E7B3-93AC-4B1E-A3D4-9064ACF00F73}" srcOrd="7" destOrd="0" presId="urn:microsoft.com/office/officeart/2005/8/layout/process1"/>
+    <dgm:cxn modelId="{688AAA3E-9ACD-4012-942C-7C91B3ADF22F}" type="presParOf" srcId="{60D8E7B3-93AC-4B1E-A3D4-9064ACF00F73}" destId="{96905E32-CB89-4E6B-ACC6-C73F785975B0}" srcOrd="0" destOrd="0" presId="urn:microsoft.com/office/officeart/2005/8/layout/process1"/>
+    <dgm:cxn modelId="{8522EB53-1473-40A3-9EC0-8C993D262F8F}" type="presParOf" srcId="{BBBC7EB2-69BE-4D46-91AF-E9AFD0C86999}" destId="{27087C29-108D-400C-B9B9-BE1ACC4F1AC0}" srcOrd="8" destOrd="0" presId="urn:microsoft.com/office/officeart/2005/8/layout/process1"/>
+    <dgm:cxn modelId="{1614DFED-56B1-4CB5-9BF9-AB70F7D9383B}" type="presParOf" srcId="{BBBC7EB2-69BE-4D46-91AF-E9AFD0C86999}" destId="{30B71AF2-C594-4641-9C95-8794243FC231}" srcOrd="9" destOrd="0" presId="urn:microsoft.com/office/officeart/2005/8/layout/process1"/>
+    <dgm:cxn modelId="{DCAB255E-93AE-477D-AD17-E14DDA1B4392}" type="presParOf" srcId="{30B71AF2-C594-4641-9C95-8794243FC231}" destId="{9DAE3945-B60B-4D01-B39B-F212B60A421C}" srcOrd="0" destOrd="0" presId="urn:microsoft.com/office/officeart/2005/8/layout/process1"/>
+    <dgm:cxn modelId="{9EFBEB24-ACCC-4ED4-A1A0-C4D00FA90128}" type="presParOf" srcId="{BBBC7EB2-69BE-4D46-91AF-E9AFD0C86999}" destId="{BEB95BD3-C3C7-4CB6-AF24-797C1FA51A03}" srcOrd="10" destOrd="0" presId="urn:microsoft.com/office/officeart/2005/8/layout/process1"/>
   </dgm:cxnLst>
   <dgm:bg/>
   <dgm:whole/>

</xml_diff>

<commit_message>
Results + Summary - Final
</commit_message>
<xml_diff>
--- a/Final/Final report.docx
+++ b/Final/Final report.docx
@@ -208,133 +208,82 @@
       <w:pPr>
         <w:pStyle w:val="Tekstpodstawowy"/>
         <w:jc w:val="center"/>
-        <w:rPr>
-          <w:lang w:val="en-GB"/>
-        </w:rPr>
-      </w:pPr>
-      <w:r>
-        <w:rPr>
-          <w:lang w:val="en-GB"/>
-        </w:rPr>
-        <w:t xml:space="preserve">Supervised by </w:t>
-      </w:r>
+      </w:pPr>
       <w:proofErr w:type="spellStart"/>
       <w:r>
-        <w:rPr>
-          <w:lang w:val="en-GB"/>
-        </w:rPr>
-        <w:t>Wojciech</w:t>
+        <w:t>Supervised</w:t>
       </w:r>
       <w:proofErr w:type="spellEnd"/>
       <w:r>
-        <w:rPr>
-          <w:lang w:val="en-GB"/>
-        </w:rPr>
-        <w:t xml:space="preserve"> </w:t>
+        <w:t xml:space="preserve"> by Wojciech Sankowski </w:t>
       </w:r>
       <w:proofErr w:type="spellStart"/>
       <w:r>
-        <w:rPr>
-          <w:lang w:val="en-GB"/>
-        </w:rPr>
-        <w:t>Sankowski</w:t>
+        <w:t>PhD</w:t>
       </w:r>
       <w:proofErr w:type="spellEnd"/>
       <w:r>
-        <w:rPr>
-          <w:lang w:val="en-GB"/>
-        </w:rPr>
-        <w:t xml:space="preserve"> PhD.</w:t>
+        <w:t>.</w:t>
       </w:r>
     </w:p>
     <w:p>
       <w:pPr>
         <w:pStyle w:val="Tekstpodstawowy"/>
         <w:jc w:val="center"/>
-        <w:rPr>
-          <w:lang w:val="en-GB"/>
-        </w:rPr>
       </w:pPr>
     </w:p>
     <w:p>
       <w:pPr>
         <w:pStyle w:val="Tekstpodstawowy"/>
         <w:jc w:val="center"/>
-        <w:rPr>
-          <w:lang w:val="en-GB"/>
-        </w:rPr>
       </w:pPr>
     </w:p>
     <w:p>
       <w:pPr>
         <w:pStyle w:val="Tekstpodstawowy"/>
         <w:jc w:val="center"/>
-        <w:rPr>
-          <w:lang w:val="en-GB"/>
-        </w:rPr>
       </w:pPr>
     </w:p>
     <w:p>
       <w:pPr>
         <w:pStyle w:val="Tekstpodstawowy"/>
         <w:jc w:val="center"/>
-        <w:rPr>
-          <w:lang w:val="en-GB"/>
-        </w:rPr>
       </w:pPr>
     </w:p>
     <w:p>
       <w:pPr>
         <w:pStyle w:val="Tekstpodstawowy"/>
         <w:jc w:val="center"/>
-        <w:rPr>
-          <w:lang w:val="en-GB"/>
-        </w:rPr>
       </w:pPr>
     </w:p>
     <w:p>
       <w:pPr>
         <w:pStyle w:val="Tekstpodstawowy"/>
         <w:jc w:val="center"/>
-        <w:rPr>
-          <w:lang w:val="en-GB"/>
-        </w:rPr>
       </w:pPr>
     </w:p>
     <w:p>
       <w:pPr>
         <w:pStyle w:val="Tekstpodstawowy"/>
         <w:jc w:val="center"/>
-        <w:rPr>
-          <w:lang w:val="en-GB"/>
-        </w:rPr>
       </w:pPr>
     </w:p>
     <w:p>
       <w:pPr>
         <w:pStyle w:val="Tekstpodstawowy"/>
         <w:jc w:val="center"/>
-        <w:rPr>
-          <w:lang w:val="en-GB"/>
-        </w:rPr>
       </w:pPr>
     </w:p>
     <w:p>
       <w:pPr>
         <w:pStyle w:val="Tekstpodstawowy"/>
         <w:jc w:val="center"/>
-        <w:rPr>
-          <w:lang w:val="en-GB"/>
-        </w:rPr>
       </w:pPr>
     </w:p>
     <w:p>
       <w:pPr>
         <w:pStyle w:val="Tekstpodstawowy"/>
         <w:jc w:val="center"/>
-        <w:rPr>
-          <w:lang w:val="en-GB"/>
-        </w:rPr>
       </w:pPr>
     </w:p>
     <w:p>
@@ -377,36 +326,16 @@
       <w:pPr>
         <w:pStyle w:val="Tekstpodstawowy"/>
         <w:jc w:val="right"/>
-        <w:rPr>
-          <w:lang w:val="en-GB"/>
-        </w:rPr>
-      </w:pPr>
+      </w:pPr>
+      <w:r>
+        <w:t xml:space="preserve">Piotr </w:t>
+      </w:r>
       <w:proofErr w:type="spellStart"/>
       <w:r>
-        <w:rPr>
-          <w:lang w:val="en-GB"/>
-        </w:rPr>
-        <w:t>Piotr</w:t>
+        <w:t>Detmer</w:t>
       </w:r>
       <w:proofErr w:type="spellEnd"/>
       <w:r>
-        <w:rPr>
-          <w:lang w:val="en-GB"/>
-        </w:rPr>
-        <w:t xml:space="preserve"> </w:t>
-      </w:r>
-      <w:proofErr w:type="spellStart"/>
-      <w:r>
-        <w:rPr>
-          <w:lang w:val="en-GB"/>
-        </w:rPr>
-        <w:t>Detmer</w:t>
-      </w:r>
-      <w:proofErr w:type="spellEnd"/>
-      <w:r>
-        <w:rPr>
-          <w:lang w:val="en-GB"/>
-        </w:rPr>
         <w:t>, 178627</w:t>
       </w:r>
     </w:p>
@@ -414,73 +343,25 @@
       <w:pPr>
         <w:pStyle w:val="Tekstpodstawowy"/>
         <w:jc w:val="right"/>
-        <w:rPr>
-          <w:lang w:val="en-GB"/>
-        </w:rPr>
-      </w:pPr>
-      <w:proofErr w:type="spellStart"/>
-      <w:r>
-        <w:rPr>
-          <w:lang w:val="en-GB"/>
-        </w:rPr>
-        <w:t>Grzegorz</w:t>
-      </w:r>
-      <w:proofErr w:type="spellEnd"/>
-      <w:r>
-        <w:rPr>
-          <w:lang w:val="en-GB"/>
-        </w:rPr>
-        <w:t xml:space="preserve"> </w:t>
-      </w:r>
-      <w:proofErr w:type="spellStart"/>
-      <w:r>
-        <w:rPr>
-          <w:lang w:val="en-GB"/>
-        </w:rPr>
-        <w:t>Izydorczyk</w:t>
-      </w:r>
-      <w:proofErr w:type="spellEnd"/>
-      <w:r>
-        <w:rPr>
-          <w:lang w:val="en-GB"/>
-        </w:rPr>
-        <w:t>, 178628</w:t>
+      </w:pPr>
+      <w:r>
+        <w:t>Grzegorz Izydorczyk, 178628</w:t>
       </w:r>
     </w:p>
     <w:p>
       <w:pPr>
         <w:pStyle w:val="Tekstpodstawowy"/>
         <w:jc w:val="right"/>
-        <w:rPr>
-          <w:lang w:val="en-GB"/>
-        </w:rPr>
-      </w:pPr>
+      </w:pPr>
+      <w:r>
+        <w:t xml:space="preserve">Bartosz </w:t>
+      </w:r>
       <w:proofErr w:type="spellStart"/>
       <w:r>
-        <w:rPr>
-          <w:lang w:val="en-GB"/>
-        </w:rPr>
-        <w:t>Bartosz</w:t>
+        <w:t>Janel</w:t>
       </w:r>
       <w:proofErr w:type="spellEnd"/>
       <w:r>
-        <w:rPr>
-          <w:lang w:val="en-GB"/>
-        </w:rPr>
-        <w:t xml:space="preserve"> </w:t>
-      </w:r>
-      <w:proofErr w:type="spellStart"/>
-      <w:r>
-        <w:rPr>
-          <w:lang w:val="en-GB"/>
-        </w:rPr>
-        <w:t>Janel</w:t>
-      </w:r>
-      <w:proofErr w:type="spellEnd"/>
-      <w:r>
-        <w:rPr>
-          <w:lang w:val="en-GB"/>
-        </w:rPr>
         <w:t>, 178629</w:t>
       </w:r>
     </w:p>
@@ -488,65 +369,25 @@
       <w:pPr>
         <w:pStyle w:val="Tekstpodstawowy"/>
         <w:jc w:val="right"/>
-        <w:rPr>
-          <w:lang w:val="en-GB"/>
-        </w:rPr>
-      </w:pPr>
-      <w:r>
-        <w:rPr>
-          <w:lang w:val="en-GB"/>
-        </w:rPr>
-        <w:t xml:space="preserve">Krzysztof </w:t>
-      </w:r>
-      <w:proofErr w:type="spellStart"/>
-      <w:r>
-        <w:rPr>
-          <w:lang w:val="en-GB"/>
-        </w:rPr>
-        <w:t>Karolczak</w:t>
-      </w:r>
-      <w:proofErr w:type="spellEnd"/>
-      <w:r>
-        <w:rPr>
-          <w:lang w:val="en-GB"/>
-        </w:rPr>
-        <w:t>, 178631</w:t>
+      </w:pPr>
+      <w:r>
+        <w:t>Krzysztof Karolczak, 178631</w:t>
       </w:r>
     </w:p>
     <w:p>
       <w:pPr>
         <w:pStyle w:val="Tekstpodstawowy"/>
         <w:jc w:val="right"/>
-        <w:rPr>
-          <w:lang w:val="en-GB"/>
-        </w:rPr>
-      </w:pPr>
+      </w:pPr>
+      <w:r>
+        <w:t xml:space="preserve">Michał </w:t>
+      </w:r>
       <w:proofErr w:type="spellStart"/>
       <w:r>
-        <w:rPr>
-          <w:lang w:val="en-GB"/>
-        </w:rPr>
-        <w:t>Michał</w:t>
+        <w:t>Kunikowski</w:t>
       </w:r>
       <w:proofErr w:type="spellEnd"/>
       <w:r>
-        <w:rPr>
-          <w:lang w:val="en-GB"/>
-        </w:rPr>
-        <w:t xml:space="preserve"> </w:t>
-      </w:r>
-      <w:proofErr w:type="spellStart"/>
-      <w:r>
-        <w:rPr>
-          <w:lang w:val="en-GB"/>
-        </w:rPr>
-        <w:t>Kunikowski</w:t>
-      </w:r>
-      <w:proofErr w:type="spellEnd"/>
-      <w:r>
-        <w:rPr>
-          <w:lang w:val="en-GB"/>
-        </w:rPr>
         <w:t>, 178632</w:t>
       </w:r>
     </w:p>
@@ -554,36 +395,16 @@
       <w:pPr>
         <w:pStyle w:val="Tekstpodstawowy"/>
         <w:jc w:val="right"/>
-        <w:rPr>
-          <w:lang w:val="en-GB"/>
-        </w:rPr>
-      </w:pPr>
+      </w:pPr>
+      <w:r>
+        <w:t xml:space="preserve">Przemysław </w:t>
+      </w:r>
       <w:proofErr w:type="spellStart"/>
       <w:r>
-        <w:rPr>
-          <w:lang w:val="en-GB"/>
-        </w:rPr>
-        <w:t>Przemysław</w:t>
+        <w:t>Piestrzeniewicz</w:t>
       </w:r>
       <w:proofErr w:type="spellEnd"/>
       <w:r>
-        <w:rPr>
-          <w:lang w:val="en-GB"/>
-        </w:rPr>
-        <w:t xml:space="preserve"> </w:t>
-      </w:r>
-      <w:proofErr w:type="spellStart"/>
-      <w:r>
-        <w:rPr>
-          <w:lang w:val="en-GB"/>
-        </w:rPr>
-        <w:t>Piestrzeniewicz</w:t>
-      </w:r>
-      <w:proofErr w:type="spellEnd"/>
-      <w:r>
-        <w:rPr>
-          <w:lang w:val="en-GB"/>
-        </w:rPr>
         <w:t>, 178633</w:t>
       </w:r>
     </w:p>
@@ -947,7 +768,7 @@
       <w:r>
         <w:rPr>
           <w:noProof/>
-          <w:lang w:val="en-GB" w:eastAsia="ja-JP"/>
+          <w:lang w:eastAsia="ja-JP"/>
         </w:rPr>
         <w:drawing>
           <wp:inline distT="0" distB="0" distL="0" distR="0">
@@ -1510,7 +1331,7 @@
       <w:r>
         <w:rPr>
           <w:noProof/>
-          <w:lang w:val="en-GB" w:eastAsia="ja-JP"/>
+          <w:lang w:eastAsia="ja-JP"/>
         </w:rPr>
         <w:drawing>
           <wp:inline distT="0" distB="0" distL="0" distR="0">
@@ -1628,7 +1449,7 @@
       <w:r>
         <w:rPr>
           <w:noProof/>
-          <w:lang w:val="en-GB" w:eastAsia="ja-JP"/>
+          <w:lang w:eastAsia="ja-JP"/>
         </w:rPr>
         <w:lastRenderedPageBreak/>
         <w:drawing>
@@ -1719,7 +1540,7 @@
       <w:r>
         <w:rPr>
           <w:noProof/>
-          <w:lang w:val="en-GB" w:eastAsia="ja-JP"/>
+          <w:lang w:eastAsia="ja-JP"/>
         </w:rPr>
         <w:drawing>
           <wp:inline distT="0" distB="0" distL="0" distR="0">
@@ -1840,7 +1661,7 @@
       <w:r>
         <w:rPr>
           <w:noProof/>
-          <w:lang w:val="en-GB" w:eastAsia="ja-JP"/>
+          <w:lang w:eastAsia="ja-JP"/>
         </w:rPr>
         <w:drawing>
           <wp:inline distT="0" distB="0" distL="0" distR="0">
@@ -2021,7 +1842,7 @@
       <w:r>
         <w:rPr>
           <w:noProof/>
-          <w:lang w:val="en-GB" w:eastAsia="ja-JP"/>
+          <w:lang w:eastAsia="ja-JP"/>
         </w:rPr>
         <w:drawing>
           <wp:inline distT="0" distB="0" distL="0" distR="0">
@@ -2150,7 +1971,7 @@
       <w:r>
         <w:rPr>
           <w:noProof/>
-          <w:lang w:val="en-GB" w:eastAsia="ja-JP"/>
+          <w:lang w:eastAsia="ja-JP"/>
         </w:rPr>
         <w:drawing>
           <wp:inline distT="0" distB="0" distL="0" distR="0">
@@ -2330,7 +2151,8 @@
       </w:pPr>
       <w:r>
         <w:rPr>
-          <w:lang w:val="en-GB"/>
+          <w:noProof/>
+          <w:lang w:eastAsia="ja-JP"/>
         </w:rPr>
         <w:drawing>
           <wp:inline distT="0" distB="0" distL="0" distR="0">
@@ -2643,7 +2465,7 @@
       <w:r>
         <w:rPr>
           <w:noProof/>
-          <w:lang w:val="en-GB" w:eastAsia="ja-JP"/>
+          <w:lang w:eastAsia="ja-JP"/>
         </w:rPr>
         <w:drawing>
           <wp:inline distT="0" distB="0" distL="0" distR="0">
@@ -2793,7 +2615,7 @@
       <w:r>
         <w:rPr>
           <w:noProof/>
-          <w:lang w:val="en-GB" w:eastAsia="ja-JP"/>
+          <w:lang w:eastAsia="ja-JP"/>
         </w:rPr>
         <w:drawing>
           <wp:inline distT="0" distB="0" distL="0" distR="0">
@@ -2834,7 +2656,7 @@
       <w:r>
         <w:rPr>
           <w:noProof/>
-          <w:lang w:val="en-GB" w:eastAsia="ja-JP"/>
+          <w:lang w:eastAsia="ja-JP"/>
         </w:rPr>
         <w:drawing>
           <wp:inline distT="0" distB="0" distL="0" distR="0">
@@ -2875,7 +2697,7 @@
       <w:r>
         <w:rPr>
           <w:noProof/>
-          <w:lang w:val="en-GB" w:eastAsia="ja-JP"/>
+          <w:lang w:eastAsia="ja-JP"/>
         </w:rPr>
         <w:drawing>
           <wp:inline distT="0" distB="0" distL="0" distR="0">
@@ -3116,7 +2938,7 @@
       <w:r>
         <w:rPr>
           <w:noProof/>
-          <w:lang w:val="en-GB" w:eastAsia="ja-JP"/>
+          <w:lang w:eastAsia="ja-JP"/>
         </w:rPr>
         <w:drawing>
           <wp:inline distT="0" distB="0" distL="0" distR="0">
@@ -4369,7 +4191,7 @@
       <w:r>
         <w:rPr>
           <w:noProof/>
-          <w:lang w:val="en-GB" w:eastAsia="ja-JP"/>
+          <w:lang w:eastAsia="ja-JP"/>
         </w:rPr>
         <w:drawing>
           <wp:inline distT="0" distB="0" distL="0" distR="0">
@@ -4880,7 +4702,8 @@
             </w:pPr>
             <w:r>
               <w:rPr>
-                <w:lang w:val="en-GB"/>
+                <w:noProof/>
+                <w:lang w:eastAsia="ja-JP"/>
               </w:rPr>
               <w:drawing>
                 <wp:inline distT="0" distB="0" distL="0" distR="0">
@@ -4901,7 +4724,7 @@
                           <a:blip r:embed="rId26" cstate="print">
                             <a:extLst>
                               <a:ext uri="{28A0092B-C50C-407E-A947-70E740481C1C}">
-                                <a14:useLocalDpi xmlns:a14="http://schemas.microsoft.com/office/drawing/2010/main" xmlns:wps="http://schemas.microsoft.com/office/word/2010/wordprocessingShape" xmlns:wpi="http://schemas.microsoft.com/office/word/2010/wordprocessingInk" xmlns:wpg="http://schemas.microsoft.com/office/word/2010/wordprocessingGroup" xmlns:w14="http://schemas.microsoft.com/office/word/2010/wordml" xmlns:w="http://schemas.openxmlformats.org/wordprocessingml/2006/main" xmlns:w10="urn:schemas-microsoft-com:office:word" xmlns:wp14="http://schemas.microsoft.com/office/word/2010/wordprocessingDrawing" xmlns:v="urn:schemas-microsoft-com:vml" xmlns:o="urn:schemas-microsoft-com:office:office" xmlns:mc="http://schemas.openxmlformats.org/markup-compatibility/2006" xmlns:wpc="http://schemas.microsoft.com/office/word/2010/wordprocessingCanvas" xmlns="" val="0"/>
+                                <a14:useLocalDpi xmlns="" xmlns:wpc="http://schemas.microsoft.com/office/word/2010/wordprocessingCanvas" xmlns:mc="http://schemas.openxmlformats.org/markup-compatibility/2006" xmlns:o="urn:schemas-microsoft-com:office:office" xmlns:v="urn:schemas-microsoft-com:vml" xmlns:wp14="http://schemas.microsoft.com/office/word/2010/wordprocessingDrawing" xmlns:w10="urn:schemas-microsoft-com:office:word" xmlns:w="http://schemas.openxmlformats.org/wordprocessingml/2006/main" xmlns:w14="http://schemas.microsoft.com/office/word/2010/wordml" xmlns:wpg="http://schemas.microsoft.com/office/word/2010/wordprocessingGroup" xmlns:wpi="http://schemas.microsoft.com/office/word/2010/wordprocessingInk" xmlns:wps="http://schemas.microsoft.com/office/word/2010/wordprocessingShape" xmlns:a14="http://schemas.microsoft.com/office/drawing/2010/main" val="0"/>
                               </a:ext>
                             </a:extLst>
                           </a:blip>
@@ -4984,7 +4807,8 @@
             </w:pPr>
             <w:r>
               <w:rPr>
-                <w:lang w:val="en-GB"/>
+                <w:noProof/>
+                <w:lang w:eastAsia="ja-JP"/>
               </w:rPr>
               <w:drawing>
                 <wp:inline distT="0" distB="0" distL="0" distR="0">
@@ -5069,6 +4893,1705 @@
     </w:tbl>
     <w:p>
       <w:pPr>
+        <w:spacing w:after="120"/>
+        <w:jc w:val="both"/>
+        <w:rPr>
+          <w:lang w:val="en-GB"/>
+        </w:rPr>
+      </w:pPr>
+      <w:proofErr w:type="spellStart"/>
+      <w:r>
+        <w:rPr>
+          <w:lang w:val="en-GB"/>
+        </w:rPr>
+        <w:t>kNN</w:t>
+      </w:r>
+      <w:proofErr w:type="spellEnd"/>
+      <w:r>
+        <w:rPr>
+          <w:lang w:val="en-GB"/>
+        </w:rPr>
+        <w:t xml:space="preserve"> algorithm was used for classification purposes. The recorded gait database consist of 9000 samples gathered with help of 8 subjects. The test set and train set were divided using 1:9 ratio.</w:t>
+      </w:r>
+    </w:p>
+    <w:p>
+      <w:pPr>
+        <w:spacing w:after="240"/>
+        <w:jc w:val="both"/>
+        <w:rPr>
+          <w:lang w:val="en-GB"/>
+        </w:rPr>
+      </w:pPr>
+      <w:r>
+        <w:rPr>
+          <w:lang w:val="en-GB"/>
+        </w:rPr>
+        <w:t>Achieved results oscillated between 86% and 91% of identification success rate. The best performance was observed for k=5 and feature space created by 3 best features selected using PCA. The report from this classification is presented below.</w:t>
+      </w:r>
+    </w:p>
+    <w:p>
+      <w:pPr>
+        <w:tabs>
+          <w:tab w:val="left" w:pos="2127"/>
+        </w:tabs>
+        <w:spacing w:before="240" w:after="120" w:line="276" w:lineRule="auto"/>
+        <w:ind w:left="709"/>
+        <w:contextualSpacing/>
+        <w:jc w:val="both"/>
+        <w:rPr>
+          <w:rFonts w:ascii="Trebuchet MS" w:hAnsi="Trebuchet MS"/>
+          <w:i/>
+          <w:sz w:val="21"/>
+          <w:lang w:val="en-GB"/>
+        </w:rPr>
+      </w:pPr>
+      <w:r>
+        <w:rPr>
+          <w:rFonts w:ascii="Trebuchet MS" w:hAnsi="Trebuchet MS"/>
+          <w:i/>
+          <w:sz w:val="21"/>
+          <w:lang w:val="en-GB"/>
+        </w:rPr>
+        <w:t>Total samples: 9000</w:t>
+      </w:r>
+    </w:p>
+    <w:p>
+      <w:pPr>
+        <w:tabs>
+          <w:tab w:val="left" w:pos="2127"/>
+        </w:tabs>
+        <w:spacing w:before="240" w:after="120" w:line="276" w:lineRule="auto"/>
+        <w:ind w:left="709"/>
+        <w:contextualSpacing/>
+        <w:jc w:val="both"/>
+        <w:rPr>
+          <w:rFonts w:ascii="Trebuchet MS" w:hAnsi="Trebuchet MS"/>
+          <w:i/>
+          <w:sz w:val="21"/>
+          <w:lang w:val="en-GB"/>
+        </w:rPr>
+      </w:pPr>
+      <w:r>
+        <w:rPr>
+          <w:rFonts w:ascii="Trebuchet MS" w:hAnsi="Trebuchet MS"/>
+          <w:i/>
+          <w:sz w:val="21"/>
+          <w:lang w:val="en-GB"/>
+        </w:rPr>
+        <w:t>Total errors: 817 (9.08%)</w:t>
+      </w:r>
+    </w:p>
+    <w:p>
+      <w:pPr>
+        <w:tabs>
+          <w:tab w:val="left" w:pos="2127"/>
+        </w:tabs>
+        <w:spacing w:before="120" w:after="120" w:line="276" w:lineRule="auto"/>
+        <w:ind w:left="709"/>
+        <w:contextualSpacing/>
+        <w:jc w:val="both"/>
+        <w:rPr>
+          <w:rFonts w:ascii="Trebuchet MS" w:hAnsi="Trebuchet MS"/>
+          <w:i/>
+          <w:sz w:val="21"/>
+          <w:lang w:val="en-GB"/>
+        </w:rPr>
+      </w:pPr>
+    </w:p>
+    <w:p>
+      <w:pPr>
+        <w:tabs>
+          <w:tab w:val="left" w:pos="2127"/>
+          <w:tab w:val="left" w:pos="5670"/>
+          <w:tab w:val="left" w:pos="7371"/>
+        </w:tabs>
+        <w:spacing w:before="120" w:after="120" w:line="276" w:lineRule="auto"/>
+        <w:ind w:left="709"/>
+        <w:contextualSpacing/>
+        <w:jc w:val="both"/>
+        <w:rPr>
+          <w:rFonts w:ascii="Trebuchet MS" w:hAnsi="Trebuchet MS"/>
+          <w:b/>
+          <w:sz w:val="21"/>
+          <w:lang w:val="en-GB"/>
+        </w:rPr>
+      </w:pPr>
+      <w:r>
+        <w:rPr>
+          <w:rFonts w:ascii="Trebuchet MS" w:hAnsi="Trebuchet MS"/>
+          <w:b/>
+          <w:sz w:val="21"/>
+          <w:lang w:val="en-GB"/>
+        </w:rPr>
+        <w:t xml:space="preserve">Adrian          </w:t>
+      </w:r>
+      <w:r>
+        <w:rPr>
+          <w:rFonts w:ascii="Trebuchet MS" w:hAnsi="Trebuchet MS"/>
+          <w:b/>
+          <w:sz w:val="21"/>
+          <w:lang w:val="en-GB"/>
+        </w:rPr>
+        <w:tab/>
+      </w:r>
+      <w:r>
+        <w:rPr>
+          <w:rFonts w:ascii="Trebuchet MS" w:hAnsi="Trebuchet MS"/>
+          <w:b/>
+          <w:sz w:val="21"/>
+          <w:lang w:val="en-GB"/>
+        </w:rPr>
+        <w:t xml:space="preserve">was classified correctly </w:t>
+      </w:r>
+      <w:r>
+        <w:rPr>
+          <w:rFonts w:ascii="Trebuchet MS" w:hAnsi="Trebuchet MS"/>
+          <w:b/>
+          <w:sz w:val="21"/>
+          <w:lang w:val="en-GB"/>
+        </w:rPr>
+        <w:tab/>
+      </w:r>
+      <w:r>
+        <w:rPr>
+          <w:rFonts w:ascii="Trebuchet MS" w:hAnsi="Trebuchet MS"/>
+          <w:b/>
+          <w:sz w:val="21"/>
+          <w:lang w:val="en-GB"/>
+        </w:rPr>
+        <w:t xml:space="preserve">887 times </w:t>
+      </w:r>
+      <w:r>
+        <w:rPr>
+          <w:rFonts w:ascii="Trebuchet MS" w:hAnsi="Trebuchet MS"/>
+          <w:b/>
+          <w:sz w:val="21"/>
+          <w:lang w:val="en-GB"/>
+        </w:rPr>
+        <w:tab/>
+      </w:r>
+      <w:r>
+        <w:rPr>
+          <w:rFonts w:ascii="Trebuchet MS" w:hAnsi="Trebuchet MS"/>
+          <w:b/>
+          <w:sz w:val="21"/>
+          <w:lang w:val="en-GB"/>
+        </w:rPr>
+        <w:t>(100%)</w:t>
+      </w:r>
+    </w:p>
+    <w:p>
+      <w:pPr>
+        <w:tabs>
+          <w:tab w:val="left" w:pos="2127"/>
+          <w:tab w:val="left" w:pos="5670"/>
+          <w:tab w:val="left" w:pos="7371"/>
+        </w:tabs>
+        <w:spacing w:before="120" w:after="120" w:line="276" w:lineRule="auto"/>
+        <w:ind w:left="709"/>
+        <w:contextualSpacing/>
+        <w:jc w:val="both"/>
+        <w:rPr>
+          <w:rFonts w:ascii="Trebuchet MS" w:hAnsi="Trebuchet MS"/>
+          <w:i/>
+          <w:sz w:val="21"/>
+          <w:lang w:val="en-GB"/>
+        </w:rPr>
+      </w:pPr>
+    </w:p>
+    <w:p>
+      <w:pPr>
+        <w:tabs>
+          <w:tab w:val="left" w:pos="2127"/>
+          <w:tab w:val="left" w:pos="5670"/>
+          <w:tab w:val="left" w:pos="7371"/>
+        </w:tabs>
+        <w:spacing w:before="120" w:after="120" w:line="276" w:lineRule="auto"/>
+        <w:ind w:left="709"/>
+        <w:contextualSpacing/>
+        <w:jc w:val="both"/>
+        <w:rPr>
+          <w:rFonts w:ascii="Trebuchet MS" w:hAnsi="Trebuchet MS"/>
+          <w:b/>
+          <w:sz w:val="21"/>
+          <w:lang w:val="en-GB"/>
+        </w:rPr>
+      </w:pPr>
+      <w:proofErr w:type="spellStart"/>
+      <w:r>
+        <w:rPr>
+          <w:rFonts w:ascii="Trebuchet MS" w:hAnsi="Trebuchet MS"/>
+          <w:b/>
+          <w:sz w:val="21"/>
+          <w:lang w:val="en-GB"/>
+        </w:rPr>
+        <w:t>Bartosz</w:t>
+      </w:r>
+      <w:proofErr w:type="spellEnd"/>
+      <w:r>
+        <w:rPr>
+          <w:rFonts w:ascii="Trebuchet MS" w:hAnsi="Trebuchet MS"/>
+          <w:b/>
+          <w:sz w:val="21"/>
+          <w:lang w:val="en-GB"/>
+        </w:rPr>
+        <w:t xml:space="preserve">       </w:t>
+      </w:r>
+      <w:r>
+        <w:rPr>
+          <w:rFonts w:ascii="Trebuchet MS" w:hAnsi="Trebuchet MS"/>
+          <w:b/>
+          <w:sz w:val="21"/>
+          <w:lang w:val="en-GB"/>
+        </w:rPr>
+        <w:tab/>
+      </w:r>
+      <w:r>
+        <w:rPr>
+          <w:rFonts w:ascii="Trebuchet MS" w:hAnsi="Trebuchet MS"/>
+          <w:b/>
+          <w:sz w:val="21"/>
+          <w:lang w:val="en-GB"/>
+        </w:rPr>
+        <w:t xml:space="preserve">was classified correctly </w:t>
+      </w:r>
+      <w:r>
+        <w:rPr>
+          <w:rFonts w:ascii="Trebuchet MS" w:hAnsi="Trebuchet MS"/>
+          <w:b/>
+          <w:sz w:val="21"/>
+          <w:lang w:val="en-GB"/>
+        </w:rPr>
+        <w:tab/>
+      </w:r>
+      <w:r>
+        <w:rPr>
+          <w:rFonts w:ascii="Trebuchet MS" w:hAnsi="Trebuchet MS"/>
+          <w:b/>
+          <w:sz w:val="21"/>
+          <w:lang w:val="en-GB"/>
+        </w:rPr>
+        <w:t xml:space="preserve">1511 times </w:t>
+      </w:r>
+      <w:r>
+        <w:rPr>
+          <w:rFonts w:ascii="Trebuchet MS" w:hAnsi="Trebuchet MS"/>
+          <w:b/>
+          <w:sz w:val="21"/>
+          <w:lang w:val="en-GB"/>
+        </w:rPr>
+        <w:tab/>
+      </w:r>
+      <w:r>
+        <w:rPr>
+          <w:rFonts w:ascii="Trebuchet MS" w:hAnsi="Trebuchet MS"/>
+          <w:b/>
+          <w:sz w:val="21"/>
+          <w:lang w:val="en-GB"/>
+        </w:rPr>
+        <w:t>(94.74%)</w:t>
+      </w:r>
+    </w:p>
+    <w:p>
+      <w:pPr>
+        <w:tabs>
+          <w:tab w:val="left" w:pos="2127"/>
+          <w:tab w:val="left" w:pos="5670"/>
+          <w:tab w:val="left" w:pos="7371"/>
+        </w:tabs>
+        <w:spacing w:before="120" w:after="120" w:line="276" w:lineRule="auto"/>
+        <w:ind w:left="709"/>
+        <w:contextualSpacing/>
+        <w:jc w:val="both"/>
+        <w:rPr>
+          <w:rFonts w:ascii="Trebuchet MS" w:hAnsi="Trebuchet MS"/>
+          <w:i/>
+          <w:sz w:val="21"/>
+          <w:lang w:val="en-GB"/>
+        </w:rPr>
+      </w:pPr>
+      <w:proofErr w:type="spellStart"/>
+      <w:r>
+        <w:rPr>
+          <w:rFonts w:ascii="Trebuchet MS" w:hAnsi="Trebuchet MS"/>
+          <w:i/>
+          <w:sz w:val="21"/>
+          <w:lang w:val="en-GB"/>
+        </w:rPr>
+        <w:t>Bartosz</w:t>
+      </w:r>
+      <w:proofErr w:type="spellEnd"/>
+      <w:r>
+        <w:rPr>
+          <w:rFonts w:ascii="Trebuchet MS" w:hAnsi="Trebuchet MS"/>
+          <w:i/>
+          <w:sz w:val="21"/>
+          <w:lang w:val="en-GB"/>
+        </w:rPr>
+        <w:t xml:space="preserve">       </w:t>
+      </w:r>
+      <w:r>
+        <w:rPr>
+          <w:rFonts w:ascii="Trebuchet MS" w:hAnsi="Trebuchet MS"/>
+          <w:i/>
+          <w:sz w:val="21"/>
+          <w:lang w:val="en-GB"/>
+        </w:rPr>
+        <w:tab/>
+      </w:r>
+      <w:r>
+        <w:rPr>
+          <w:rFonts w:ascii="Trebuchet MS" w:hAnsi="Trebuchet MS"/>
+          <w:i/>
+          <w:sz w:val="21"/>
+          <w:lang w:val="en-GB"/>
+        </w:rPr>
+        <w:t xml:space="preserve">was misclassified with Adrian          </w:t>
+      </w:r>
+      <w:r>
+        <w:rPr>
+          <w:rFonts w:ascii="Trebuchet MS" w:hAnsi="Trebuchet MS"/>
+          <w:i/>
+          <w:sz w:val="21"/>
+          <w:lang w:val="en-GB"/>
+        </w:rPr>
+        <w:tab/>
+      </w:r>
+      <w:r>
+        <w:rPr>
+          <w:rFonts w:ascii="Trebuchet MS" w:hAnsi="Trebuchet MS"/>
+          <w:i/>
+          <w:sz w:val="21"/>
+          <w:lang w:val="en-GB"/>
+        </w:rPr>
+        <w:t xml:space="preserve">14 times </w:t>
+      </w:r>
+      <w:r>
+        <w:rPr>
+          <w:rFonts w:ascii="Trebuchet MS" w:hAnsi="Trebuchet MS"/>
+          <w:i/>
+          <w:sz w:val="21"/>
+          <w:lang w:val="en-GB"/>
+        </w:rPr>
+        <w:tab/>
+        <w:t>(0.</w:t>
+      </w:r>
+      <w:r>
+        <w:rPr>
+          <w:rFonts w:ascii="Trebuchet MS" w:hAnsi="Trebuchet MS"/>
+          <w:i/>
+          <w:sz w:val="21"/>
+          <w:lang w:val="en-GB"/>
+        </w:rPr>
+        <w:t>88%</w:t>
+      </w:r>
+      <w:r>
+        <w:rPr>
+          <w:rFonts w:ascii="Trebuchet MS" w:hAnsi="Trebuchet MS"/>
+          <w:i/>
+          <w:sz w:val="21"/>
+          <w:lang w:val="en-GB"/>
+        </w:rPr>
+        <w:t>)</w:t>
+      </w:r>
+    </w:p>
+    <w:p>
+      <w:pPr>
+        <w:tabs>
+          <w:tab w:val="left" w:pos="2127"/>
+          <w:tab w:val="left" w:pos="5670"/>
+          <w:tab w:val="left" w:pos="7371"/>
+        </w:tabs>
+        <w:spacing w:before="120" w:after="120" w:line="276" w:lineRule="auto"/>
+        <w:ind w:left="709"/>
+        <w:contextualSpacing/>
+        <w:jc w:val="both"/>
+        <w:rPr>
+          <w:rFonts w:ascii="Trebuchet MS" w:hAnsi="Trebuchet MS"/>
+          <w:i/>
+          <w:sz w:val="21"/>
+          <w:lang w:val="en-GB"/>
+        </w:rPr>
+      </w:pPr>
+      <w:proofErr w:type="spellStart"/>
+      <w:r>
+        <w:rPr>
+          <w:rFonts w:ascii="Trebuchet MS" w:hAnsi="Trebuchet MS"/>
+          <w:i/>
+          <w:sz w:val="21"/>
+          <w:lang w:val="en-GB"/>
+        </w:rPr>
+        <w:t>Bartosz</w:t>
+      </w:r>
+      <w:proofErr w:type="spellEnd"/>
+      <w:r>
+        <w:rPr>
+          <w:rFonts w:ascii="Trebuchet MS" w:hAnsi="Trebuchet MS"/>
+          <w:i/>
+          <w:sz w:val="21"/>
+          <w:lang w:val="en-GB"/>
+        </w:rPr>
+        <w:t xml:space="preserve">       </w:t>
+      </w:r>
+      <w:r>
+        <w:rPr>
+          <w:rFonts w:ascii="Trebuchet MS" w:hAnsi="Trebuchet MS"/>
+          <w:i/>
+          <w:sz w:val="21"/>
+          <w:lang w:val="en-GB"/>
+        </w:rPr>
+        <w:tab/>
+      </w:r>
+      <w:r>
+        <w:rPr>
+          <w:rFonts w:ascii="Trebuchet MS" w:hAnsi="Trebuchet MS"/>
+          <w:i/>
+          <w:sz w:val="21"/>
+          <w:lang w:val="en-GB"/>
+        </w:rPr>
+        <w:t>was misclassified with Krzysztof        24 times</w:t>
+      </w:r>
+      <w:r>
+        <w:rPr>
+          <w:rFonts w:ascii="Trebuchet MS" w:hAnsi="Trebuchet MS"/>
+          <w:i/>
+          <w:sz w:val="21"/>
+          <w:lang w:val="en-GB"/>
+        </w:rPr>
+        <w:tab/>
+        <w:t>(1.50%)</w:t>
+      </w:r>
+    </w:p>
+    <w:p>
+      <w:pPr>
+        <w:tabs>
+          <w:tab w:val="left" w:pos="2127"/>
+          <w:tab w:val="left" w:pos="5670"/>
+          <w:tab w:val="left" w:pos="7371"/>
+        </w:tabs>
+        <w:spacing w:before="120" w:after="120" w:line="276" w:lineRule="auto"/>
+        <w:ind w:left="709"/>
+        <w:contextualSpacing/>
+        <w:jc w:val="both"/>
+        <w:rPr>
+          <w:rFonts w:ascii="Trebuchet MS" w:hAnsi="Trebuchet MS"/>
+          <w:i/>
+          <w:sz w:val="21"/>
+          <w:lang w:val="en-GB"/>
+        </w:rPr>
+      </w:pPr>
+      <w:proofErr w:type="spellStart"/>
+      <w:r>
+        <w:rPr>
+          <w:rFonts w:ascii="Trebuchet MS" w:hAnsi="Trebuchet MS"/>
+          <w:i/>
+          <w:sz w:val="21"/>
+          <w:lang w:val="en-GB"/>
+        </w:rPr>
+        <w:t>Bartosz</w:t>
+      </w:r>
+      <w:proofErr w:type="spellEnd"/>
+      <w:r>
+        <w:rPr>
+          <w:rFonts w:ascii="Trebuchet MS" w:hAnsi="Trebuchet MS"/>
+          <w:i/>
+          <w:sz w:val="21"/>
+          <w:lang w:val="en-GB"/>
+        </w:rPr>
+        <w:t xml:space="preserve">       </w:t>
+      </w:r>
+      <w:r>
+        <w:rPr>
+          <w:rFonts w:ascii="Trebuchet MS" w:hAnsi="Trebuchet MS"/>
+          <w:i/>
+          <w:sz w:val="21"/>
+          <w:lang w:val="en-GB"/>
+        </w:rPr>
+        <w:tab/>
+      </w:r>
+      <w:r>
+        <w:rPr>
+          <w:rFonts w:ascii="Trebuchet MS" w:hAnsi="Trebuchet MS"/>
+          <w:i/>
+          <w:sz w:val="21"/>
+          <w:lang w:val="en-GB"/>
+        </w:rPr>
+        <w:t xml:space="preserve">was misclassified with </w:t>
+      </w:r>
+      <w:proofErr w:type="spellStart"/>
+      <w:r>
+        <w:rPr>
+          <w:rFonts w:ascii="Trebuchet MS" w:hAnsi="Trebuchet MS"/>
+          <w:i/>
+          <w:sz w:val="21"/>
+          <w:lang w:val="en-GB"/>
+        </w:rPr>
+        <w:t>Grzegorz</w:t>
+      </w:r>
+      <w:proofErr w:type="spellEnd"/>
+      <w:r>
+        <w:rPr>
+          <w:rFonts w:ascii="Trebuchet MS" w:hAnsi="Trebuchet MS"/>
+          <w:i/>
+          <w:sz w:val="21"/>
+          <w:lang w:val="en-GB"/>
+        </w:rPr>
+        <w:t xml:space="preserve">        46 times</w:t>
+      </w:r>
+      <w:r>
+        <w:rPr>
+          <w:rFonts w:ascii="Trebuchet MS" w:hAnsi="Trebuchet MS"/>
+          <w:i/>
+          <w:sz w:val="21"/>
+          <w:lang w:val="en-GB"/>
+        </w:rPr>
+        <w:tab/>
+        <w:t>(2.</w:t>
+      </w:r>
+      <w:r>
+        <w:rPr>
+          <w:rFonts w:ascii="Trebuchet MS" w:hAnsi="Trebuchet MS"/>
+          <w:i/>
+          <w:sz w:val="21"/>
+          <w:lang w:val="en-GB"/>
+        </w:rPr>
+        <w:t>88%</w:t>
+      </w:r>
+      <w:r>
+        <w:rPr>
+          <w:rFonts w:ascii="Trebuchet MS" w:hAnsi="Trebuchet MS"/>
+          <w:i/>
+          <w:sz w:val="21"/>
+          <w:lang w:val="en-GB"/>
+        </w:rPr>
+        <w:t>)</w:t>
+      </w:r>
+    </w:p>
+    <w:p>
+      <w:pPr>
+        <w:tabs>
+          <w:tab w:val="left" w:pos="2127"/>
+          <w:tab w:val="left" w:pos="5670"/>
+          <w:tab w:val="left" w:pos="7371"/>
+        </w:tabs>
+        <w:spacing w:before="120" w:after="120" w:line="276" w:lineRule="auto"/>
+        <w:ind w:left="709"/>
+        <w:contextualSpacing/>
+        <w:jc w:val="both"/>
+        <w:rPr>
+          <w:rFonts w:ascii="Trebuchet MS" w:hAnsi="Trebuchet MS"/>
+          <w:i/>
+          <w:sz w:val="21"/>
+          <w:lang w:val="en-GB"/>
+        </w:rPr>
+      </w:pPr>
+    </w:p>
+    <w:p>
+      <w:pPr>
+        <w:tabs>
+          <w:tab w:val="left" w:pos="2127"/>
+          <w:tab w:val="left" w:pos="5670"/>
+          <w:tab w:val="left" w:pos="7371"/>
+        </w:tabs>
+        <w:spacing w:before="120" w:after="120" w:line="276" w:lineRule="auto"/>
+        <w:ind w:left="709"/>
+        <w:contextualSpacing/>
+        <w:jc w:val="both"/>
+        <w:rPr>
+          <w:rFonts w:ascii="Trebuchet MS" w:hAnsi="Trebuchet MS"/>
+          <w:b/>
+          <w:sz w:val="21"/>
+          <w:lang w:val="en-GB"/>
+        </w:rPr>
+      </w:pPr>
+      <w:r>
+        <w:rPr>
+          <w:rFonts w:ascii="Trebuchet MS" w:hAnsi="Trebuchet MS"/>
+          <w:b/>
+          <w:sz w:val="21"/>
+          <w:lang w:val="en-GB"/>
+        </w:rPr>
+        <w:t xml:space="preserve">Krzysztof        was classified correctly </w:t>
+      </w:r>
+      <w:r>
+        <w:rPr>
+          <w:rFonts w:ascii="Trebuchet MS" w:hAnsi="Trebuchet MS"/>
+          <w:b/>
+          <w:sz w:val="21"/>
+          <w:lang w:val="en-GB"/>
+        </w:rPr>
+        <w:tab/>
+      </w:r>
+      <w:r>
+        <w:rPr>
+          <w:rFonts w:ascii="Trebuchet MS" w:hAnsi="Trebuchet MS"/>
+          <w:b/>
+          <w:sz w:val="21"/>
+          <w:lang w:val="en-GB"/>
+        </w:rPr>
+        <w:t xml:space="preserve">0 times </w:t>
+      </w:r>
+      <w:r>
+        <w:rPr>
+          <w:rFonts w:ascii="Trebuchet MS" w:hAnsi="Trebuchet MS"/>
+          <w:b/>
+          <w:sz w:val="21"/>
+          <w:lang w:val="en-GB"/>
+        </w:rPr>
+        <w:tab/>
+      </w:r>
+      <w:r>
+        <w:rPr>
+          <w:rFonts w:ascii="Trebuchet MS" w:hAnsi="Trebuchet MS"/>
+          <w:b/>
+          <w:sz w:val="21"/>
+          <w:lang w:val="en-GB"/>
+        </w:rPr>
+        <w:t>(0%)</w:t>
+      </w:r>
+    </w:p>
+    <w:p>
+      <w:pPr>
+        <w:tabs>
+          <w:tab w:val="left" w:pos="2127"/>
+          <w:tab w:val="left" w:pos="5670"/>
+          <w:tab w:val="left" w:pos="7371"/>
+        </w:tabs>
+        <w:spacing w:before="120" w:after="120" w:line="276" w:lineRule="auto"/>
+        <w:ind w:left="709"/>
+        <w:contextualSpacing/>
+        <w:jc w:val="both"/>
+        <w:rPr>
+          <w:rFonts w:ascii="Trebuchet MS" w:hAnsi="Trebuchet MS"/>
+          <w:i/>
+          <w:sz w:val="21"/>
+          <w:lang w:val="en-GB"/>
+        </w:rPr>
+      </w:pPr>
+      <w:r>
+        <w:rPr>
+          <w:rFonts w:ascii="Trebuchet MS" w:hAnsi="Trebuchet MS"/>
+          <w:i/>
+          <w:sz w:val="21"/>
+          <w:lang w:val="en-GB"/>
+        </w:rPr>
+        <w:t xml:space="preserve">Krzysztof        was misclassified with </w:t>
+      </w:r>
+      <w:proofErr w:type="spellStart"/>
+      <w:r>
+        <w:rPr>
+          <w:rFonts w:ascii="Trebuchet MS" w:hAnsi="Trebuchet MS"/>
+          <w:i/>
+          <w:sz w:val="21"/>
+          <w:lang w:val="en-GB"/>
+        </w:rPr>
+        <w:t>Bartosz</w:t>
+      </w:r>
+      <w:proofErr w:type="spellEnd"/>
+      <w:r>
+        <w:rPr>
+          <w:rFonts w:ascii="Trebuchet MS" w:hAnsi="Trebuchet MS"/>
+          <w:i/>
+          <w:sz w:val="21"/>
+          <w:lang w:val="en-GB"/>
+        </w:rPr>
+        <w:t xml:space="preserve">       </w:t>
+      </w:r>
+      <w:r>
+        <w:rPr>
+          <w:rFonts w:ascii="Trebuchet MS" w:hAnsi="Trebuchet MS"/>
+          <w:i/>
+          <w:sz w:val="21"/>
+          <w:lang w:val="en-GB"/>
+        </w:rPr>
+        <w:tab/>
+      </w:r>
+      <w:r>
+        <w:rPr>
+          <w:rFonts w:ascii="Trebuchet MS" w:hAnsi="Trebuchet MS"/>
+          <w:i/>
+          <w:sz w:val="21"/>
+          <w:lang w:val="en-GB"/>
+        </w:rPr>
+        <w:t xml:space="preserve">304 times </w:t>
+      </w:r>
+      <w:r>
+        <w:rPr>
+          <w:rFonts w:ascii="Trebuchet MS" w:hAnsi="Trebuchet MS"/>
+          <w:i/>
+          <w:sz w:val="21"/>
+          <w:lang w:val="en-GB"/>
+        </w:rPr>
+        <w:tab/>
+      </w:r>
+      <w:r>
+        <w:rPr>
+          <w:rFonts w:ascii="Trebuchet MS" w:hAnsi="Trebuchet MS"/>
+          <w:i/>
+          <w:sz w:val="21"/>
+          <w:lang w:val="en-GB"/>
+        </w:rPr>
+        <w:t>(60.92%)</w:t>
+      </w:r>
+    </w:p>
+    <w:p>
+      <w:pPr>
+        <w:tabs>
+          <w:tab w:val="left" w:pos="2127"/>
+          <w:tab w:val="left" w:pos="5670"/>
+          <w:tab w:val="left" w:pos="7371"/>
+        </w:tabs>
+        <w:spacing w:before="120" w:after="120" w:line="276" w:lineRule="auto"/>
+        <w:ind w:left="709"/>
+        <w:contextualSpacing/>
+        <w:jc w:val="both"/>
+        <w:rPr>
+          <w:rFonts w:ascii="Trebuchet MS" w:hAnsi="Trebuchet MS"/>
+          <w:i/>
+          <w:sz w:val="21"/>
+          <w:lang w:val="en-GB"/>
+        </w:rPr>
+      </w:pPr>
+      <w:r>
+        <w:rPr>
+          <w:rFonts w:ascii="Trebuchet MS" w:hAnsi="Trebuchet MS"/>
+          <w:i/>
+          <w:sz w:val="21"/>
+          <w:lang w:val="en-GB"/>
+        </w:rPr>
+        <w:t xml:space="preserve">Krzysztof        was misclassified with </w:t>
+      </w:r>
+      <w:proofErr w:type="spellStart"/>
+      <w:r>
+        <w:rPr>
+          <w:rFonts w:ascii="Trebuchet MS" w:hAnsi="Trebuchet MS"/>
+          <w:i/>
+          <w:sz w:val="21"/>
+          <w:lang w:val="en-GB"/>
+        </w:rPr>
+        <w:t>Grzegorz</w:t>
+      </w:r>
+      <w:proofErr w:type="spellEnd"/>
+      <w:r>
+        <w:rPr>
+          <w:rFonts w:ascii="Trebuchet MS" w:hAnsi="Trebuchet MS"/>
+          <w:i/>
+          <w:sz w:val="21"/>
+          <w:lang w:val="en-GB"/>
+        </w:rPr>
+        <w:t xml:space="preserve">        195 times </w:t>
+      </w:r>
+      <w:r>
+        <w:rPr>
+          <w:rFonts w:ascii="Trebuchet MS" w:hAnsi="Trebuchet MS"/>
+          <w:i/>
+          <w:sz w:val="21"/>
+          <w:lang w:val="en-GB"/>
+        </w:rPr>
+        <w:tab/>
+      </w:r>
+      <w:r>
+        <w:rPr>
+          <w:rFonts w:ascii="Trebuchet MS" w:hAnsi="Trebuchet MS"/>
+          <w:i/>
+          <w:sz w:val="21"/>
+          <w:lang w:val="en-GB"/>
+        </w:rPr>
+        <w:t>(39.08%)</w:t>
+      </w:r>
+    </w:p>
+    <w:p>
+      <w:pPr>
+        <w:tabs>
+          <w:tab w:val="left" w:pos="2127"/>
+          <w:tab w:val="left" w:pos="5670"/>
+          <w:tab w:val="left" w:pos="7371"/>
+        </w:tabs>
+        <w:spacing w:before="120" w:after="120" w:line="276" w:lineRule="auto"/>
+        <w:ind w:left="709"/>
+        <w:contextualSpacing/>
+        <w:jc w:val="both"/>
+        <w:rPr>
+          <w:rFonts w:ascii="Trebuchet MS" w:hAnsi="Trebuchet MS"/>
+          <w:i/>
+          <w:sz w:val="21"/>
+          <w:lang w:val="en-GB"/>
+        </w:rPr>
+      </w:pPr>
+    </w:p>
+    <w:p>
+      <w:pPr>
+        <w:tabs>
+          <w:tab w:val="left" w:pos="2127"/>
+          <w:tab w:val="left" w:pos="5670"/>
+          <w:tab w:val="left" w:pos="7371"/>
+        </w:tabs>
+        <w:spacing w:before="120" w:after="120" w:line="276" w:lineRule="auto"/>
+        <w:ind w:left="709"/>
+        <w:contextualSpacing/>
+        <w:jc w:val="both"/>
+        <w:rPr>
+          <w:rFonts w:ascii="Trebuchet MS" w:hAnsi="Trebuchet MS"/>
+          <w:b/>
+          <w:sz w:val="21"/>
+          <w:lang w:val="en-GB"/>
+        </w:rPr>
+      </w:pPr>
+      <w:proofErr w:type="spellStart"/>
+      <w:r>
+        <w:rPr>
+          <w:rFonts w:ascii="Trebuchet MS" w:hAnsi="Trebuchet MS"/>
+          <w:b/>
+          <w:sz w:val="21"/>
+          <w:lang w:val="en-GB"/>
+        </w:rPr>
+        <w:t>Przemek</w:t>
+      </w:r>
+      <w:proofErr w:type="spellEnd"/>
+      <w:r>
+        <w:rPr>
+          <w:rFonts w:ascii="Trebuchet MS" w:hAnsi="Trebuchet MS"/>
+          <w:b/>
+          <w:sz w:val="21"/>
+          <w:lang w:val="en-GB"/>
+        </w:rPr>
+        <w:t xml:space="preserve">      </w:t>
+      </w:r>
+      <w:r>
+        <w:rPr>
+          <w:rFonts w:ascii="Trebuchet MS" w:hAnsi="Trebuchet MS"/>
+          <w:b/>
+          <w:sz w:val="21"/>
+          <w:lang w:val="en-GB"/>
+        </w:rPr>
+        <w:tab/>
+      </w:r>
+      <w:r>
+        <w:rPr>
+          <w:rFonts w:ascii="Trebuchet MS" w:hAnsi="Trebuchet MS"/>
+          <w:b/>
+          <w:sz w:val="21"/>
+          <w:lang w:val="en-GB"/>
+        </w:rPr>
+        <w:t xml:space="preserve">was classified correctly </w:t>
+      </w:r>
+      <w:r>
+        <w:rPr>
+          <w:rFonts w:ascii="Trebuchet MS" w:hAnsi="Trebuchet MS"/>
+          <w:b/>
+          <w:sz w:val="21"/>
+          <w:lang w:val="en-GB"/>
+        </w:rPr>
+        <w:tab/>
+      </w:r>
+      <w:r>
+        <w:rPr>
+          <w:rFonts w:ascii="Trebuchet MS" w:hAnsi="Trebuchet MS"/>
+          <w:b/>
+          <w:sz w:val="21"/>
+          <w:lang w:val="en-GB"/>
+        </w:rPr>
+        <w:t xml:space="preserve">1669 times </w:t>
+      </w:r>
+      <w:r>
+        <w:rPr>
+          <w:rFonts w:ascii="Trebuchet MS" w:hAnsi="Trebuchet MS"/>
+          <w:b/>
+          <w:sz w:val="21"/>
+          <w:lang w:val="en-GB"/>
+        </w:rPr>
+        <w:tab/>
+      </w:r>
+      <w:r>
+        <w:rPr>
+          <w:rFonts w:ascii="Trebuchet MS" w:hAnsi="Trebuchet MS"/>
+          <w:b/>
+          <w:sz w:val="21"/>
+          <w:lang w:val="en-GB"/>
+        </w:rPr>
+        <w:t>(100%)</w:t>
+      </w:r>
+    </w:p>
+    <w:p>
+      <w:pPr>
+        <w:tabs>
+          <w:tab w:val="left" w:pos="2127"/>
+          <w:tab w:val="left" w:pos="5670"/>
+          <w:tab w:val="left" w:pos="7371"/>
+        </w:tabs>
+        <w:spacing w:before="120" w:after="120" w:line="276" w:lineRule="auto"/>
+        <w:ind w:left="709"/>
+        <w:contextualSpacing/>
+        <w:jc w:val="both"/>
+        <w:rPr>
+          <w:rFonts w:ascii="Trebuchet MS" w:hAnsi="Trebuchet MS"/>
+          <w:i/>
+          <w:sz w:val="21"/>
+          <w:lang w:val="en-GB"/>
+        </w:rPr>
+      </w:pPr>
+    </w:p>
+    <w:p>
+      <w:pPr>
+        <w:tabs>
+          <w:tab w:val="left" w:pos="2127"/>
+          <w:tab w:val="left" w:pos="5670"/>
+          <w:tab w:val="left" w:pos="7371"/>
+        </w:tabs>
+        <w:spacing w:before="120" w:after="120" w:line="276" w:lineRule="auto"/>
+        <w:ind w:left="709"/>
+        <w:contextualSpacing/>
+        <w:jc w:val="both"/>
+        <w:rPr>
+          <w:rFonts w:ascii="Trebuchet MS" w:hAnsi="Trebuchet MS"/>
+          <w:b/>
+          <w:sz w:val="21"/>
+          <w:lang w:val="en-GB"/>
+        </w:rPr>
+      </w:pPr>
+      <w:proofErr w:type="spellStart"/>
+      <w:r>
+        <w:rPr>
+          <w:rFonts w:ascii="Trebuchet MS" w:hAnsi="Trebuchet MS"/>
+          <w:b/>
+          <w:sz w:val="21"/>
+          <w:lang w:val="en-GB"/>
+        </w:rPr>
+        <w:t>Piotr</w:t>
+      </w:r>
+      <w:proofErr w:type="spellEnd"/>
+      <w:r>
+        <w:rPr>
+          <w:rFonts w:ascii="Trebuchet MS" w:hAnsi="Trebuchet MS"/>
+          <w:b/>
+          <w:sz w:val="21"/>
+          <w:lang w:val="en-GB"/>
+        </w:rPr>
+        <w:t xml:space="preserve">      </w:t>
+      </w:r>
+      <w:r>
+        <w:rPr>
+          <w:rFonts w:ascii="Trebuchet MS" w:hAnsi="Trebuchet MS"/>
+          <w:b/>
+          <w:sz w:val="21"/>
+          <w:lang w:val="en-GB"/>
+        </w:rPr>
+        <w:tab/>
+      </w:r>
+      <w:r>
+        <w:rPr>
+          <w:rFonts w:ascii="Trebuchet MS" w:hAnsi="Trebuchet MS"/>
+          <w:b/>
+          <w:sz w:val="21"/>
+          <w:lang w:val="en-GB"/>
+        </w:rPr>
+        <w:t xml:space="preserve">was classified correctly </w:t>
+      </w:r>
+      <w:r>
+        <w:rPr>
+          <w:rFonts w:ascii="Trebuchet MS" w:hAnsi="Trebuchet MS"/>
+          <w:b/>
+          <w:sz w:val="21"/>
+          <w:lang w:val="en-GB"/>
+        </w:rPr>
+        <w:tab/>
+      </w:r>
+      <w:r>
+        <w:rPr>
+          <w:rFonts w:ascii="Trebuchet MS" w:hAnsi="Trebuchet MS"/>
+          <w:b/>
+          <w:sz w:val="21"/>
+          <w:lang w:val="en-GB"/>
+        </w:rPr>
+        <w:t xml:space="preserve">0 times </w:t>
+      </w:r>
+      <w:r>
+        <w:rPr>
+          <w:rFonts w:ascii="Trebuchet MS" w:hAnsi="Trebuchet MS"/>
+          <w:b/>
+          <w:sz w:val="21"/>
+          <w:lang w:val="en-GB"/>
+        </w:rPr>
+        <w:tab/>
+      </w:r>
+      <w:r>
+        <w:rPr>
+          <w:rFonts w:ascii="Trebuchet MS" w:hAnsi="Trebuchet MS"/>
+          <w:b/>
+          <w:sz w:val="21"/>
+          <w:lang w:val="en-GB"/>
+        </w:rPr>
+        <w:t>(0%)</w:t>
+      </w:r>
+    </w:p>
+    <w:p>
+      <w:pPr>
+        <w:tabs>
+          <w:tab w:val="left" w:pos="2127"/>
+          <w:tab w:val="left" w:pos="5670"/>
+          <w:tab w:val="left" w:pos="7371"/>
+        </w:tabs>
+        <w:spacing w:before="120" w:after="120" w:line="276" w:lineRule="auto"/>
+        <w:ind w:left="709"/>
+        <w:contextualSpacing/>
+        <w:jc w:val="both"/>
+        <w:rPr>
+          <w:rFonts w:ascii="Trebuchet MS" w:hAnsi="Trebuchet MS"/>
+          <w:i/>
+          <w:sz w:val="21"/>
+          <w:lang w:val="en-GB"/>
+        </w:rPr>
+      </w:pPr>
+      <w:proofErr w:type="spellStart"/>
+      <w:r>
+        <w:rPr>
+          <w:rFonts w:ascii="Trebuchet MS" w:hAnsi="Trebuchet MS"/>
+          <w:i/>
+          <w:sz w:val="21"/>
+          <w:lang w:val="en-GB"/>
+        </w:rPr>
+        <w:t>Piotr</w:t>
+      </w:r>
+      <w:proofErr w:type="spellEnd"/>
+      <w:r>
+        <w:rPr>
+          <w:rFonts w:ascii="Trebuchet MS" w:hAnsi="Trebuchet MS"/>
+          <w:i/>
+          <w:sz w:val="21"/>
+          <w:lang w:val="en-GB"/>
+        </w:rPr>
+        <w:t xml:space="preserve">      </w:t>
+      </w:r>
+      <w:r>
+        <w:rPr>
+          <w:rFonts w:ascii="Trebuchet MS" w:hAnsi="Trebuchet MS"/>
+          <w:i/>
+          <w:sz w:val="21"/>
+          <w:lang w:val="en-GB"/>
+        </w:rPr>
+        <w:tab/>
+      </w:r>
+      <w:r>
+        <w:rPr>
+          <w:rFonts w:ascii="Trebuchet MS" w:hAnsi="Trebuchet MS"/>
+          <w:i/>
+          <w:sz w:val="21"/>
+          <w:lang w:val="en-GB"/>
+        </w:rPr>
+        <w:t xml:space="preserve">was misclassified with </w:t>
+      </w:r>
+      <w:proofErr w:type="spellStart"/>
+      <w:r>
+        <w:rPr>
+          <w:rFonts w:ascii="Trebuchet MS" w:hAnsi="Trebuchet MS"/>
+          <w:i/>
+          <w:sz w:val="21"/>
+          <w:lang w:val="en-GB"/>
+        </w:rPr>
+        <w:t>dr</w:t>
+      </w:r>
+      <w:proofErr w:type="spellEnd"/>
+      <w:r>
+        <w:rPr>
+          <w:rFonts w:ascii="Trebuchet MS" w:hAnsi="Trebuchet MS"/>
+          <w:i/>
+          <w:sz w:val="21"/>
+          <w:lang w:val="en-GB"/>
+        </w:rPr>
+        <w:t xml:space="preserve"> </w:t>
+      </w:r>
+      <w:proofErr w:type="spellStart"/>
+      <w:r>
+        <w:rPr>
+          <w:rFonts w:ascii="Trebuchet MS" w:hAnsi="Trebuchet MS"/>
+          <w:i/>
+          <w:sz w:val="21"/>
+          <w:lang w:val="en-GB"/>
+        </w:rPr>
+        <w:t>Sankowski</w:t>
+      </w:r>
+      <w:proofErr w:type="spellEnd"/>
+      <w:r>
+        <w:rPr>
+          <w:rFonts w:ascii="Trebuchet MS" w:hAnsi="Trebuchet MS"/>
+          <w:i/>
+          <w:sz w:val="21"/>
+          <w:lang w:val="en-GB"/>
+        </w:rPr>
+        <w:t xml:space="preserve"> </w:t>
+      </w:r>
+      <w:r>
+        <w:rPr>
+          <w:rFonts w:ascii="Trebuchet MS" w:hAnsi="Trebuchet MS"/>
+          <w:i/>
+          <w:sz w:val="21"/>
+          <w:lang w:val="en-GB"/>
+        </w:rPr>
+        <w:tab/>
+      </w:r>
+      <w:r>
+        <w:rPr>
+          <w:rFonts w:ascii="Trebuchet MS" w:hAnsi="Trebuchet MS"/>
+          <w:i/>
+          <w:sz w:val="21"/>
+          <w:lang w:val="en-GB"/>
+        </w:rPr>
+        <w:t xml:space="preserve">228 times </w:t>
+      </w:r>
+      <w:r>
+        <w:rPr>
+          <w:rFonts w:ascii="Trebuchet MS" w:hAnsi="Trebuchet MS"/>
+          <w:i/>
+          <w:sz w:val="21"/>
+          <w:lang w:val="en-GB"/>
+        </w:rPr>
+        <w:tab/>
+      </w:r>
+      <w:r>
+        <w:rPr>
+          <w:rFonts w:ascii="Trebuchet MS" w:hAnsi="Trebuchet MS"/>
+          <w:i/>
+          <w:sz w:val="21"/>
+          <w:lang w:val="en-GB"/>
+        </w:rPr>
+        <w:t>(100%)</w:t>
+      </w:r>
+    </w:p>
+    <w:p>
+      <w:pPr>
+        <w:tabs>
+          <w:tab w:val="left" w:pos="2127"/>
+          <w:tab w:val="left" w:pos="5670"/>
+          <w:tab w:val="left" w:pos="7371"/>
+        </w:tabs>
+        <w:spacing w:before="120" w:after="120" w:line="276" w:lineRule="auto"/>
+        <w:ind w:left="709"/>
+        <w:contextualSpacing/>
+        <w:jc w:val="both"/>
+        <w:rPr>
+          <w:rFonts w:ascii="Trebuchet MS" w:hAnsi="Trebuchet MS"/>
+          <w:i/>
+          <w:sz w:val="21"/>
+          <w:lang w:val="en-GB"/>
+        </w:rPr>
+      </w:pPr>
+    </w:p>
+    <w:p>
+      <w:pPr>
+        <w:tabs>
+          <w:tab w:val="left" w:pos="2127"/>
+          <w:tab w:val="left" w:pos="5670"/>
+          <w:tab w:val="left" w:pos="7371"/>
+        </w:tabs>
+        <w:spacing w:before="120" w:after="120" w:line="276" w:lineRule="auto"/>
+        <w:ind w:left="709"/>
+        <w:contextualSpacing/>
+        <w:jc w:val="both"/>
+        <w:rPr>
+          <w:rFonts w:ascii="Trebuchet MS" w:hAnsi="Trebuchet MS"/>
+          <w:b/>
+          <w:sz w:val="21"/>
+          <w:lang w:val="en-GB"/>
+        </w:rPr>
+      </w:pPr>
+      <w:proofErr w:type="spellStart"/>
+      <w:r>
+        <w:rPr>
+          <w:rFonts w:ascii="Trebuchet MS" w:hAnsi="Trebuchet MS"/>
+          <w:b/>
+          <w:sz w:val="21"/>
+          <w:lang w:val="en-GB"/>
+        </w:rPr>
+        <w:t>Grzegorz</w:t>
+      </w:r>
+      <w:proofErr w:type="spellEnd"/>
+      <w:r>
+        <w:rPr>
+          <w:rFonts w:ascii="Trebuchet MS" w:hAnsi="Trebuchet MS"/>
+          <w:b/>
+          <w:sz w:val="21"/>
+          <w:lang w:val="en-GB"/>
+        </w:rPr>
+        <w:t xml:space="preserve">        </w:t>
+      </w:r>
+      <w:r>
+        <w:rPr>
+          <w:rFonts w:ascii="Trebuchet MS" w:hAnsi="Trebuchet MS"/>
+          <w:b/>
+          <w:sz w:val="21"/>
+          <w:lang w:val="en-GB"/>
+        </w:rPr>
+        <w:tab/>
+      </w:r>
+      <w:r>
+        <w:rPr>
+          <w:rFonts w:ascii="Trebuchet MS" w:hAnsi="Trebuchet MS"/>
+          <w:b/>
+          <w:sz w:val="21"/>
+          <w:lang w:val="en-GB"/>
+        </w:rPr>
+        <w:t xml:space="preserve">was classified correctly </w:t>
+      </w:r>
+      <w:r>
+        <w:rPr>
+          <w:rFonts w:ascii="Trebuchet MS" w:hAnsi="Trebuchet MS"/>
+          <w:b/>
+          <w:sz w:val="21"/>
+          <w:lang w:val="en-GB"/>
+        </w:rPr>
+        <w:tab/>
+      </w:r>
+      <w:r>
+        <w:rPr>
+          <w:rFonts w:ascii="Trebuchet MS" w:hAnsi="Trebuchet MS"/>
+          <w:b/>
+          <w:sz w:val="21"/>
+          <w:lang w:val="en-GB"/>
+        </w:rPr>
+        <w:t>1431 times</w:t>
+      </w:r>
+      <w:r>
+        <w:rPr>
+          <w:rFonts w:ascii="Trebuchet MS" w:hAnsi="Trebuchet MS"/>
+          <w:b/>
+          <w:sz w:val="21"/>
+          <w:lang w:val="en-GB"/>
+        </w:rPr>
+        <w:t xml:space="preserve"> </w:t>
+      </w:r>
+      <w:r>
+        <w:rPr>
+          <w:rFonts w:ascii="Trebuchet MS" w:hAnsi="Trebuchet MS"/>
+          <w:b/>
+          <w:sz w:val="21"/>
+          <w:lang w:val="en-GB"/>
+        </w:rPr>
+        <w:tab/>
+        <w:t>(99.59%)</w:t>
+      </w:r>
+    </w:p>
+    <w:p>
+      <w:pPr>
+        <w:tabs>
+          <w:tab w:val="left" w:pos="2127"/>
+          <w:tab w:val="left" w:pos="5670"/>
+          <w:tab w:val="left" w:pos="7371"/>
+        </w:tabs>
+        <w:spacing w:before="120" w:after="120" w:line="276" w:lineRule="auto"/>
+        <w:ind w:left="709"/>
+        <w:contextualSpacing/>
+        <w:jc w:val="both"/>
+        <w:rPr>
+          <w:rFonts w:ascii="Trebuchet MS" w:hAnsi="Trebuchet MS"/>
+          <w:i/>
+          <w:sz w:val="21"/>
+          <w:lang w:val="en-GB"/>
+        </w:rPr>
+      </w:pPr>
+      <w:proofErr w:type="spellStart"/>
+      <w:r>
+        <w:rPr>
+          <w:rFonts w:ascii="Trebuchet MS" w:hAnsi="Trebuchet MS"/>
+          <w:i/>
+          <w:sz w:val="21"/>
+          <w:lang w:val="en-GB"/>
+        </w:rPr>
+        <w:lastRenderedPageBreak/>
+        <w:t>Grzegorz</w:t>
+      </w:r>
+      <w:proofErr w:type="spellEnd"/>
+      <w:r>
+        <w:rPr>
+          <w:rFonts w:ascii="Trebuchet MS" w:hAnsi="Trebuchet MS"/>
+          <w:i/>
+          <w:sz w:val="21"/>
+          <w:lang w:val="en-GB"/>
+        </w:rPr>
+        <w:t xml:space="preserve">        </w:t>
+      </w:r>
+      <w:r>
+        <w:rPr>
+          <w:rFonts w:ascii="Trebuchet MS" w:hAnsi="Trebuchet MS"/>
+          <w:i/>
+          <w:sz w:val="21"/>
+          <w:lang w:val="en-GB"/>
+        </w:rPr>
+        <w:tab/>
+      </w:r>
+      <w:r>
+        <w:rPr>
+          <w:rFonts w:ascii="Trebuchet MS" w:hAnsi="Trebuchet MS"/>
+          <w:i/>
+          <w:sz w:val="21"/>
+          <w:lang w:val="en-GB"/>
+        </w:rPr>
+        <w:t xml:space="preserve">was misclassified with </w:t>
+      </w:r>
+      <w:proofErr w:type="spellStart"/>
+      <w:r>
+        <w:rPr>
+          <w:rFonts w:ascii="Trebuchet MS" w:hAnsi="Trebuchet MS"/>
+          <w:i/>
+          <w:sz w:val="21"/>
+          <w:lang w:val="en-GB"/>
+        </w:rPr>
+        <w:t>Bartosz</w:t>
+      </w:r>
+      <w:proofErr w:type="spellEnd"/>
+      <w:r>
+        <w:rPr>
+          <w:rFonts w:ascii="Trebuchet MS" w:hAnsi="Trebuchet MS"/>
+          <w:i/>
+          <w:sz w:val="21"/>
+          <w:lang w:val="en-GB"/>
+        </w:rPr>
+        <w:t xml:space="preserve">       </w:t>
+      </w:r>
+      <w:r>
+        <w:rPr>
+          <w:rFonts w:ascii="Trebuchet MS" w:hAnsi="Trebuchet MS"/>
+          <w:i/>
+          <w:sz w:val="21"/>
+          <w:lang w:val="en-GB"/>
+        </w:rPr>
+        <w:tab/>
+      </w:r>
+      <w:r>
+        <w:rPr>
+          <w:rFonts w:ascii="Trebuchet MS" w:hAnsi="Trebuchet MS"/>
+          <w:i/>
+          <w:sz w:val="21"/>
+          <w:lang w:val="en-GB"/>
+        </w:rPr>
+        <w:t>6 times</w:t>
+      </w:r>
+      <w:r>
+        <w:rPr>
+          <w:rFonts w:ascii="Trebuchet MS" w:hAnsi="Trebuchet MS"/>
+          <w:i/>
+          <w:sz w:val="21"/>
+          <w:lang w:val="en-GB"/>
+        </w:rPr>
+        <w:tab/>
+      </w:r>
+      <w:r>
+        <w:rPr>
+          <w:rFonts w:ascii="Trebuchet MS" w:hAnsi="Trebuchet MS"/>
+          <w:i/>
+          <w:sz w:val="21"/>
+          <w:lang w:val="en-GB"/>
+        </w:rPr>
+        <w:t>(</w:t>
+      </w:r>
+      <w:r>
+        <w:rPr>
+          <w:rFonts w:ascii="Trebuchet MS" w:hAnsi="Trebuchet MS"/>
+          <w:i/>
+          <w:sz w:val="21"/>
+          <w:lang w:val="en-GB"/>
+        </w:rPr>
+        <w:t>0.41</w:t>
+      </w:r>
+      <w:r>
+        <w:rPr>
+          <w:rFonts w:ascii="Trebuchet MS" w:hAnsi="Trebuchet MS"/>
+          <w:i/>
+          <w:sz w:val="21"/>
+          <w:lang w:val="en-GB"/>
+        </w:rPr>
+        <w:t>%)</w:t>
+      </w:r>
+    </w:p>
+    <w:p>
+      <w:pPr>
+        <w:tabs>
+          <w:tab w:val="left" w:pos="2127"/>
+          <w:tab w:val="left" w:pos="5670"/>
+          <w:tab w:val="left" w:pos="7371"/>
+        </w:tabs>
+        <w:spacing w:before="120" w:after="120" w:line="276" w:lineRule="auto"/>
+        <w:ind w:left="709"/>
+        <w:contextualSpacing/>
+        <w:jc w:val="both"/>
+        <w:rPr>
+          <w:rFonts w:ascii="Trebuchet MS" w:hAnsi="Trebuchet MS"/>
+          <w:i/>
+          <w:sz w:val="21"/>
+          <w:lang w:val="en-GB"/>
+        </w:rPr>
+      </w:pPr>
+    </w:p>
+    <w:p>
+      <w:pPr>
+        <w:tabs>
+          <w:tab w:val="left" w:pos="2127"/>
+          <w:tab w:val="left" w:pos="5670"/>
+          <w:tab w:val="left" w:pos="7371"/>
+        </w:tabs>
+        <w:spacing w:before="120" w:after="120" w:line="276" w:lineRule="auto"/>
+        <w:ind w:left="709"/>
+        <w:contextualSpacing/>
+        <w:jc w:val="both"/>
+        <w:rPr>
+          <w:rFonts w:ascii="Trebuchet MS" w:hAnsi="Trebuchet MS"/>
+          <w:b/>
+          <w:sz w:val="21"/>
+          <w:lang w:val="en-GB"/>
+        </w:rPr>
+      </w:pPr>
+      <w:proofErr w:type="spellStart"/>
+      <w:r>
+        <w:rPr>
+          <w:rFonts w:ascii="Trebuchet MS" w:hAnsi="Trebuchet MS"/>
+          <w:b/>
+          <w:sz w:val="21"/>
+          <w:lang w:val="en-GB"/>
+        </w:rPr>
+        <w:t>Michał</w:t>
+      </w:r>
+      <w:proofErr w:type="spellEnd"/>
+      <w:r>
+        <w:rPr>
+          <w:rFonts w:ascii="Trebuchet MS" w:hAnsi="Trebuchet MS"/>
+          <w:b/>
+          <w:sz w:val="21"/>
+          <w:lang w:val="en-GB"/>
+        </w:rPr>
+        <w:t xml:space="preserve">        </w:t>
+      </w:r>
+      <w:r>
+        <w:rPr>
+          <w:rFonts w:ascii="Trebuchet MS" w:hAnsi="Trebuchet MS"/>
+          <w:b/>
+          <w:sz w:val="21"/>
+          <w:lang w:val="en-GB"/>
+        </w:rPr>
+        <w:tab/>
+      </w:r>
+      <w:r>
+        <w:rPr>
+          <w:rFonts w:ascii="Trebuchet MS" w:hAnsi="Trebuchet MS"/>
+          <w:b/>
+          <w:sz w:val="21"/>
+          <w:lang w:val="en-GB"/>
+        </w:rPr>
+        <w:t xml:space="preserve">was classified correctly </w:t>
+      </w:r>
+      <w:r>
+        <w:rPr>
+          <w:rFonts w:ascii="Trebuchet MS" w:hAnsi="Trebuchet MS"/>
+          <w:b/>
+          <w:sz w:val="21"/>
+          <w:lang w:val="en-GB"/>
+        </w:rPr>
+        <w:tab/>
+      </w:r>
+      <w:r>
+        <w:rPr>
+          <w:rFonts w:ascii="Trebuchet MS" w:hAnsi="Trebuchet MS"/>
+          <w:b/>
+          <w:sz w:val="21"/>
+          <w:lang w:val="en-GB"/>
+        </w:rPr>
+        <w:t xml:space="preserve">1145 times </w:t>
+      </w:r>
+      <w:r>
+        <w:rPr>
+          <w:rFonts w:ascii="Trebuchet MS" w:hAnsi="Trebuchet MS"/>
+          <w:b/>
+          <w:sz w:val="21"/>
+          <w:lang w:val="en-GB"/>
+        </w:rPr>
+        <w:tab/>
+      </w:r>
+      <w:r>
+        <w:rPr>
+          <w:rFonts w:ascii="Trebuchet MS" w:hAnsi="Trebuchet MS"/>
+          <w:b/>
+          <w:sz w:val="21"/>
+          <w:lang w:val="en-GB"/>
+        </w:rPr>
+        <w:t>(100%)</w:t>
+      </w:r>
+    </w:p>
+    <w:p>
+      <w:pPr>
+        <w:tabs>
+          <w:tab w:val="left" w:pos="2127"/>
+          <w:tab w:val="left" w:pos="5670"/>
+          <w:tab w:val="left" w:pos="7371"/>
+        </w:tabs>
+        <w:spacing w:before="120" w:after="120" w:line="276" w:lineRule="auto"/>
+        <w:ind w:left="709"/>
+        <w:contextualSpacing/>
+        <w:jc w:val="both"/>
+        <w:rPr>
+          <w:rFonts w:ascii="Trebuchet MS" w:hAnsi="Trebuchet MS"/>
+          <w:i/>
+          <w:sz w:val="21"/>
+          <w:lang w:val="en-GB"/>
+        </w:rPr>
+      </w:pPr>
+    </w:p>
+    <w:p>
+      <w:pPr>
+        <w:tabs>
+          <w:tab w:val="left" w:pos="2127"/>
+          <w:tab w:val="left" w:pos="5670"/>
+          <w:tab w:val="left" w:pos="7371"/>
+        </w:tabs>
+        <w:spacing w:before="120" w:after="120" w:line="276" w:lineRule="auto"/>
+        <w:ind w:left="709"/>
+        <w:contextualSpacing/>
+        <w:jc w:val="both"/>
+        <w:rPr>
+          <w:rFonts w:ascii="Trebuchet MS" w:hAnsi="Trebuchet MS"/>
+          <w:b/>
+          <w:sz w:val="21"/>
+          <w:lang w:val="en-GB"/>
+        </w:rPr>
+      </w:pPr>
+      <w:proofErr w:type="spellStart"/>
+      <w:r>
+        <w:rPr>
+          <w:rFonts w:ascii="Trebuchet MS" w:hAnsi="Trebuchet MS"/>
+          <w:b/>
+          <w:sz w:val="21"/>
+          <w:lang w:val="en-GB"/>
+        </w:rPr>
+        <w:t>dr</w:t>
+      </w:r>
+      <w:proofErr w:type="spellEnd"/>
+      <w:r>
+        <w:rPr>
+          <w:rFonts w:ascii="Trebuchet MS" w:hAnsi="Trebuchet MS"/>
+          <w:b/>
+          <w:sz w:val="21"/>
+          <w:lang w:val="en-GB"/>
+        </w:rPr>
+        <w:t xml:space="preserve"> </w:t>
+      </w:r>
+      <w:proofErr w:type="spellStart"/>
+      <w:r>
+        <w:rPr>
+          <w:rFonts w:ascii="Trebuchet MS" w:hAnsi="Trebuchet MS"/>
+          <w:b/>
+          <w:sz w:val="21"/>
+          <w:lang w:val="en-GB"/>
+        </w:rPr>
+        <w:t>Sankowski</w:t>
+      </w:r>
+      <w:proofErr w:type="spellEnd"/>
+      <w:r>
+        <w:rPr>
+          <w:rFonts w:ascii="Trebuchet MS" w:hAnsi="Trebuchet MS"/>
+          <w:b/>
+          <w:sz w:val="21"/>
+          <w:lang w:val="en-GB"/>
+        </w:rPr>
+        <w:t xml:space="preserve"> </w:t>
+      </w:r>
+      <w:r>
+        <w:rPr>
+          <w:rFonts w:ascii="Trebuchet MS" w:hAnsi="Trebuchet MS"/>
+          <w:b/>
+          <w:sz w:val="21"/>
+          <w:lang w:val="en-GB"/>
+        </w:rPr>
+        <w:tab/>
+      </w:r>
+      <w:r>
+        <w:rPr>
+          <w:rFonts w:ascii="Trebuchet MS" w:hAnsi="Trebuchet MS"/>
+          <w:b/>
+          <w:sz w:val="21"/>
+          <w:lang w:val="en-GB"/>
+        </w:rPr>
+        <w:t xml:space="preserve">was classified correctly </w:t>
+      </w:r>
+      <w:r>
+        <w:rPr>
+          <w:rFonts w:ascii="Trebuchet MS" w:hAnsi="Trebuchet MS"/>
+          <w:b/>
+          <w:sz w:val="21"/>
+          <w:lang w:val="en-GB"/>
+        </w:rPr>
+        <w:tab/>
+      </w:r>
+      <w:r>
+        <w:rPr>
+          <w:rFonts w:ascii="Trebuchet MS" w:hAnsi="Trebuchet MS"/>
+          <w:b/>
+          <w:sz w:val="21"/>
+          <w:lang w:val="en-GB"/>
+        </w:rPr>
+        <w:t xml:space="preserve">1540 times </w:t>
+      </w:r>
+      <w:r>
+        <w:rPr>
+          <w:rFonts w:ascii="Trebuchet MS" w:hAnsi="Trebuchet MS"/>
+          <w:b/>
+          <w:sz w:val="21"/>
+          <w:lang w:val="en-GB"/>
+        </w:rPr>
+        <w:tab/>
+      </w:r>
+      <w:r>
+        <w:rPr>
+          <w:rFonts w:ascii="Trebuchet MS" w:hAnsi="Trebuchet MS"/>
+          <w:b/>
+          <w:sz w:val="21"/>
+          <w:lang w:val="en-GB"/>
+        </w:rPr>
+        <w:t>(100%)</w:t>
+      </w:r>
+    </w:p>
+    <w:p>
+      <w:pPr>
+        <w:tabs>
+          <w:tab w:val="left" w:pos="2127"/>
+          <w:tab w:val="left" w:pos="5670"/>
+          <w:tab w:val="left" w:pos="7371"/>
+        </w:tabs>
+        <w:spacing w:before="120" w:after="120" w:line="276" w:lineRule="auto"/>
+        <w:ind w:left="709"/>
+        <w:contextualSpacing/>
+        <w:jc w:val="both"/>
+        <w:rPr>
+          <w:rFonts w:ascii="Trebuchet MS" w:hAnsi="Trebuchet MS"/>
+          <w:b/>
+          <w:sz w:val="21"/>
+          <w:lang w:val="en-GB"/>
+        </w:rPr>
+      </w:pPr>
+    </w:p>
+    <w:p>
+      <w:pPr>
+        <w:tabs>
+          <w:tab w:val="left" w:pos="2127"/>
+          <w:tab w:val="left" w:pos="5670"/>
+          <w:tab w:val="left" w:pos="7371"/>
+        </w:tabs>
+        <w:spacing w:before="120" w:after="120" w:line="276" w:lineRule="auto"/>
+        <w:contextualSpacing/>
+        <w:jc w:val="both"/>
+        <w:rPr>
+          <w:rFonts w:ascii="Trebuchet MS" w:hAnsi="Trebuchet MS"/>
+          <w:sz w:val="21"/>
+          <w:lang w:val="en-GB"/>
+        </w:rPr>
+      </w:pPr>
+      <w:r>
+        <w:rPr>
+          <w:rFonts w:ascii="Trebuchet MS" w:hAnsi="Trebuchet MS"/>
+          <w:sz w:val="21"/>
+          <w:lang w:val="en-GB"/>
+        </w:rPr>
+        <w:t xml:space="preserve">From the report it is clearly visible that 6 out of 8 people were classified correctly and with very high accuracy - near or above 95%. However two subjects were not detected at all.  </w:t>
+      </w:r>
+    </w:p>
+    <w:p>
+      <w:pPr>
         <w:pStyle w:val="Nagwek1"/>
         <w:rPr>
           <w:lang w:val="en-GB"/>
@@ -5084,24 +6607,215 @@
     <w:p>
       <w:pPr>
         <w:pStyle w:val="Tekstpodstawowy"/>
-        <w:rPr>
-          <w:lang w:val="en-GB"/>
-        </w:rPr>
-      </w:pPr>
+        <w:jc w:val="both"/>
+        <w:rPr>
+          <w:lang w:val="en-GB"/>
+        </w:rPr>
+      </w:pPr>
+      <w:r>
+        <w:rPr>
+          <w:lang w:val="en-GB"/>
+        </w:rPr>
+        <w:t>This project was a challenge</w:t>
+      </w:r>
+      <w:r>
+        <w:rPr>
+          <w:lang w:val="en-GB"/>
+        </w:rPr>
+        <w:t xml:space="preserve"> for the whole group.</w:t>
+      </w:r>
+      <w:r>
+        <w:rPr>
+          <w:lang w:val="en-GB"/>
+        </w:rPr>
+        <w:t xml:space="preserve"> </w:t>
+      </w:r>
+      <w:r>
+        <w:rPr>
+          <w:lang w:val="en-GB"/>
+        </w:rPr>
+        <w:t>W</w:t>
+      </w:r>
+      <w:r>
+        <w:rPr>
+          <w:lang w:val="en-GB"/>
+        </w:rPr>
+        <w:t xml:space="preserve">hen the initial hypothesis was formulated there were many </w:t>
+      </w:r>
+      <w:r>
+        <w:rPr>
+          <w:lang w:val="en-GB"/>
+        </w:rPr>
+        <w:t xml:space="preserve">concerns </w:t>
+      </w:r>
+      <w:r>
+        <w:rPr>
+          <w:lang w:val="en-GB"/>
+        </w:rPr>
+        <w:t>if the gait pattern is distinctive enough for biometrical purposes.</w:t>
+      </w:r>
+      <w:r>
+        <w:rPr>
+          <w:lang w:val="en-GB"/>
+        </w:rPr>
+        <w:t xml:space="preserve"> The results surpassed our expectations.</w:t>
+      </w:r>
+      <w:r>
+        <w:rPr>
+          <w:lang w:val="en-GB"/>
+        </w:rPr>
+        <w:t xml:space="preserve"> </w:t>
+      </w:r>
+    </w:p>
+    <w:p>
+      <w:pPr>
+        <w:pStyle w:val="Tekstpodstawowy"/>
+        <w:jc w:val="both"/>
+        <w:rPr>
+          <w:lang w:val="en-GB"/>
+        </w:rPr>
+      </w:pPr>
+      <w:r>
+        <w:rPr>
+          <w:lang w:val="en-GB"/>
+        </w:rPr>
+        <w:t xml:space="preserve">It turned out that </w:t>
+      </w:r>
+      <w:r>
+        <w:rPr>
+          <w:lang w:val="en-GB"/>
+        </w:rPr>
+        <w:t>Microsoft Kinect is a very powerful, yet affordable device with many applications outside the gaming domain. The skeleton mapping function works acceptably well for one person present in the viewport. However there were several issues connected with the quality and reliability of representation when test subject</w:t>
+      </w:r>
+      <w:r>
+        <w:rPr>
+          <w:lang w:val="en-GB"/>
+        </w:rPr>
+        <w:t xml:space="preserve"> was</w:t>
+      </w:r>
+      <w:r>
+        <w:rPr>
+          <w:lang w:val="en-GB"/>
+        </w:rPr>
+        <w:t xml:space="preserve"> viewed from the side or approache</w:t>
+      </w:r>
+      <w:r>
+        <w:rPr>
+          <w:lang w:val="en-GB"/>
+        </w:rPr>
+        <w:t>d</w:t>
+      </w:r>
+      <w:r>
+        <w:rPr>
+          <w:lang w:val="en-GB"/>
+        </w:rPr>
+        <w:t xml:space="preserve"> directly enface. </w:t>
+      </w:r>
+      <w:r>
+        <w:rPr>
+          <w:lang w:val="en-GB"/>
+        </w:rPr>
+        <w:t xml:space="preserve">In order to maximize the effective path of movement the subjects approached Kinect under a fixed angle. </w:t>
+      </w:r>
+    </w:p>
+    <w:p>
+      <w:pPr>
+        <w:pStyle w:val="Tekstpodstawowy"/>
+        <w:jc w:val="both"/>
+        <w:rPr>
+          <w:lang w:val="en-GB"/>
+        </w:rPr>
+      </w:pPr>
+      <w:r>
+        <w:rPr>
+          <w:lang w:val="en-GB"/>
+        </w:rPr>
+        <w:t xml:space="preserve">Even though </w:t>
+      </w:r>
+      <w:r>
+        <w:rPr>
+          <w:lang w:val="en-GB"/>
+        </w:rPr>
+        <w:t xml:space="preserve">obtained samples in a raw form were not suitable for </w:t>
+      </w:r>
+      <w:r>
+        <w:rPr>
+          <w:lang w:val="en-GB"/>
+        </w:rPr>
+        <w:t>application to any algorithm that could be used for feature calculation. Significant effort was put into multistage pre-processing involving filtration, rotation of samples, floor detection, movement plain evaluation and accurate projection from 3D to 2D.</w:t>
+      </w:r>
+    </w:p>
+    <w:p>
+      <w:pPr>
+        <w:pStyle w:val="Tekstpodstawowy"/>
+        <w:jc w:val="both"/>
+        <w:rPr>
+          <w:lang w:val="en-GB"/>
+        </w:rPr>
+      </w:pPr>
+      <w:r>
+        <w:rPr>
+          <w:lang w:val="en-GB"/>
+        </w:rPr>
+        <w:t xml:space="preserve">Another broadly debated element of the project was the choice of algorithm for feature generation. Based on initial research on different techniques used in gait recognition was a Bezier curve approach described in [2]. This brought several challenges connected mainly with key frame identification and proper selection of joins for curve fitting. This algorithm also disregards the whole sequences of movements between selected frames, which in some cases can be a very important discriminative parameter. With the current knowledge most likely a different approach would be selected </w:t>
+      </w:r>
+      <w:r>
+        <w:rPr>
+          <w:lang w:val="en-GB"/>
+        </w:rPr>
+        <w:t xml:space="preserve">- </w:t>
+      </w:r>
+      <w:r>
+        <w:rPr>
+          <w:lang w:val="en-GB"/>
+        </w:rPr>
+        <w:t xml:space="preserve">using </w:t>
+      </w:r>
+      <w:r>
+        <w:rPr>
+          <w:lang w:val="en-GB"/>
+        </w:rPr>
+        <w:t xml:space="preserve">Dynamic Time Warping or </w:t>
+      </w:r>
+      <w:r>
+        <w:rPr>
+          <w:lang w:val="en-GB"/>
+        </w:rPr>
+        <w:t>Hidden Markov Models</w:t>
+      </w:r>
+      <w:r>
+        <w:rPr>
+          <w:lang w:val="en-GB"/>
+        </w:rPr>
+        <w:t xml:space="preserve">, which allow to extract features from whole movement cycle.  Nevertheless a very elegant key frame classification has been developed which allows precise identification of movement phases.  </w:t>
+      </w:r>
+    </w:p>
+    <w:p>
+      <w:pPr>
+        <w:pStyle w:val="Tekstpodstawowy"/>
+        <w:jc w:val="both"/>
+        <w:rPr>
+          <w:lang w:val="en-GB"/>
+        </w:rPr>
+      </w:pPr>
+      <w:r>
+        <w:rPr>
+          <w:lang w:val="en-GB"/>
+        </w:rPr>
+        <w:t>The created software suit allows to process the data off-line, but with simple modifications it can be extended to perform the identification in real-time. The most important limitation originating from hardware is that the recording has to be done one person at a time making it impossible to apply the results for biometric identification in public areas. However it may be well suited for initial identification of people in narrow places such as corridors or gates.</w:t>
+      </w:r>
     </w:p>
     <w:p>
       <w:pPr>
         <w:pStyle w:val="Nagwek1"/>
-        <w:pageBreakBefore/>
-        <w:rPr>
-          <w:lang w:val="en-GB"/>
-        </w:rPr>
-      </w:pPr>
-      <w:r>
-        <w:rPr>
-          <w:lang w:val="en-GB"/>
-        </w:rPr>
-        <w:lastRenderedPageBreak/>
+        <w:rPr>
+          <w:lang w:val="en-GB"/>
+        </w:rPr>
+      </w:pPr>
+      <w:r>
+        <w:rPr>
+          <w:lang w:val="en-GB"/>
+        </w:rPr>
         <w:t>References</w:t>
       </w:r>
     </w:p>
@@ -5440,7 +7154,7 @@
           <w:noProof/>
           <w:sz w:val="18"/>
         </w:rPr>
-        <w:t>11</w:t>
+        <w:t>12</w:t>
       </w:r>
     </w:fldSimple>
     <w:r>
@@ -8035,45 +9749,45 @@
     </dgm:pt>
   </dgm:ptLst>
   <dgm:cxnLst>
-    <dgm:cxn modelId="{77DEF163-40D8-4ECC-80A6-1FC341ACFD20}" type="presOf" srcId="{A1DBD4AD-3320-4972-9131-6EFCD5AC62D5}" destId="{FD354787-FB5D-4EC2-92C7-1E0A55D91E6C}" srcOrd="0" destOrd="0" presId="urn:microsoft.com/office/officeart/2005/8/layout/process1"/>
-    <dgm:cxn modelId="{1697AFBC-508F-4777-A998-402DED1C613C}" type="presOf" srcId="{7EB309BF-BC59-45EF-8775-0884F79100A2}" destId="{88E62069-67B0-4FE2-9763-2F5862CEBEC5}" srcOrd="0" destOrd="0" presId="urn:microsoft.com/office/officeart/2005/8/layout/process1"/>
-    <dgm:cxn modelId="{2097EE8F-7ECD-48C8-93AF-6D529BA08C8E}" type="presOf" srcId="{F0609D13-2B49-4D5B-959B-FFAD9EC2144A}" destId="{F1300446-1692-48F1-B97C-B2E91B718291}" srcOrd="1" destOrd="0" presId="urn:microsoft.com/office/officeart/2005/8/layout/process1"/>
+    <dgm:cxn modelId="{6B1F387A-AD8E-4F62-9974-CBA885227666}" type="presOf" srcId="{B0BD487C-3F8B-4F84-983B-7EEFA6CDF9C4}" destId="{30B71AF2-C594-4641-9C95-8794243FC231}" srcOrd="0" destOrd="0" presId="urn:microsoft.com/office/officeart/2005/8/layout/process1"/>
+    <dgm:cxn modelId="{E7493F65-4EA3-4B62-9247-38D41A150E85}" type="presOf" srcId="{85FA17D3-D005-49E0-91B9-75CFE18010BB}" destId="{27087C29-108D-400C-B9B9-BE1ACC4F1AC0}" srcOrd="0" destOrd="0" presId="urn:microsoft.com/office/officeart/2005/8/layout/process1"/>
+    <dgm:cxn modelId="{1CD323F8-5EC5-4B1D-B796-D5DD6FCC1434}" type="presOf" srcId="{7EB309BF-BC59-45EF-8775-0884F79100A2}" destId="{88E62069-67B0-4FE2-9763-2F5862CEBEC5}" srcOrd="0" destOrd="0" presId="urn:microsoft.com/office/officeart/2005/8/layout/process1"/>
+    <dgm:cxn modelId="{888869EC-9517-4EEB-81E0-7D68332C3A3D}" type="presOf" srcId="{C1C09286-2D85-461F-9D35-252F8DFE27E9}" destId="{BEB95BD3-C3C7-4CB6-AF24-797C1FA51A03}" srcOrd="0" destOrd="0" presId="urn:microsoft.com/office/officeart/2005/8/layout/process1"/>
+    <dgm:cxn modelId="{D4EA299C-BF36-446E-8577-60D85BBAF536}" type="presOf" srcId="{812FE32B-871A-4D3F-AE52-66BCDD210B31}" destId="{B1B7DAB7-5339-42CB-B094-8F1715C936FC}" srcOrd="0" destOrd="0" presId="urn:microsoft.com/office/officeart/2005/8/layout/process1"/>
     <dgm:cxn modelId="{124A9098-FE3E-4785-B440-6B9C7EC3863D}" srcId="{9A2F8BBC-E965-4B40-9300-687A2CB00759}" destId="{117A989E-60C2-464D-9FCB-E8D72EA850F7}" srcOrd="3" destOrd="0" parTransId="{F77E666D-878D-4F84-BAC7-A10878699A17}" sibTransId="{DF76E551-E27C-4357-A709-A9984100ECB4}"/>
-    <dgm:cxn modelId="{26F9F112-99F0-42D2-9C34-9A8A70BFEF6F}" type="presOf" srcId="{85FA17D3-D005-49E0-91B9-75CFE18010BB}" destId="{27087C29-108D-400C-B9B9-BE1ACC4F1AC0}" srcOrd="0" destOrd="0" presId="urn:microsoft.com/office/officeart/2005/8/layout/process1"/>
-    <dgm:cxn modelId="{75752842-DD07-4552-A818-58020E1B44C1}" type="presOf" srcId="{9A2F8BBC-E965-4B40-9300-687A2CB00759}" destId="{BBBC7EB2-69BE-4D46-91AF-E9AFD0C86999}" srcOrd="0" destOrd="0" presId="urn:microsoft.com/office/officeart/2005/8/layout/process1"/>
+    <dgm:cxn modelId="{E9BCC2BC-3DB8-4658-B0AE-97DF6961CCF6}" type="presOf" srcId="{F0609D13-2B49-4D5B-959B-FFAD9EC2144A}" destId="{DE771E82-41C5-42E3-BD92-458EE9D946F3}" srcOrd="0" destOrd="0" presId="urn:microsoft.com/office/officeart/2005/8/layout/process1"/>
     <dgm:cxn modelId="{D64DA2E5-19B0-454A-A2E7-9307EE1E0910}" srcId="{9A2F8BBC-E965-4B40-9300-687A2CB00759}" destId="{7EB309BF-BC59-45EF-8775-0884F79100A2}" srcOrd="2" destOrd="0" parTransId="{91A58156-EFE4-4BDA-9B93-36EA776C864C}" sibTransId="{812FE32B-871A-4D3F-AE52-66BCDD210B31}"/>
-    <dgm:cxn modelId="{434A88E7-D128-49C2-9095-6F20F7013736}" type="presOf" srcId="{57CF2094-68BA-462A-B0D6-2611FCCEAE64}" destId="{7053BAA9-A7AF-4241-8D17-F5DFFE0B51BC}" srcOrd="0" destOrd="0" presId="urn:microsoft.com/office/officeart/2005/8/layout/process1"/>
+    <dgm:cxn modelId="{6FBE382C-0F6B-4066-A7D6-B740BD6D7653}" type="presOf" srcId="{23464860-824F-4C68-8C15-EF0BA730E17A}" destId="{313D8168-69A7-4327-B7EB-06457D1C20C6}" srcOrd="1" destOrd="0" presId="urn:microsoft.com/office/officeart/2005/8/layout/process1"/>
     <dgm:cxn modelId="{A85EFF8D-8F65-4204-B029-DCEAC1E2B970}" srcId="{9A2F8BBC-E965-4B40-9300-687A2CB00759}" destId="{57CF2094-68BA-462A-B0D6-2611FCCEAE64}" srcOrd="1" destOrd="0" parTransId="{1570ECD8-F054-4A74-8DE2-7D75F6E957C8}" sibTransId="{23464860-824F-4C68-8C15-EF0BA730E17A}"/>
-    <dgm:cxn modelId="{811AB56A-17F2-4535-9111-1CF48D8DAB46}" type="presOf" srcId="{23464860-824F-4C68-8C15-EF0BA730E17A}" destId="{313D8168-69A7-4327-B7EB-06457D1C20C6}" srcOrd="1" destOrd="0" presId="urn:microsoft.com/office/officeart/2005/8/layout/process1"/>
-    <dgm:cxn modelId="{44B50EA7-FA18-4A60-B4CF-47FB8A1DE478}" type="presOf" srcId="{B0BD487C-3F8B-4F84-983B-7EEFA6CDF9C4}" destId="{9DAE3945-B60B-4D01-B39B-F212B60A421C}" srcOrd="1" destOrd="0" presId="urn:microsoft.com/office/officeart/2005/8/layout/process1"/>
-    <dgm:cxn modelId="{8F9F61AF-5590-40F5-A47D-1F1891E40783}" type="presOf" srcId="{C1C09286-2D85-461F-9D35-252F8DFE27E9}" destId="{BEB95BD3-C3C7-4CB6-AF24-797C1FA51A03}" srcOrd="0" destOrd="0" presId="urn:microsoft.com/office/officeart/2005/8/layout/process1"/>
-    <dgm:cxn modelId="{52F77662-A9AF-4151-9EB0-1BA27B7DCEF4}" type="presOf" srcId="{B0BD487C-3F8B-4F84-983B-7EEFA6CDF9C4}" destId="{30B71AF2-C594-4641-9C95-8794243FC231}" srcOrd="0" destOrd="0" presId="urn:microsoft.com/office/officeart/2005/8/layout/process1"/>
-    <dgm:cxn modelId="{3E45B009-5453-405A-A0DC-5F5AB3D9575C}" type="presOf" srcId="{117A989E-60C2-464D-9FCB-E8D72EA850F7}" destId="{8DAF240E-DBA7-4FFF-9E85-0357BE462F7B}" srcOrd="0" destOrd="0" presId="urn:microsoft.com/office/officeart/2005/8/layout/process1"/>
-    <dgm:cxn modelId="{EB7C491E-67BB-4FDB-A879-EB683092F17E}" type="presOf" srcId="{812FE32B-871A-4D3F-AE52-66BCDD210B31}" destId="{B1B7DAB7-5339-42CB-B094-8F1715C936FC}" srcOrd="0" destOrd="0" presId="urn:microsoft.com/office/officeart/2005/8/layout/process1"/>
-    <dgm:cxn modelId="{3FEAE3CF-45A0-4BAA-955C-A2D77C146985}" type="presOf" srcId="{F0609D13-2B49-4D5B-959B-FFAD9EC2144A}" destId="{DE771E82-41C5-42E3-BD92-458EE9D946F3}" srcOrd="0" destOrd="0" presId="urn:microsoft.com/office/officeart/2005/8/layout/process1"/>
+    <dgm:cxn modelId="{F795DCCE-31FD-4299-B5A8-98E041BA3DBC}" type="presOf" srcId="{117A989E-60C2-464D-9FCB-E8D72EA850F7}" destId="{8DAF240E-DBA7-4FFF-9E85-0357BE462F7B}" srcOrd="0" destOrd="0" presId="urn:microsoft.com/office/officeart/2005/8/layout/process1"/>
+    <dgm:cxn modelId="{EE70C376-EC6E-460E-AF78-E81591ADB486}" type="presOf" srcId="{23464860-824F-4C68-8C15-EF0BA730E17A}" destId="{2BD4C1EC-7ADD-4493-B121-BD6A40ED24A7}" srcOrd="0" destOrd="0" presId="urn:microsoft.com/office/officeart/2005/8/layout/process1"/>
+    <dgm:cxn modelId="{702DA0F7-DDE5-47E9-9F94-98C6D7F97468}" type="presOf" srcId="{F0609D13-2B49-4D5B-959B-FFAD9EC2144A}" destId="{F1300446-1692-48F1-B97C-B2E91B718291}" srcOrd="1" destOrd="0" presId="urn:microsoft.com/office/officeart/2005/8/layout/process1"/>
+    <dgm:cxn modelId="{DE7E9ACD-6399-4016-AF0C-2AE75B868101}" type="presOf" srcId="{57CF2094-68BA-462A-B0D6-2611FCCEAE64}" destId="{7053BAA9-A7AF-4241-8D17-F5DFFE0B51BC}" srcOrd="0" destOrd="0" presId="urn:microsoft.com/office/officeart/2005/8/layout/process1"/>
+    <dgm:cxn modelId="{B711AA0C-50FE-496B-9065-F2F089E34FB4}" type="presOf" srcId="{DF76E551-E27C-4357-A709-A9984100ECB4}" destId="{96905E32-CB89-4E6B-ACC6-C73F785975B0}" srcOrd="1" destOrd="0" presId="urn:microsoft.com/office/officeart/2005/8/layout/process1"/>
+    <dgm:cxn modelId="{061B8D2B-E775-4944-868A-7372B85F5AD4}" type="presOf" srcId="{9A2F8BBC-E965-4B40-9300-687A2CB00759}" destId="{BBBC7EB2-69BE-4D46-91AF-E9AFD0C86999}" srcOrd="0" destOrd="0" presId="urn:microsoft.com/office/officeart/2005/8/layout/process1"/>
+    <dgm:cxn modelId="{66EECF79-F09B-4E58-B9D2-39985AB5AD26}" type="presOf" srcId="{812FE32B-871A-4D3F-AE52-66BCDD210B31}" destId="{D4A46E1F-C29B-4998-B96B-98248F5084B0}" srcOrd="1" destOrd="0" presId="urn:microsoft.com/office/officeart/2005/8/layout/process1"/>
     <dgm:cxn modelId="{E6E9C68C-B9E9-4F80-B021-AC80FB40F8E3}" srcId="{9A2F8BBC-E965-4B40-9300-687A2CB00759}" destId="{C1C09286-2D85-461F-9D35-252F8DFE27E9}" srcOrd="5" destOrd="0" parTransId="{C91D4A4D-385C-4744-BFD4-F4EDF325CE1F}" sibTransId="{ED2134FE-2A91-42B6-A7EE-C8A6AB194C87}"/>
-    <dgm:cxn modelId="{23D91709-3C15-4C6E-959A-7BD028503971}" type="presOf" srcId="{23464860-824F-4C68-8C15-EF0BA730E17A}" destId="{2BD4C1EC-7ADD-4493-B121-BD6A40ED24A7}" srcOrd="0" destOrd="0" presId="urn:microsoft.com/office/officeart/2005/8/layout/process1"/>
     <dgm:cxn modelId="{A2771FEE-9650-46B2-80CB-4BDEF1135059}" srcId="{9A2F8BBC-E965-4B40-9300-687A2CB00759}" destId="{A1DBD4AD-3320-4972-9131-6EFCD5AC62D5}" srcOrd="0" destOrd="0" parTransId="{30B9D61F-CBE5-40AB-A2D5-E3A7CB0CC365}" sibTransId="{F0609D13-2B49-4D5B-959B-FFAD9EC2144A}"/>
-    <dgm:cxn modelId="{C1906CF4-FF96-4F2C-BAF2-12D28BF681BD}" type="presOf" srcId="{DF76E551-E27C-4357-A709-A9984100ECB4}" destId="{96905E32-CB89-4E6B-ACC6-C73F785975B0}" srcOrd="1" destOrd="0" presId="urn:microsoft.com/office/officeart/2005/8/layout/process1"/>
+    <dgm:cxn modelId="{C2B2D45D-6443-4100-B175-201133D2FABD}" type="presOf" srcId="{B0BD487C-3F8B-4F84-983B-7EEFA6CDF9C4}" destId="{9DAE3945-B60B-4D01-B39B-F212B60A421C}" srcOrd="1" destOrd="0" presId="urn:microsoft.com/office/officeart/2005/8/layout/process1"/>
+    <dgm:cxn modelId="{FA8B5820-49E3-4AC7-8526-5005BE490D39}" type="presOf" srcId="{DF76E551-E27C-4357-A709-A9984100ECB4}" destId="{60D8E7B3-93AC-4B1E-A3D4-9064ACF00F73}" srcOrd="0" destOrd="0" presId="urn:microsoft.com/office/officeart/2005/8/layout/process1"/>
     <dgm:cxn modelId="{D0EF63BC-E397-4C21-A473-98C61917CC16}" srcId="{9A2F8BBC-E965-4B40-9300-687A2CB00759}" destId="{85FA17D3-D005-49E0-91B9-75CFE18010BB}" srcOrd="4" destOrd="0" parTransId="{B495674E-C005-4A4C-8CEC-B1FCFE74F064}" sibTransId="{B0BD487C-3F8B-4F84-983B-7EEFA6CDF9C4}"/>
-    <dgm:cxn modelId="{FD5A7580-9B66-4661-B304-0A48A0C29E42}" type="presOf" srcId="{812FE32B-871A-4D3F-AE52-66BCDD210B31}" destId="{D4A46E1F-C29B-4998-B96B-98248F5084B0}" srcOrd="1" destOrd="0" presId="urn:microsoft.com/office/officeart/2005/8/layout/process1"/>
-    <dgm:cxn modelId="{FA2B29B8-AD18-49E7-8749-B4C86965D0A0}" type="presOf" srcId="{DF76E551-E27C-4357-A709-A9984100ECB4}" destId="{60D8E7B3-93AC-4B1E-A3D4-9064ACF00F73}" srcOrd="0" destOrd="0" presId="urn:microsoft.com/office/officeart/2005/8/layout/process1"/>
-    <dgm:cxn modelId="{8EB8578F-DCCA-433E-B61B-4AF7D3544914}" type="presParOf" srcId="{BBBC7EB2-69BE-4D46-91AF-E9AFD0C86999}" destId="{FD354787-FB5D-4EC2-92C7-1E0A55D91E6C}" srcOrd="0" destOrd="0" presId="urn:microsoft.com/office/officeart/2005/8/layout/process1"/>
-    <dgm:cxn modelId="{56662C13-F661-4A7E-A9F3-095AFAC46339}" type="presParOf" srcId="{BBBC7EB2-69BE-4D46-91AF-E9AFD0C86999}" destId="{DE771E82-41C5-42E3-BD92-458EE9D946F3}" srcOrd="1" destOrd="0" presId="urn:microsoft.com/office/officeart/2005/8/layout/process1"/>
-    <dgm:cxn modelId="{696BB8D9-5027-4961-A380-78D737F1F77B}" type="presParOf" srcId="{DE771E82-41C5-42E3-BD92-458EE9D946F3}" destId="{F1300446-1692-48F1-B97C-B2E91B718291}" srcOrd="0" destOrd="0" presId="urn:microsoft.com/office/officeart/2005/8/layout/process1"/>
-    <dgm:cxn modelId="{AF89926F-D698-4054-812E-D3BB4AA6B510}" type="presParOf" srcId="{BBBC7EB2-69BE-4D46-91AF-E9AFD0C86999}" destId="{7053BAA9-A7AF-4241-8D17-F5DFFE0B51BC}" srcOrd="2" destOrd="0" presId="urn:microsoft.com/office/officeart/2005/8/layout/process1"/>
-    <dgm:cxn modelId="{66A41386-1B37-46FE-8978-A60D814791E3}" type="presParOf" srcId="{BBBC7EB2-69BE-4D46-91AF-E9AFD0C86999}" destId="{2BD4C1EC-7ADD-4493-B121-BD6A40ED24A7}" srcOrd="3" destOrd="0" presId="urn:microsoft.com/office/officeart/2005/8/layout/process1"/>
-    <dgm:cxn modelId="{8C78F976-1E60-453B-984E-0F64B617D40A}" type="presParOf" srcId="{2BD4C1EC-7ADD-4493-B121-BD6A40ED24A7}" destId="{313D8168-69A7-4327-B7EB-06457D1C20C6}" srcOrd="0" destOrd="0" presId="urn:microsoft.com/office/officeart/2005/8/layout/process1"/>
-    <dgm:cxn modelId="{523C7C5C-F27B-4253-B34F-DF9215EDDDF6}" type="presParOf" srcId="{BBBC7EB2-69BE-4D46-91AF-E9AFD0C86999}" destId="{88E62069-67B0-4FE2-9763-2F5862CEBEC5}" srcOrd="4" destOrd="0" presId="urn:microsoft.com/office/officeart/2005/8/layout/process1"/>
-    <dgm:cxn modelId="{7D555851-E4E9-48CE-AB6C-9A46873D96CD}" type="presParOf" srcId="{BBBC7EB2-69BE-4D46-91AF-E9AFD0C86999}" destId="{B1B7DAB7-5339-42CB-B094-8F1715C936FC}" srcOrd="5" destOrd="0" presId="urn:microsoft.com/office/officeart/2005/8/layout/process1"/>
-    <dgm:cxn modelId="{ECFD4FEC-F63A-4A71-A526-4D8CF50A93AB}" type="presParOf" srcId="{B1B7DAB7-5339-42CB-B094-8F1715C936FC}" destId="{D4A46E1F-C29B-4998-B96B-98248F5084B0}" srcOrd="0" destOrd="0" presId="urn:microsoft.com/office/officeart/2005/8/layout/process1"/>
-    <dgm:cxn modelId="{62868F04-E510-4AE0-B7D3-82E4C11535D8}" type="presParOf" srcId="{BBBC7EB2-69BE-4D46-91AF-E9AFD0C86999}" destId="{8DAF240E-DBA7-4FFF-9E85-0357BE462F7B}" srcOrd="6" destOrd="0" presId="urn:microsoft.com/office/officeart/2005/8/layout/process1"/>
-    <dgm:cxn modelId="{48AF997C-2AAB-4603-9E68-0CCA35DB2B99}" type="presParOf" srcId="{BBBC7EB2-69BE-4D46-91AF-E9AFD0C86999}" destId="{60D8E7B3-93AC-4B1E-A3D4-9064ACF00F73}" srcOrd="7" destOrd="0" presId="urn:microsoft.com/office/officeart/2005/8/layout/process1"/>
-    <dgm:cxn modelId="{EEB789FE-B746-4221-8A75-CC69F86E1806}" type="presParOf" srcId="{60D8E7B3-93AC-4B1E-A3D4-9064ACF00F73}" destId="{96905E32-CB89-4E6B-ACC6-C73F785975B0}" srcOrd="0" destOrd="0" presId="urn:microsoft.com/office/officeart/2005/8/layout/process1"/>
-    <dgm:cxn modelId="{2C022782-376E-4504-BFC2-39DA363C03BD}" type="presParOf" srcId="{BBBC7EB2-69BE-4D46-91AF-E9AFD0C86999}" destId="{27087C29-108D-400C-B9B9-BE1ACC4F1AC0}" srcOrd="8" destOrd="0" presId="urn:microsoft.com/office/officeart/2005/8/layout/process1"/>
-    <dgm:cxn modelId="{7179139C-12B5-4702-A3FF-0A1CB407D8FE}" type="presParOf" srcId="{BBBC7EB2-69BE-4D46-91AF-E9AFD0C86999}" destId="{30B71AF2-C594-4641-9C95-8794243FC231}" srcOrd="9" destOrd="0" presId="urn:microsoft.com/office/officeart/2005/8/layout/process1"/>
-    <dgm:cxn modelId="{6227928C-57B9-48CE-9E74-02B0964C5D5B}" type="presParOf" srcId="{30B71AF2-C594-4641-9C95-8794243FC231}" destId="{9DAE3945-B60B-4D01-B39B-F212B60A421C}" srcOrd="0" destOrd="0" presId="urn:microsoft.com/office/officeart/2005/8/layout/process1"/>
-    <dgm:cxn modelId="{8B830F85-1048-4700-92CB-54C5DC21649B}" type="presParOf" srcId="{BBBC7EB2-69BE-4D46-91AF-E9AFD0C86999}" destId="{BEB95BD3-C3C7-4CB6-AF24-797C1FA51A03}" srcOrd="10" destOrd="0" presId="urn:microsoft.com/office/officeart/2005/8/layout/process1"/>
+    <dgm:cxn modelId="{A703B091-9600-4ADF-B8BD-43D853F05D4C}" type="presOf" srcId="{A1DBD4AD-3320-4972-9131-6EFCD5AC62D5}" destId="{FD354787-FB5D-4EC2-92C7-1E0A55D91E6C}" srcOrd="0" destOrd="0" presId="urn:microsoft.com/office/officeart/2005/8/layout/process1"/>
+    <dgm:cxn modelId="{DEADFB73-5793-4F86-9B0B-BBF99C943757}" type="presParOf" srcId="{BBBC7EB2-69BE-4D46-91AF-E9AFD0C86999}" destId="{FD354787-FB5D-4EC2-92C7-1E0A55D91E6C}" srcOrd="0" destOrd="0" presId="urn:microsoft.com/office/officeart/2005/8/layout/process1"/>
+    <dgm:cxn modelId="{E850A26A-1AFD-4823-8F6D-D6D2BACD4B2C}" type="presParOf" srcId="{BBBC7EB2-69BE-4D46-91AF-E9AFD0C86999}" destId="{DE771E82-41C5-42E3-BD92-458EE9D946F3}" srcOrd="1" destOrd="0" presId="urn:microsoft.com/office/officeart/2005/8/layout/process1"/>
+    <dgm:cxn modelId="{1E5BCFF7-1B8E-4032-AD82-FD684C9682F6}" type="presParOf" srcId="{DE771E82-41C5-42E3-BD92-458EE9D946F3}" destId="{F1300446-1692-48F1-B97C-B2E91B718291}" srcOrd="0" destOrd="0" presId="urn:microsoft.com/office/officeart/2005/8/layout/process1"/>
+    <dgm:cxn modelId="{D1F34B9C-F2C8-4EC8-8032-F8D76BA29A4B}" type="presParOf" srcId="{BBBC7EB2-69BE-4D46-91AF-E9AFD0C86999}" destId="{7053BAA9-A7AF-4241-8D17-F5DFFE0B51BC}" srcOrd="2" destOrd="0" presId="urn:microsoft.com/office/officeart/2005/8/layout/process1"/>
+    <dgm:cxn modelId="{CEBC7CDA-CB63-4C4B-8236-2E6F82D9E0CC}" type="presParOf" srcId="{BBBC7EB2-69BE-4D46-91AF-E9AFD0C86999}" destId="{2BD4C1EC-7ADD-4493-B121-BD6A40ED24A7}" srcOrd="3" destOrd="0" presId="urn:microsoft.com/office/officeart/2005/8/layout/process1"/>
+    <dgm:cxn modelId="{24E7F7CB-EF77-424E-B217-A668BAB060AE}" type="presParOf" srcId="{2BD4C1EC-7ADD-4493-B121-BD6A40ED24A7}" destId="{313D8168-69A7-4327-B7EB-06457D1C20C6}" srcOrd="0" destOrd="0" presId="urn:microsoft.com/office/officeart/2005/8/layout/process1"/>
+    <dgm:cxn modelId="{F73DDD39-4A6F-4AF0-95F2-434F7E5F1C85}" type="presParOf" srcId="{BBBC7EB2-69BE-4D46-91AF-E9AFD0C86999}" destId="{88E62069-67B0-4FE2-9763-2F5862CEBEC5}" srcOrd="4" destOrd="0" presId="urn:microsoft.com/office/officeart/2005/8/layout/process1"/>
+    <dgm:cxn modelId="{49FE3716-CE92-42D2-9BD0-3714602A64AF}" type="presParOf" srcId="{BBBC7EB2-69BE-4D46-91AF-E9AFD0C86999}" destId="{B1B7DAB7-5339-42CB-B094-8F1715C936FC}" srcOrd="5" destOrd="0" presId="urn:microsoft.com/office/officeart/2005/8/layout/process1"/>
+    <dgm:cxn modelId="{533B3213-1A4C-47E4-A46C-8C667E5FCE14}" type="presParOf" srcId="{B1B7DAB7-5339-42CB-B094-8F1715C936FC}" destId="{D4A46E1F-C29B-4998-B96B-98248F5084B0}" srcOrd="0" destOrd="0" presId="urn:microsoft.com/office/officeart/2005/8/layout/process1"/>
+    <dgm:cxn modelId="{8BB045FD-FCE2-471F-9EBF-8E899203059F}" type="presParOf" srcId="{BBBC7EB2-69BE-4D46-91AF-E9AFD0C86999}" destId="{8DAF240E-DBA7-4FFF-9E85-0357BE462F7B}" srcOrd="6" destOrd="0" presId="urn:microsoft.com/office/officeart/2005/8/layout/process1"/>
+    <dgm:cxn modelId="{3F3E4FD7-EB49-4CBC-9678-38EE77EABC9F}" type="presParOf" srcId="{BBBC7EB2-69BE-4D46-91AF-E9AFD0C86999}" destId="{60D8E7B3-93AC-4B1E-A3D4-9064ACF00F73}" srcOrd="7" destOrd="0" presId="urn:microsoft.com/office/officeart/2005/8/layout/process1"/>
+    <dgm:cxn modelId="{17247D3F-24CF-40ED-8440-6C504FC11FBF}" type="presParOf" srcId="{60D8E7B3-93AC-4B1E-A3D4-9064ACF00F73}" destId="{96905E32-CB89-4E6B-ACC6-C73F785975B0}" srcOrd="0" destOrd="0" presId="urn:microsoft.com/office/officeart/2005/8/layout/process1"/>
+    <dgm:cxn modelId="{2AE1AC03-48E5-4762-8D23-BF1DFC07446D}" type="presParOf" srcId="{BBBC7EB2-69BE-4D46-91AF-E9AFD0C86999}" destId="{27087C29-108D-400C-B9B9-BE1ACC4F1AC0}" srcOrd="8" destOrd="0" presId="urn:microsoft.com/office/officeart/2005/8/layout/process1"/>
+    <dgm:cxn modelId="{2BBBB961-FCCC-4FC4-B672-F0DC4E51E056}" type="presParOf" srcId="{BBBC7EB2-69BE-4D46-91AF-E9AFD0C86999}" destId="{30B71AF2-C594-4641-9C95-8794243FC231}" srcOrd="9" destOrd="0" presId="urn:microsoft.com/office/officeart/2005/8/layout/process1"/>
+    <dgm:cxn modelId="{547C9963-FA07-4CA4-88A0-59D50BF0ADBA}" type="presParOf" srcId="{30B71AF2-C594-4641-9C95-8794243FC231}" destId="{9DAE3945-B60B-4D01-B39B-F212B60A421C}" srcOrd="0" destOrd="0" presId="urn:microsoft.com/office/officeart/2005/8/layout/process1"/>
+    <dgm:cxn modelId="{C2CB38A0-91AA-4F3C-9C76-98A72E800AE1}" type="presParOf" srcId="{BBBC7EB2-69BE-4D46-91AF-E9AFD0C86999}" destId="{BEB95BD3-C3C7-4CB6-AF24-797C1FA51A03}" srcOrd="10" destOrd="0" presId="urn:microsoft.com/office/officeart/2005/8/layout/process1"/>
   </dgm:cxnLst>
   <dgm:bg/>
   <dgm:whole/>

</xml_diff>